<commit_message>
avancement cahier des charges
</commit_message>
<xml_diff>
--- a/supports/Cahier_de_charge_du_projet.docx
+++ b/supports/Cahier_de_charge_du_projet.docx
@@ -1,6 +1,6 @@
 
 <file path=word/document.xml><?xml version="1.0" encoding="utf-8"?>
-<w:document xmlns:o="urn:schemas-microsoft-com:office:office" xmlns:r="http://schemas.openxmlformats.org/officeDocument/2006/relationships" xmlns:v="urn:schemas-microsoft-com:vml" xmlns:w="http://schemas.openxmlformats.org/wordprocessingml/2006/main" xmlns:w10="urn:schemas-microsoft-com:office:word" xmlns:wp="http://schemas.openxmlformats.org/drawingml/2006/wordprocessingDrawing" xmlns:wps="http://schemas.microsoft.com/office/word/2010/wordprocessingShape" xmlns:wpg="http://schemas.microsoft.com/office/word/2010/wordprocessingGroup" xmlns:mc="http://schemas.openxmlformats.org/markup-compatibility/2006" xmlns:wp14="http://schemas.microsoft.com/office/word/2010/wordprocessingDrawing" xmlns:w14="http://schemas.microsoft.com/office/word/2010/wordml" mc:Ignorable="w14 wp14">
+<w:document xmlns:o="urn:schemas-microsoft-com:office:office" xmlns:r="http://schemas.openxmlformats.org/officeDocument/2006/relationships" xmlns:v="urn:schemas-microsoft-com:vml" xmlns:w="http://schemas.openxmlformats.org/wordprocessingml/2006/main" xmlns:w10="urn:schemas-microsoft-com:office:word" xmlns:wp="http://schemas.openxmlformats.org/drawingml/2006/wordprocessingDrawing" xmlns:wps="http://schemas.microsoft.com/office/word/2010/wordprocessingShape" xmlns:wpg="http://schemas.microsoft.com/office/word/2010/wordprocessingGroup" xmlns:mc="http://schemas.openxmlformats.org/markup-compatibility/2006" xmlns:wp14="http://schemas.microsoft.com/office/word/2010/wordprocessingDrawing" xmlns:w14="http://schemas.microsoft.com/office/word/2010/wordml" xmlns:w15="http://schemas.microsoft.com/office/word/2012/wordml" mc:Ignorable="w14 wp14 w15">
   <w:body>
     <w:p>
       <w:pPr>
@@ -11,7 +11,7 @@
       </w:pPr>
       <w:r>
         <w:drawing>
-          <wp:anchor behindDoc="0" distT="0" distB="0" distL="114300" distR="114300" simplePos="0" locked="0" layoutInCell="1" allowOverlap="1" relativeHeight="2">
+          <wp:anchor behindDoc="0" distT="0" distB="0" distL="114300" distR="114300" simplePos="0" locked="0" layoutInCell="0" allowOverlap="1" relativeHeight="3">
             <wp:simplePos x="0" y="0"/>
             <wp:positionH relativeFrom="margin">
               <wp:posOffset>5290185</wp:posOffset>
@@ -60,13 +60,7 @@
         <w:rPr>
           <w:rFonts w:cs="Calibri" w:cstheme="minorHAnsi"/>
         </w:rPr>
-        <w:t xml:space="preserve"> </w:t>
-      </w:r>
-      <w:r>
-        <w:rPr>
-          <w:rFonts w:cs="Calibri" w:cstheme="minorHAnsi"/>
-        </w:rPr>
-        <w:t xml:space="preserve">                                                                       </w:t>
+        <w:t xml:space="preserve">                                                                        </w:t>
       </w:r>
     </w:p>
     <w:p>
@@ -117,11 +111,8 @@
         </w:rPr>
       </w:pPr>
       <w:r>
-        <w:rPr>
-          <w:color w:val="2F5496" w:themeColor="accent1" w:themeShade="bf"/>
-        </w:rPr>
         <w:drawing>
-          <wp:anchor behindDoc="0" distT="0" distB="0" distL="114300" distR="114300" simplePos="0" locked="0" layoutInCell="1" allowOverlap="1" relativeHeight="3">
+          <wp:anchor behindDoc="0" distT="0" distB="0" distL="114300" distR="114300" simplePos="0" locked="0" layoutInCell="0" allowOverlap="1" relativeHeight="4">
             <wp:simplePos x="0" y="0"/>
             <wp:positionH relativeFrom="margin">
               <wp:align>center</wp:align>
@@ -196,13 +187,13 @@
                       <wps:spPr>
                         <a:xfrm>
                           <a:off x="0" y="0"/>
-                          <a:ext cx="302400" cy="302400"/>
+                          <a:ext cx="302760" cy="302760"/>
                         </a:xfrm>
                         <a:prstGeom prst="rect">
                           <a:avLst/>
                         </a:prstGeom>
                         <a:noFill/>
-                        <a:ln>
+                        <a:ln w="0">
                           <a:noFill/>
                         </a:ln>
                       </wps:spPr>
@@ -221,10 +212,10 @@
           </mc:Choice>
           <mc:Fallback>
             <w:pict>
-              <v:rect id="shape_0" ID="Forme1" stroked="f" style="position:absolute;margin-left:0pt;margin-top:-23.85pt;width:23.75pt;height:23.75pt;mso-position-vertical:top" wp14:anchorId="24FFFFAA">
-                <w10:wrap type="none"/>
+              <v:rect id="shape_0" ID="Forme1" path="m0,0l-2147483645,0l-2147483645,-2147483646l0,-2147483646xe" stroked="f" o:allowincell="f" style="position:absolute;margin-left:0pt;margin-top:-23.9pt;width:23.8pt;height:23.8pt;mso-wrap-style:none;v-text-anchor:middle;mso-position-vertical:top" wp14:anchorId="24FFFFAA">
                 <v:fill o:detectmouseclick="t" on="false"/>
                 <v:stroke color="#3465a4" joinstyle="round" endcap="flat"/>
+                <w10:wrap type="square"/>
               </v:rect>
             </w:pict>
           </mc:Fallback>
@@ -374,36 +365,105 @@
         </w:rPr>
       </w:pPr>
       <w:r>
+        <w:rPr>
+          <w:rFonts w:cs="Calibri" w:cstheme="minorHAnsi"/>
+        </w:rPr>
+      </w:r>
+    </w:p>
+    <w:p>
+      <w:pPr>
+        <w:pStyle w:val="Normal"/>
+        <w:jc w:val="both"/>
+        <w:rPr>
+          <w:b/>
+          <w:b/>
+          <w:bCs/>
+          <w:sz w:val="28"/>
+          <w:szCs w:val="28"/>
+        </w:rPr>
+      </w:pPr>
+      <w:r>
+        <w:rPr>
+          <w:rFonts w:cs="Calibri" w:cstheme="minorHAnsi"/>
+          <w:b/>
+          <w:bCs/>
+          <w:sz w:val="28"/>
+          <w:szCs w:val="28"/>
+        </w:rPr>
+        <w:t>1. Présentation générale du problème</w:t>
+      </w:r>
+    </w:p>
+    <w:p>
+      <w:pPr>
+        <w:pStyle w:val="Normal"/>
+        <w:jc w:val="both"/>
+        <w:rPr>
+          <w:b/>
+          <w:b/>
+          <w:bCs/>
+          <w:sz w:val="26"/>
+          <w:szCs w:val="26"/>
+        </w:rPr>
+      </w:pPr>
+      <w:r>
+        <w:rPr>
+          <w:rFonts w:cs="Calibri" w:cstheme="minorHAnsi"/>
+          <w:b/>
+          <w:bCs/>
+          <w:sz w:val="26"/>
+          <w:szCs w:val="26"/>
+        </w:rPr>
+        <w:t>1.1 Projet</w:t>
+      </w:r>
+    </w:p>
+    <w:p>
+      <w:pPr>
+        <w:pStyle w:val="Normal"/>
+        <w:jc w:val="both"/>
         <w:rPr/>
-      </w:r>
-    </w:p>
-    <w:p>
-      <w:pPr>
-        <w:pStyle w:val="Normal"/>
-        <w:jc w:val="both"/>
-        <w:rPr>
-          <w:rFonts w:cs="Calibri" w:cstheme="minorHAnsi"/>
-        </w:rPr>
-      </w:pPr>
-      <w:r>
-        <w:rPr>
-          <w:rFonts w:cs="Calibri" w:cstheme="minorHAnsi"/>
-        </w:rPr>
-      </w:r>
-    </w:p>
-    <w:p>
-      <w:pPr>
-        <w:pStyle w:val="Normal"/>
-        <w:jc w:val="both"/>
-        <w:rPr>
-          <w:rFonts w:cs="Calibri" w:cstheme="minorHAnsi"/>
-        </w:rPr>
-      </w:pPr>
-      <w:r>
-        <w:rPr>
-          <w:rFonts w:cs="Calibri" w:cstheme="minorHAnsi"/>
-        </w:rPr>
-        <w:t>1. Présentation générale du problème</w:t>
+      </w:pPr>
+      <w:r>
+        <w:rPr>
+          <w:rFonts w:cs="Calibri" w:cstheme="minorHAnsi"/>
+        </w:rPr>
+        <w:t>La finalité du projet est de créer un jeu de morpion, tout d’abord en ligne de commande puis avec une interface graphique, dans lequel un joueur pourra jouer contre une intelligence artificielle et, via les extensions, enregistrer sa partie et retourner en arrière dans les coups joués durant la partie.</w:t>
+      </w:r>
+    </w:p>
+    <w:p>
+      <w:pPr>
+        <w:pStyle w:val="Normal"/>
+        <w:jc w:val="both"/>
+        <w:rPr>
+          <w:rFonts w:cs="Calibri" w:cstheme="minorHAnsi"/>
+        </w:rPr>
+      </w:pPr>
+      <w:r>
+        <w:rPr>
+          <w:rFonts w:cs="Calibri" w:cstheme="minorHAnsi"/>
+        </w:rPr>
+      </w:r>
+    </w:p>
+    <w:p>
+      <w:pPr>
+        <w:pStyle w:val="Normal"/>
+        <w:jc w:val="both"/>
+        <w:rPr>
+          <w:b/>
+          <w:b/>
+          <w:bCs/>
+          <w:sz w:val="26"/>
+          <w:szCs w:val="26"/>
+        </w:rPr>
+      </w:pPr>
+      <w:r>
+        <w:rPr>
+          <w:rFonts w:cs="Calibri" w:cstheme="minorHAnsi"/>
+          <w:b/>
+          <w:bCs/>
+          <w:sz w:val="26"/>
+          <w:szCs w:val="26"/>
+        </w:rPr>
+        <w:t>1.2 Contexte</w:t>
       </w:r>
     </w:p>
     <w:p>
@@ -416,7 +476,44 @@
         <w:rPr>
           <w:rFonts w:cs="Calibri" w:cstheme="minorHAnsi"/>
         </w:rPr>
-        <w:t>1.1 Projet</w:t>
+        <w:t>Nous proposons un suivi tout au long du projet, allant de l'étude du projet jusqu'à sa mise en place. Ainsi, on parle ici de préparer la totalité du programme, ainsi que de travailler sur la gestion du temps et la mise en place d'un planning à suivre avec le travail à prévoir. Les développeurs du jeu devront être au contact du professeur encadrant pour s'assurer de ne pas s'écarter du projet demandé.</w:t>
+      </w:r>
+    </w:p>
+    <w:p>
+      <w:pPr>
+        <w:pStyle w:val="Normal"/>
+        <w:jc w:val="both"/>
+        <w:rPr>
+          <w:rFonts w:cs="Calibri" w:cstheme="minorHAnsi"/>
+        </w:rPr>
+      </w:pPr>
+      <w:r>
+        <w:rPr>
+          <w:rFonts w:cs="Calibri" w:cstheme="minorHAnsi"/>
+        </w:rPr>
+      </w:r>
+    </w:p>
+    <w:p>
+      <w:pPr>
+        <w:pStyle w:val="Normal"/>
+        <w:jc w:val="both"/>
+        <w:rPr>
+          <w:b/>
+          <w:b/>
+          <w:bCs/>
+          <w:sz w:val="26"/>
+          <w:szCs w:val="26"/>
+        </w:rPr>
+      </w:pPr>
+      <w:r>
+        <w:rPr>
+          <w:rFonts w:cs="Calibri" w:cstheme="minorHAnsi"/>
+          <w:b/>
+          <w:bCs/>
+          <w:sz w:val="26"/>
+          <w:szCs w:val="26"/>
+        </w:rPr>
+        <w:t>1.3 Énoncé du besoin</w:t>
       </w:r>
     </w:p>
     <w:p>
@@ -429,13 +526,7 @@
         <w:rPr>
           <w:rFonts w:cs="Calibri" w:cstheme="minorHAnsi"/>
         </w:rPr>
-        <w:t xml:space="preserve">La finalité du projet est de créer un jeu de morpion, tout d’abord en ligne de commande puis avec une interface graphique, dans lequel un joueur pourra jouer contre une intelligence artificielle </w:t>
-      </w:r>
-      <w:r>
-        <w:rPr>
-          <w:rFonts w:cs="Calibri" w:cstheme="minorHAnsi"/>
-        </w:rPr>
-        <w:t>et, via les extensions, enregistrer sa partie et retourner en arrière dans les coups joués durant la partie.</w:t>
+        <w:t>Monsieur Bertrand Yves, professeur de Gestion de projet, souhaite pouvoir jouer à un jeu de morpion sur son ordinateur. Il souhaite dans un premier temps une version ligne de commande du jeu de base, puis souhaite étendre son jeu avec des extensions et pouvoir jouer sur une interface graphique dédiée.</w:t>
       </w:r>
     </w:p>
     <w:p>
@@ -453,39 +544,188 @@
     <w:p>
       <w:pPr>
         <w:pStyle w:val="Normal"/>
-        <w:jc w:val="both"/>
+        <w:jc w:val="center"/>
         <w:rPr/>
       </w:pPr>
       <w:r>
-        <w:rPr>
-          <w:rFonts w:cs="Calibri" w:cstheme="minorHAnsi"/>
-        </w:rPr>
-        <w:t>1.2 Contexte</w:t>
-      </w:r>
-    </w:p>
-    <w:p>
-      <w:pPr>
-        <w:pStyle w:val="Normal"/>
-        <w:jc w:val="both"/>
+        <w:drawing>
+          <wp:anchor behindDoc="0" distT="0" distB="0" distL="0" distR="0" simplePos="0" locked="0" layoutInCell="0" allowOverlap="1" relativeHeight="5">
+            <wp:simplePos x="0" y="0"/>
+            <wp:positionH relativeFrom="column">
+              <wp:align>center</wp:align>
+            </wp:positionH>
+            <wp:positionV relativeFrom="paragraph">
+              <wp:posOffset>635</wp:posOffset>
+            </wp:positionV>
+            <wp:extent cx="3381375" cy="3492500"/>
+            <wp:effectExtent l="0" t="0" r="0" b="0"/>
+            <wp:wrapTopAndBottom/>
+            <wp:docPr id="4" name="Image1" descr=""/>
+            <wp:cNvGraphicFramePr>
+              <a:graphicFrameLocks xmlns:a="http://schemas.openxmlformats.org/drawingml/2006/main" noChangeAspect="1"/>
+            </wp:cNvGraphicFramePr>
+            <a:graphic xmlns:a="http://schemas.openxmlformats.org/drawingml/2006/main">
+              <a:graphicData uri="http://schemas.openxmlformats.org/drawingml/2006/picture">
+                <pic:pic xmlns:pic="http://schemas.openxmlformats.org/drawingml/2006/picture">
+                  <pic:nvPicPr>
+                    <pic:cNvPr id="4" name="Image1" descr=""/>
+                    <pic:cNvPicPr>
+                      <a:picLocks noChangeAspect="1" noChangeArrowheads="1"/>
+                    </pic:cNvPicPr>
+                  </pic:nvPicPr>
+                  <pic:blipFill>
+                    <a:blip r:embed="rId4"/>
+                    <a:stretch>
+                      <a:fillRect/>
+                    </a:stretch>
+                  </pic:blipFill>
+                  <pic:spPr bwMode="auto">
+                    <a:xfrm>
+                      <a:off x="0" y="0"/>
+                      <a:ext cx="3381375" cy="3492500"/>
+                    </a:xfrm>
+                    <a:prstGeom prst="rect">
+                      <a:avLst/>
+                    </a:prstGeom>
+                  </pic:spPr>
+                </pic:pic>
+              </a:graphicData>
+            </a:graphic>
+          </wp:anchor>
+        </w:drawing>
+      </w:r>
+      <w:r>
+        <w:rPr>
+          <w:rFonts w:cs="Calibri" w:cstheme="minorHAnsi"/>
+        </w:rPr>
+        <w:tab/>
+        <w:tab/>
+        <w:tab/>
+      </w:r>
+      <w:r>
+        <w:rPr>
+          <w:rFonts w:cs="Calibri" w:cstheme="minorHAnsi"/>
+        </w:rPr>
+        <w:t>Diagramme de la bête a corne</w:t>
+      </w:r>
+    </w:p>
+    <w:p>
+      <w:pPr>
+        <w:pStyle w:val="Normal"/>
+        <w:jc w:val="both"/>
+        <w:rPr>
+          <w:rFonts w:cs="Calibri" w:cstheme="minorHAnsi"/>
+        </w:rPr>
+      </w:pPr>
+      <w:r>
         <w:rPr/>
-      </w:pPr>
-      <w:r>
-        <w:rPr>
-          <w:rFonts w:cs="Calibri" w:cstheme="minorHAnsi"/>
-        </w:rPr>
-        <w:t>Nous proposons un suivi tout au long du projet, allant de l'étude du projet jusqu'à sa mise en place. Ainsi, on parle ici de préparer la totalité du programme, ainsi que de travailler sur la gestion du temps et la mise en place d'un planning à suivre avec le travail à prévoir. Les développeurs du jeu devront être au contact du professeur encadrant pour s'assurer de ne pas s'écarter du projet demandé.</w:t>
-      </w:r>
-    </w:p>
-    <w:p>
-      <w:pPr>
-        <w:pStyle w:val="Normal"/>
-        <w:jc w:val="both"/>
-        <w:rPr>
-          <w:rFonts w:cs="Calibri" w:cstheme="minorHAnsi"/>
-        </w:rPr>
-      </w:pPr>
-      <w:r>
+      </w:r>
+    </w:p>
+    <w:p>
+      <w:pPr>
+        <w:pStyle w:val="Normal"/>
+        <w:jc w:val="both"/>
+        <w:rPr>
+          <w:rFonts w:cs="Calibri" w:cstheme="minorHAnsi"/>
+        </w:rPr>
+      </w:pPr>
+      <w:r>
+        <w:rPr>
+          <w:rFonts w:cs="Calibri" w:cstheme="minorHAnsi"/>
+        </w:rPr>
+      </w:r>
+    </w:p>
+    <w:p>
+      <w:pPr>
+        <w:pStyle w:val="Normal"/>
+        <w:jc w:val="both"/>
+        <w:rPr>
+          <w:b/>
+          <w:b/>
+          <w:bCs/>
+          <w:sz w:val="26"/>
+          <w:szCs w:val="26"/>
+        </w:rPr>
+      </w:pPr>
+      <w:r>
+        <w:rPr>
+          <w:rFonts w:cs="Calibri" w:cstheme="minorHAnsi"/>
+          <w:b/>
+          <w:bCs/>
+          <w:sz w:val="26"/>
+          <w:szCs w:val="26"/>
+        </w:rPr>
+        <w:t>1.4 Environnement du produit recherché</w:t>
+      </w:r>
+    </w:p>
+    <w:p>
+      <w:pPr>
+        <w:pStyle w:val="Normal"/>
+        <w:jc w:val="both"/>
+        <w:rPr>
+          <w:b/>
+          <w:b/>
+          <w:bCs/>
+          <w:sz w:val="26"/>
+          <w:szCs w:val="26"/>
+        </w:rPr>
+      </w:pPr>
+      <w:r>
+        <w:rPr>
+          <w:rFonts w:cs="Calibri" w:cstheme="minorHAnsi"/>
+          <w:b/>
+          <w:bCs/>
+          <w:sz w:val="22"/>
+          <w:szCs w:val="22"/>
+        </w:rPr>
+        <w:t>Encadrant :</w:t>
+      </w:r>
+      <w:r>
+        <w:rPr>
+          <w:rFonts w:cs="Calibri" w:cstheme="minorHAnsi"/>
+          <w:b/>
+          <w:bCs/>
+          <w:sz w:val="26"/>
+          <w:szCs w:val="26"/>
+        </w:rPr>
+        <w:t xml:space="preserve"> </w:t>
+      </w:r>
+    </w:p>
+    <w:p>
+      <w:pPr>
+        <w:pStyle w:val="Normal"/>
+        <w:jc w:val="both"/>
         <w:rPr/>
+      </w:pPr>
+      <w:r>
+        <w:rPr>
+          <w:rFonts w:cs="Calibri" w:cstheme="minorHAnsi"/>
+        </w:rPr>
+        <w:tab/>
+        <w:t>- Bertrand Yves</w:t>
+      </w:r>
+    </w:p>
+    <w:p>
+      <w:pPr>
+        <w:pStyle w:val="Normal"/>
+        <w:jc w:val="both"/>
+        <w:rPr>
+          <w:b/>
+          <w:b/>
+          <w:bCs/>
+          <w:sz w:val="22"/>
+          <w:szCs w:val="22"/>
+        </w:rPr>
+      </w:pPr>
+      <w:r>
+        <w:rPr>
+          <w:rFonts w:cs="Calibri" w:cstheme="minorHAnsi"/>
+          <w:b/>
+          <w:bCs/>
+          <w:sz w:val="22"/>
+          <w:szCs w:val="22"/>
+        </w:rPr>
+        <w:t>Développeurs :</w:t>
       </w:r>
     </w:p>
     <w:p>
@@ -498,7 +738,8 @@
         <w:rPr>
           <w:rFonts w:cs="Calibri" w:cstheme="minorHAnsi"/>
         </w:rPr>
-        <w:t>1.3 Énoncé du besoin</w:t>
+        <w:tab/>
+        <w:t>- Nguyen Quynh Nhu HO</w:t>
       </w:r>
     </w:p>
     <w:p>
@@ -511,13 +752,8 @@
         <w:rPr>
           <w:rFonts w:cs="Calibri" w:cstheme="minorHAnsi"/>
         </w:rPr>
-        <w:t xml:space="preserve">Monsieur Bertrand Yves, professeur de Gestion de projet, souhaite pouvoir jouer à un jeu de morpion sur son ordinateur. Il souhaite dans un premier temps une version ligne de commande du jeu de base, puis souhaite étendre son jeu avec des extensions et </w:t>
-      </w:r>
-      <w:r>
-        <w:rPr>
-          <w:rFonts w:cs="Calibri" w:cstheme="minorHAnsi"/>
-        </w:rPr>
-        <w:t>pouvoir jouer sur une interface graphique dédiée.</w:t>
+        <w:tab/>
+        <w:t>- Dylan Loya</w:t>
       </w:r>
     </w:p>
     <w:p>
@@ -530,19 +766,45 @@
         <w:rPr>
           <w:rFonts w:cs="Calibri" w:cstheme="minorHAnsi"/>
         </w:rPr>
-        <w:t>DIAG BETE A CORNE</w:t>
-      </w:r>
-    </w:p>
-    <w:p>
-      <w:pPr>
-        <w:pStyle w:val="Normal"/>
-        <w:jc w:val="both"/>
-        <w:rPr>
-          <w:rFonts w:cs="Calibri" w:cstheme="minorHAnsi"/>
-        </w:rPr>
-      </w:pPr>
-      <w:r>
+        <w:tab/>
+        <w:t>- Melissa Marco</w:t>
+      </w:r>
+    </w:p>
+    <w:p>
+      <w:pPr>
+        <w:pStyle w:val="Normal"/>
+        <w:jc w:val="both"/>
         <w:rPr/>
+      </w:pPr>
+      <w:r>
+        <w:rPr>
+          <w:rFonts w:cs="Calibri" w:cstheme="minorHAnsi"/>
+        </w:rPr>
+        <w:tab/>
+        <w:t>-Timothé Sarrat</w:t>
+      </w:r>
+    </w:p>
+    <w:p>
+      <w:pPr>
+        <w:pStyle w:val="Normal"/>
+        <w:jc w:val="both"/>
+        <w:rPr>
+          <w:b/>
+          <w:b/>
+          <w:bCs/>
+          <w:sz w:val="22"/>
+          <w:szCs w:val="22"/>
+        </w:rPr>
+      </w:pPr>
+      <w:r>
+        <w:rPr>
+          <w:rFonts w:cs="Calibri" w:cstheme="minorHAnsi"/>
+          <w:b/>
+          <w:bCs/>
+          <w:sz w:val="22"/>
+          <w:szCs w:val="22"/>
+        </w:rPr>
+        <w:t>Équipement :</w:t>
       </w:r>
     </w:p>
     <w:p>
@@ -555,7 +817,8 @@
         <w:rPr>
           <w:rFonts w:cs="Calibri" w:cstheme="minorHAnsi"/>
         </w:rPr>
-        <w:t>1.4 Environnement du produit recherché</w:t>
+        <w:tab/>
+        <w:t>- Salles informatique du campus du Futuroscope de l’université de Poitiers</w:t>
       </w:r>
     </w:p>
     <w:p>
@@ -568,7 +831,68 @@
         <w:rPr>
           <w:rFonts w:cs="Calibri" w:cstheme="minorHAnsi"/>
         </w:rPr>
-        <w:t xml:space="preserve">Encadrant : </w:t>
+        <w:tab/>
+        <w:t>- Ordinateurs personnels</w:t>
+      </w:r>
+    </w:p>
+    <w:p>
+      <w:pPr>
+        <w:pStyle w:val="Normal"/>
+        <w:jc w:val="both"/>
+        <w:rPr>
+          <w:rFonts w:cs="Calibri" w:cstheme="minorHAnsi"/>
+        </w:rPr>
+      </w:pPr>
+      <w:r>
+        <w:rPr>
+          <w:rFonts w:cs="Calibri" w:cstheme="minorHAnsi"/>
+        </w:rPr>
+      </w:r>
+    </w:p>
+    <w:p>
+      <w:pPr>
+        <w:pStyle w:val="Normal"/>
+        <w:jc w:val="both"/>
+        <w:rPr>
+          <w:b/>
+          <w:b/>
+          <w:bCs/>
+          <w:sz w:val="28"/>
+          <w:szCs w:val="28"/>
+        </w:rPr>
+      </w:pPr>
+      <w:r>
+        <w:rPr>
+          <w:rFonts w:cs="Calibri" w:cstheme="minorHAnsi"/>
+          <w:b/>
+          <w:bCs/>
+          <w:sz w:val="28"/>
+          <w:szCs w:val="28"/>
+        </w:rPr>
+        <w:t>2. Expression fonctionnelle du besoin</w:t>
+      </w:r>
+    </w:p>
+    <w:p>
+      <w:pPr>
+        <w:pStyle w:val="Normal"/>
+        <w:jc w:val="both"/>
+        <w:rPr>
+          <w:b/>
+          <w:b/>
+          <w:bCs/>
+          <w:sz w:val="26"/>
+          <w:szCs w:val="26"/>
+        </w:rPr>
+      </w:pPr>
+      <w:r>
+        <w:rPr>
+          <w:rFonts w:cs="Calibri" w:cstheme="minorHAnsi"/>
+          <w:b/>
+          <w:bCs/>
+          <w:sz w:val="26"/>
+          <w:szCs w:val="26"/>
+        </w:rPr>
+        <w:t>2.1 Description des fonctions</w:t>
       </w:r>
     </w:p>
     <w:p>
@@ -581,7 +905,30 @@
         <w:rPr>
           <w:rFonts w:cs="Calibri" w:cstheme="minorHAnsi"/>
         </w:rPr>
-        <w:t>- Bertrand Yves</w:t>
+        <w:t>DIAGRAMME DE CAS D UTILISATION</w:t>
+      </w:r>
+    </w:p>
+    <w:p>
+      <w:pPr>
+        <w:pStyle w:val="Normal"/>
+        <w:jc w:val="both"/>
+        <w:rPr>
+          <w:b/>
+          <w:b/>
+          <w:bCs/>
+          <w:sz w:val="26"/>
+          <w:szCs w:val="26"/>
+        </w:rPr>
+      </w:pPr>
+      <w:r>
+        <w:rPr>
+          <w:rFonts w:cs="Calibri" w:cstheme="minorHAnsi"/>
+          <w:b/>
+          <w:bCs/>
+          <w:sz w:val="26"/>
+          <w:szCs w:val="26"/>
+        </w:rPr>
+        <w:t>2.1.1 Fonctions principales</w:t>
       </w:r>
     </w:p>
     <w:p>
@@ -594,7 +941,30 @@
         <w:rPr>
           <w:rFonts w:cs="Calibri" w:cstheme="minorHAnsi"/>
         </w:rPr>
-        <w:t>Développeurs :</w:t>
+        <w:t>TABLEAU DES FONCTIONS PRINCIPALES</w:t>
+      </w:r>
+    </w:p>
+    <w:p>
+      <w:pPr>
+        <w:pStyle w:val="Normal"/>
+        <w:jc w:val="both"/>
+        <w:rPr>
+          <w:b/>
+          <w:b/>
+          <w:bCs/>
+          <w:sz w:val="26"/>
+          <w:szCs w:val="26"/>
+        </w:rPr>
+      </w:pPr>
+      <w:r>
+        <w:rPr>
+          <w:rFonts w:cs="Calibri" w:cstheme="minorHAnsi"/>
+          <w:b/>
+          <w:bCs/>
+          <w:sz w:val="26"/>
+          <w:szCs w:val="26"/>
+        </w:rPr>
+        <w:t>2.1.2 Fonction secondaires</w:t>
       </w:r>
     </w:p>
     <w:p>
@@ -607,7 +977,30 @@
         <w:rPr>
           <w:rFonts w:cs="Calibri" w:cstheme="minorHAnsi"/>
         </w:rPr>
-        <w:t>-  Nguyen Quynh Nhu HO</w:t>
+        <w:t>TABLEAU DES FONCTIONS SECONDAIRES</w:t>
+      </w:r>
+    </w:p>
+    <w:p>
+      <w:pPr>
+        <w:pStyle w:val="Normal"/>
+        <w:jc w:val="both"/>
+        <w:rPr>
+          <w:b/>
+          <w:b/>
+          <w:bCs/>
+          <w:sz w:val="26"/>
+          <w:szCs w:val="26"/>
+        </w:rPr>
+      </w:pPr>
+      <w:r>
+        <w:rPr>
+          <w:rFonts w:cs="Calibri" w:cstheme="minorHAnsi"/>
+          <w:b/>
+          <w:bCs/>
+          <w:sz w:val="26"/>
+          <w:szCs w:val="26"/>
+        </w:rPr>
+        <w:t>2.3 Matrice de criticité</w:t>
       </w:r>
     </w:p>
     <w:p>
@@ -620,7 +1013,30 @@
         <w:rPr>
           <w:rFonts w:cs="Calibri" w:cstheme="minorHAnsi"/>
         </w:rPr>
-        <w:t>- Dylan Loya</w:t>
+        <w:t>MATRICE DE CRITICITÉ</w:t>
+      </w:r>
+    </w:p>
+    <w:p>
+      <w:pPr>
+        <w:pStyle w:val="Normal"/>
+        <w:jc w:val="both"/>
+        <w:rPr>
+          <w:b/>
+          <w:b/>
+          <w:bCs/>
+          <w:sz w:val="26"/>
+          <w:szCs w:val="26"/>
+        </w:rPr>
+      </w:pPr>
+      <w:r>
+        <w:rPr>
+          <w:rFonts w:cs="Calibri" w:cstheme="minorHAnsi"/>
+          <w:b/>
+          <w:bCs/>
+          <w:sz w:val="26"/>
+          <w:szCs w:val="26"/>
+        </w:rPr>
+        <w:t>2.3.1 Analyse et gestion des risque</w:t>
       </w:r>
     </w:p>
     <w:p>
@@ -633,213 +1049,6 @@
         <w:rPr>
           <w:rFonts w:cs="Calibri" w:cstheme="minorHAnsi"/>
         </w:rPr>
-        <w:t>- Melissa Marco</w:t>
-      </w:r>
-    </w:p>
-    <w:p>
-      <w:pPr>
-        <w:pStyle w:val="Normal"/>
-        <w:jc w:val="both"/>
-        <w:rPr/>
-      </w:pPr>
-      <w:r>
-        <w:rPr>
-          <w:rFonts w:cs="Calibri" w:cstheme="minorHAnsi"/>
-        </w:rPr>
-        <w:t>- Timothé Sarrat</w:t>
-      </w:r>
-    </w:p>
-    <w:p>
-      <w:pPr>
-        <w:pStyle w:val="Normal"/>
-        <w:jc w:val="both"/>
-        <w:rPr/>
-      </w:pPr>
-      <w:r>
-        <w:rPr>
-          <w:rFonts w:cs="Calibri" w:cstheme="minorHAnsi"/>
-        </w:rPr>
-        <w:t>Équipement :</w:t>
-      </w:r>
-    </w:p>
-    <w:p>
-      <w:pPr>
-        <w:pStyle w:val="Normal"/>
-        <w:jc w:val="both"/>
-        <w:rPr/>
-      </w:pPr>
-      <w:r>
-        <w:rPr>
-          <w:rFonts w:cs="Calibri" w:cstheme="minorHAnsi"/>
-        </w:rPr>
-        <w:t>- Salles informatique du campus du Futuroscope de l’université de Poitiers</w:t>
-      </w:r>
-    </w:p>
-    <w:p>
-      <w:pPr>
-        <w:pStyle w:val="Normal"/>
-        <w:jc w:val="both"/>
-        <w:rPr/>
-      </w:pPr>
-      <w:r>
-        <w:rPr>
-          <w:rFonts w:cs="Calibri" w:cstheme="minorHAnsi"/>
-        </w:rPr>
-        <w:t>- Ordinateurs personnels</w:t>
-      </w:r>
-    </w:p>
-    <w:p>
-      <w:pPr>
-        <w:pStyle w:val="Normal"/>
-        <w:jc w:val="both"/>
-        <w:rPr>
-          <w:rFonts w:cs="Calibri" w:cstheme="minorHAnsi"/>
-        </w:rPr>
-      </w:pPr>
-      <w:r>
-        <w:rPr/>
-      </w:r>
-    </w:p>
-    <w:p>
-      <w:pPr>
-        <w:pStyle w:val="Normal"/>
-        <w:jc w:val="both"/>
-        <w:rPr/>
-      </w:pPr>
-      <w:r>
-        <w:rPr>
-          <w:rFonts w:cs="Calibri" w:cstheme="minorHAnsi"/>
-        </w:rPr>
-        <w:t>2. Expression fonctionnelle du besoin</w:t>
-      </w:r>
-    </w:p>
-    <w:p>
-      <w:pPr>
-        <w:pStyle w:val="Normal"/>
-        <w:jc w:val="both"/>
-        <w:rPr/>
-      </w:pPr>
-      <w:r>
-        <w:rPr>
-          <w:rFonts w:cs="Calibri" w:cstheme="minorHAnsi"/>
-        </w:rPr>
-        <w:t>2.1 Description des fonctions</w:t>
-      </w:r>
-    </w:p>
-    <w:p>
-      <w:pPr>
-        <w:pStyle w:val="Normal"/>
-        <w:jc w:val="both"/>
-        <w:rPr/>
-      </w:pPr>
-      <w:r>
-        <w:rPr>
-          <w:rFonts w:cs="Calibri" w:cstheme="minorHAnsi"/>
-        </w:rPr>
-        <w:t>DIAGRAMME DE CAS D UTILISATION</w:t>
-      </w:r>
-    </w:p>
-    <w:p>
-      <w:pPr>
-        <w:pStyle w:val="Normal"/>
-        <w:jc w:val="both"/>
-        <w:rPr/>
-      </w:pPr>
-      <w:r>
-        <w:rPr>
-          <w:rFonts w:cs="Calibri" w:cstheme="minorHAnsi"/>
-        </w:rPr>
-        <w:t>2.1.1 Fonctions principales</w:t>
-      </w:r>
-    </w:p>
-    <w:p>
-      <w:pPr>
-        <w:pStyle w:val="Normal"/>
-        <w:jc w:val="both"/>
-        <w:rPr/>
-      </w:pPr>
-      <w:r>
-        <w:rPr>
-          <w:rFonts w:cs="Calibri" w:cstheme="minorHAnsi"/>
-        </w:rPr>
-        <w:t>TABLEAU DES FONCTIONS PRINCIPALES</w:t>
-      </w:r>
-    </w:p>
-    <w:p>
-      <w:pPr>
-        <w:pStyle w:val="Normal"/>
-        <w:jc w:val="both"/>
-        <w:rPr/>
-      </w:pPr>
-      <w:r>
-        <w:rPr>
-          <w:rFonts w:cs="Calibri" w:cstheme="minorHAnsi"/>
-        </w:rPr>
-        <w:t>2.1.2 Fonction secondaires</w:t>
-      </w:r>
-    </w:p>
-    <w:p>
-      <w:pPr>
-        <w:pStyle w:val="Normal"/>
-        <w:jc w:val="both"/>
-        <w:rPr/>
-      </w:pPr>
-      <w:r>
-        <w:rPr>
-          <w:rFonts w:cs="Calibri" w:cstheme="minorHAnsi"/>
-        </w:rPr>
-        <w:t>TABLEAU DES FONCTIONS SECONDAIRES</w:t>
-      </w:r>
-    </w:p>
-    <w:p>
-      <w:pPr>
-        <w:pStyle w:val="Normal"/>
-        <w:jc w:val="both"/>
-        <w:rPr/>
-      </w:pPr>
-      <w:r>
-        <w:rPr>
-          <w:rFonts w:cs="Calibri" w:cstheme="minorHAnsi"/>
-        </w:rPr>
-        <w:t>2.3 Matrice de criticité</w:t>
-      </w:r>
-    </w:p>
-    <w:p>
-      <w:pPr>
-        <w:pStyle w:val="Normal"/>
-        <w:jc w:val="both"/>
-        <w:rPr/>
-      </w:pPr>
-      <w:r>
-        <w:rPr>
-          <w:rFonts w:cs="Calibri" w:cstheme="minorHAnsi"/>
-        </w:rPr>
-        <w:t>MATRICE DE CRITICITÉ</w:t>
-      </w:r>
-    </w:p>
-    <w:p>
-      <w:pPr>
-        <w:pStyle w:val="Normal"/>
-        <w:jc w:val="both"/>
-        <w:rPr/>
-      </w:pPr>
-      <w:r>
-        <w:rPr>
-          <w:rFonts w:cs="Calibri" w:cstheme="minorHAnsi"/>
-        </w:rPr>
-        <w:t>2.3.1 Analyse et gestion des risque</w:t>
-      </w:r>
-    </w:p>
-    <w:p>
-      <w:pPr>
-        <w:pStyle w:val="Normal"/>
-        <w:jc w:val="both"/>
-        <w:rPr/>
-      </w:pPr>
-      <w:r>
-        <w:rPr>
-          <w:rFonts w:cs="Calibri" w:cstheme="minorHAnsi"/>
-        </w:rPr>
         <w:t>TABLEAU DE GESTION DES RISQUES</w:t>
       </w:r>
     </w:p>
@@ -848,20 +1057,266 @@
         <w:pStyle w:val="Normal"/>
         <w:spacing w:before="0" w:after="160"/>
         <w:jc w:val="both"/>
-        <w:rPr/>
-      </w:pPr>
-      <w:r>
-        <w:rPr>
-          <w:rFonts w:cs="Calibri" w:cstheme="minorHAnsi"/>
+        <w:rPr>
+          <w:b/>
+          <w:b/>
+          <w:bCs/>
+          <w:sz w:val="28"/>
+          <w:szCs w:val="28"/>
+        </w:rPr>
+      </w:pPr>
+      <w:r>
+        <w:rPr>
+          <w:rFonts w:cs="Calibri" w:cstheme="minorHAnsi"/>
+          <w:b/>
+          <w:bCs/>
+          <w:sz w:val="28"/>
+          <w:szCs w:val="28"/>
         </w:rPr>
         <w:t>3. Planning et répartition des taches</w:t>
       </w:r>
     </w:p>
+    <w:p>
+      <w:pPr>
+        <w:pStyle w:val="Normal"/>
+        <w:spacing w:before="0" w:after="160"/>
+        <w:jc w:val="both"/>
+        <w:rPr>
+          <w:b/>
+          <w:b/>
+          <w:bCs/>
+          <w:sz w:val="26"/>
+          <w:szCs w:val="26"/>
+        </w:rPr>
+      </w:pPr>
+      <w:r>
+        <w:rPr>
+          <w:rFonts w:cs="Calibri" w:cstheme="minorHAnsi"/>
+          <w:b/>
+          <w:bCs/>
+          <w:sz w:val="26"/>
+          <w:szCs w:val="26"/>
+        </w:rPr>
+        <w:t>3.1 Décomposition du projet</w:t>
+      </w:r>
+    </w:p>
+    <w:p>
+      <w:pPr>
+        <w:pStyle w:val="Normal"/>
+        <w:spacing w:before="0" w:after="160"/>
+        <w:jc w:val="both"/>
+        <w:rPr>
+          <w:b/>
+          <w:b/>
+          <w:bCs/>
+          <w:sz w:val="24"/>
+          <w:szCs w:val="24"/>
+        </w:rPr>
+      </w:pPr>
+      <w:r>
+        <w:rPr>
+          <w:rFonts w:cs="Calibri" w:cstheme="minorHAnsi"/>
+          <w:b/>
+          <w:bCs/>
+          <w:sz w:val="24"/>
+          <w:szCs w:val="24"/>
+        </w:rPr>
+        <w:t xml:space="preserve">3.1.1 Jeu </w:t>
+      </w:r>
+      <w:r>
+        <w:rPr>
+          <w:rFonts w:cs="Calibri" w:cstheme="minorHAnsi"/>
+          <w:b/>
+          <w:bCs/>
+          <w:sz w:val="24"/>
+          <w:szCs w:val="24"/>
+        </w:rPr>
+        <w:t>initial</w:t>
+      </w:r>
+    </w:p>
+    <w:p>
+      <w:pPr>
+        <w:pStyle w:val="Normal"/>
+        <w:spacing w:before="0" w:after="160"/>
+        <w:jc w:val="both"/>
+        <w:rPr>
+          <w:b w:val="false"/>
+          <w:b w:val="false"/>
+          <w:bCs w:val="false"/>
+          <w:sz w:val="22"/>
+          <w:szCs w:val="22"/>
+        </w:rPr>
+      </w:pPr>
+      <w:r>
+        <w:rPr>
+          <w:rFonts w:cs="Calibri" w:cstheme="minorHAnsi"/>
+          <w:b w:val="false"/>
+          <w:bCs w:val="false"/>
+          <w:sz w:val="22"/>
+          <w:szCs w:val="22"/>
+        </w:rPr>
+        <w:t xml:space="preserve">Pour le 18 novembre 2022, nous devons être capables de livrer un jeu de base, c’est à dire qu’un utilisateur doit pouvoir jouer contre un ordinateur en ligne de commande. Le joueur doit pouvoir démarrer une partie, </w:t>
+      </w:r>
+      <w:r>
+        <w:rPr>
+          <w:rFonts w:cs="Calibri" w:cstheme="minorHAnsi"/>
+          <w:b w:val="false"/>
+          <w:bCs w:val="false"/>
+          <w:sz w:val="22"/>
+          <w:szCs w:val="22"/>
+        </w:rPr>
+        <w:t>utiliser le signe de son choix et placer ses pions sur une grille tour a tour avec l’ordinateur. Quand un des deux joueurs à gagné, ou lorsqu’il n’y a plus de place sur la grille, le jeu doit s’arrêter et afficher un message à l’utilisateur.</w:t>
+      </w:r>
+    </w:p>
+    <w:p>
+      <w:pPr>
+        <w:pStyle w:val="Normal"/>
+        <w:spacing w:before="0" w:after="160"/>
+        <w:jc w:val="both"/>
+        <w:rPr>
+          <w:b/>
+          <w:b/>
+          <w:bCs/>
+          <w:sz w:val="24"/>
+          <w:szCs w:val="24"/>
+        </w:rPr>
+      </w:pPr>
+      <w:r>
+        <w:rPr>
+          <w:rFonts w:cs="Calibri" w:cstheme="minorHAnsi"/>
+          <w:b/>
+          <w:bCs/>
+          <w:sz w:val="24"/>
+          <w:szCs w:val="24"/>
+        </w:rPr>
+        <w:t>3.1.2 Programmation d’une première extension</w:t>
+      </w:r>
+    </w:p>
+    <w:p>
+      <w:pPr>
+        <w:pStyle w:val="Normal"/>
+        <w:spacing w:before="0" w:after="160"/>
+        <w:jc w:val="both"/>
+        <w:rPr>
+          <w:b w:val="false"/>
+          <w:b w:val="false"/>
+          <w:bCs w:val="false"/>
+          <w:sz w:val="22"/>
+          <w:szCs w:val="22"/>
+        </w:rPr>
+      </w:pPr>
+      <w:r>
+        <w:rPr>
+          <w:rFonts w:cs="Calibri" w:cstheme="minorHAnsi"/>
+          <w:b w:val="false"/>
+          <w:bCs w:val="false"/>
+          <w:sz w:val="22"/>
+          <w:szCs w:val="22"/>
+        </w:rPr>
+        <w:t>Pour le 13 janvier 2023, nous devons pouvoir livrer le jeu de base enrichi d’une extension parmi le couple d’extensions assigné à chaque groupe. Comme précédemment, une partie doit être possible entre un ordinateur et un joueur humain, en plus des fonctionnalités de base, le joueur doit pouvoir jouer en utilisant l’extension choisie.</w:t>
+      </w:r>
+    </w:p>
+    <w:p>
+      <w:pPr>
+        <w:pStyle w:val="Normal"/>
+        <w:spacing w:before="0" w:after="160"/>
+        <w:jc w:val="both"/>
+        <w:rPr>
+          <w:b/>
+          <w:b/>
+          <w:bCs/>
+          <w:sz w:val="24"/>
+          <w:szCs w:val="24"/>
+        </w:rPr>
+      </w:pPr>
+      <w:r>
+        <w:rPr>
+          <w:rFonts w:cs="Calibri" w:cstheme="minorHAnsi"/>
+          <w:b/>
+          <w:bCs/>
+          <w:sz w:val="24"/>
+          <w:szCs w:val="24"/>
+        </w:rPr>
+        <w:t>3.1.3 Programmation d’une seconde extension</w:t>
+      </w:r>
+    </w:p>
+    <w:p>
+      <w:pPr>
+        <w:pStyle w:val="Normal"/>
+        <w:spacing w:before="0" w:after="160"/>
+        <w:jc w:val="both"/>
+        <w:rPr>
+          <w:b w:val="false"/>
+          <w:b w:val="false"/>
+          <w:bCs w:val="false"/>
+          <w:sz w:val="22"/>
+          <w:szCs w:val="22"/>
+        </w:rPr>
+      </w:pPr>
+      <w:r>
+        <w:rPr>
+          <w:rFonts w:cs="Calibri" w:cstheme="minorHAnsi"/>
+          <w:b w:val="false"/>
+          <w:bCs w:val="false"/>
+          <w:sz w:val="22"/>
+          <w:szCs w:val="22"/>
+        </w:rPr>
+        <w:t>Pour la mi-février 2023, le même travail que pour la première extension doit être effectué pour la seconde et un livrable doit être produit.</w:t>
+      </w:r>
+    </w:p>
+    <w:p>
+      <w:pPr>
+        <w:pStyle w:val="Normal"/>
+        <w:spacing w:before="0" w:after="160"/>
+        <w:jc w:val="both"/>
+        <w:rPr>
+          <w:b/>
+          <w:b/>
+          <w:bCs/>
+          <w:sz w:val="24"/>
+          <w:szCs w:val="24"/>
+        </w:rPr>
+      </w:pPr>
+      <w:r>
+        <w:rPr>
+          <w:rFonts w:cs="Calibri" w:cstheme="minorHAnsi"/>
+          <w:b/>
+          <w:bCs/>
+          <w:sz w:val="24"/>
+          <w:szCs w:val="24"/>
+        </w:rPr>
+        <w:t>3.1.4 Composition des extensions et développement de l’interface graphique</w:t>
+      </w:r>
+    </w:p>
+    <w:p>
+      <w:pPr>
+        <w:pStyle w:val="Normal"/>
+        <w:spacing w:before="0" w:after="160"/>
+        <w:jc w:val="both"/>
+        <w:rPr>
+          <w:b w:val="false"/>
+          <w:b w:val="false"/>
+          <w:bCs w:val="false"/>
+          <w:sz w:val="22"/>
+          <w:szCs w:val="22"/>
+        </w:rPr>
+      </w:pPr>
+      <w:r>
+        <w:rPr>
+          <w:rFonts w:cs="Calibri" w:cstheme="minorHAnsi"/>
+          <w:b w:val="false"/>
+          <w:bCs w:val="false"/>
+          <w:sz w:val="22"/>
+          <w:szCs w:val="22"/>
+        </w:rPr>
+        <w:t>Pour la fin mars 2023, il faut avoir composé les deux extensions et donc pouvoir les utiliser ensemble. De plus une interface graphique doit être mise en place pour ne plus jouer en ligne de commande mais bien sur une fenêtre dédiée. En outre, le développement du jeu initial doit être repris pour pouvoir jouer contre un autre programme d’un autre groupe dans deux modes différents : pas à pas et en une seule étape.</w:t>
+      </w:r>
+    </w:p>
     <w:sectPr>
-      <w:headerReference w:type="default" r:id="rId4"/>
+      <w:headerReference w:type="default" r:id="rId5"/>
       <w:type w:val="nextPage"/>
       <w:pgSz w:w="11906" w:h="16838"/>
-      <w:pgMar w:left="1417" w:right="1417" w:header="708" w:top="1417" w:footer="0" w:bottom="1417" w:gutter="0"/>
+      <w:pgMar w:left="1417" w:right="1417" w:gutter="0" w:header="708" w:top="1417" w:footer="0" w:bottom="1417"/>
       <w:pgNumType w:fmt="decimal"/>
       <w:formProt w:val="false"/>
       <w:textDirection w:val="lrTb"/>
@@ -872,7 +1327,7 @@
 </file>
 
 <file path=word/header1.xml><?xml version="1.0" encoding="utf-8"?>
-<w:hdr xmlns:o="urn:schemas-microsoft-com:office:office" xmlns:r="http://schemas.openxmlformats.org/officeDocument/2006/relationships" xmlns:v="urn:schemas-microsoft-com:vml" xmlns:w="http://schemas.openxmlformats.org/wordprocessingml/2006/main" xmlns:w10="urn:schemas-microsoft-com:office:word" xmlns:wp="http://schemas.openxmlformats.org/drawingml/2006/wordprocessingDrawing" xmlns:wps="http://schemas.microsoft.com/office/word/2010/wordprocessingShape" xmlns:wpg="http://schemas.microsoft.com/office/word/2010/wordprocessingGroup" xmlns:mc="http://schemas.openxmlformats.org/markup-compatibility/2006" xmlns:wp14="http://schemas.microsoft.com/office/word/2010/wordprocessingDrawing" xmlns:w14="http://schemas.microsoft.com/office/word/2010/wordml" mc:Ignorable="w14 wp14">
+<w:hdr xmlns:o="urn:schemas-microsoft-com:office:office" xmlns:r="http://schemas.openxmlformats.org/officeDocument/2006/relationships" xmlns:v="urn:schemas-microsoft-com:vml" xmlns:w="http://schemas.openxmlformats.org/wordprocessingml/2006/main" xmlns:w10="urn:schemas-microsoft-com:office:word" xmlns:wp="http://schemas.openxmlformats.org/drawingml/2006/wordprocessingDrawing" xmlns:wps="http://schemas.microsoft.com/office/word/2010/wordprocessingShape" xmlns:wpg="http://schemas.microsoft.com/office/word/2010/wordprocessingGroup" xmlns:mc="http://schemas.openxmlformats.org/markup-compatibility/2006" xmlns:wp14="http://schemas.microsoft.com/office/word/2010/wordprocessingDrawing" xmlns:w14="http://schemas.microsoft.com/office/word/2010/wordml" xmlns:w15="http://schemas.microsoft.com/office/word/2012/wordml" mc:Ignorable="w14 wp14 w15">
   <w:p>
     <w:pPr>
       <w:pStyle w:val="Entte"/>
@@ -1294,6 +1749,7 @@
     <w:qFormat/>
     <w:pPr>
       <w:widowControl/>
+      <w:suppressAutoHyphens w:val="true"/>
       <w:bidi w:val="0"/>
       <w:spacing w:lineRule="auto" w:line="259" w:before="0" w:after="160"/>
       <w:jc w:val="left"/>
@@ -1361,7 +1817,6 @@
   <w:style w:type="character" w:styleId="EntteCar" w:customStyle="1">
     <w:name w:val="En-tête Car"/>
     <w:basedOn w:val="DefaultParagraphFont"/>
-    <w:link w:val="En-tte"/>
     <w:uiPriority w:val="99"/>
     <w:qFormat/>
     <w:rsid w:val="00ea03c8"/>
@@ -1370,7 +1825,6 @@
   <w:style w:type="character" w:styleId="PieddepageCar" w:customStyle="1">
     <w:name w:val="Pied de page Car"/>
     <w:basedOn w:val="DefaultParagraphFont"/>
-    <w:link w:val="Pieddepage"/>
     <w:uiPriority w:val="99"/>
     <w:qFormat/>
     <w:rsid w:val="00ea03c8"/>
@@ -1379,7 +1833,6 @@
   <w:style w:type="character" w:styleId="Titre1Car" w:customStyle="1">
     <w:name w:val="Titre 1 Car"/>
     <w:basedOn w:val="DefaultParagraphFont"/>
-    <w:link w:val="Titre1"/>
     <w:uiPriority w:val="9"/>
     <w:qFormat/>
     <w:rsid w:val="00ee6470"/>
@@ -1396,7 +1849,6 @@
   <w:style w:type="character" w:styleId="CitationintenseCar" w:customStyle="1">
     <w:name w:val="Citation intense Car"/>
     <w:basedOn w:val="DefaultParagraphFont"/>
-    <w:link w:val="Citationintense"/>
     <w:uiPriority w:val="30"/>
     <w:qFormat/>
     <w:rsid w:val="00dc2e26"/>
@@ -1424,7 +1876,6 @@
   <w:style w:type="character" w:styleId="SoustitreCar" w:customStyle="1">
     <w:name w:val="Sous-titre Car"/>
     <w:basedOn w:val="DefaultParagraphFont"/>
-    <w:link w:val="Sous-titre"/>
     <w:uiPriority w:val="11"/>
     <w:qFormat/>
     <w:rsid w:val="009d14de"/>
@@ -1437,7 +1888,6 @@
   <w:style w:type="character" w:styleId="Titre2Car" w:customStyle="1">
     <w:name w:val="Titre 2 Car"/>
     <w:basedOn w:val="DefaultParagraphFont"/>
-    <w:link w:val="Titre2"/>
     <w:uiPriority w:val="9"/>
     <w:qFormat/>
     <w:rsid w:val="009d14de"/>
@@ -1530,7 +1980,6 @@
   <w:style w:type="paragraph" w:styleId="Entte">
     <w:name w:val="Header"/>
     <w:basedOn w:val="Normal"/>
-    <w:link w:val="En-tteCar"/>
     <w:uiPriority w:val="99"/>
     <w:unhideWhenUsed/>
     <w:rsid w:val="00ea03c8"/>
@@ -1568,6 +2017,7 @@
     <w:rsid w:val="00dc2e26"/>
     <w:pPr>
       <w:widowControl/>
+      <w:suppressAutoHyphens w:val="true"/>
       <w:bidi w:val="0"/>
       <w:spacing w:lineRule="auto" w:line="240" w:before="0" w:after="0"/>
       <w:jc w:val="left"/>
@@ -1628,7 +2078,6 @@
     <w:name w:val="Subtitle"/>
     <w:basedOn w:val="Normal"/>
     <w:next w:val="Normal"/>
-    <w:link w:val="Sous-titreCar"/>
     <w:uiPriority w:val="11"/>
     <w:qFormat/>
     <w:rsid w:val="009d14de"/>
@@ -1637,6 +2086,1796 @@
       <w:rFonts w:eastAsia="" w:eastAsiaTheme="minorEastAsia"/>
       <w:color w:val="5A5A5A" w:themeColor="text1" w:themeTint="a5"/>
       <w:spacing w:val="15"/>
+    </w:rPr>
+  </w:style>
+  <w:style w:type="paragraph" w:styleId="Stylededessinpardfaut">
+    <w:name w:val="Style de dessin par défaut"/>
+    <w:qFormat/>
+    <w:pPr>
+      <w:widowControl/>
+      <w:bidi w:val="0"/>
+      <w:spacing w:lineRule="atLeast" w:line="200" w:before="0" w:after="0"/>
+      <w:jc w:val="left"/>
+    </w:pPr>
+    <w:rPr>
+      <w:rFonts w:ascii="Arial" w:hAnsi="Arial" w:eastAsia="Tahoma" w:cs="Noto Sans"/>
+      <w:b w:val="false"/>
+      <w:i w:val="false"/>
+      <w:strike w:val="false"/>
+      <w:dstrike w:val="false"/>
+      <w:outline w:val="false"/>
+      <w:shadow w:val="false"/>
+      <w:color w:val="auto"/>
+      <w:kern w:val="2"/>
+      <w:sz w:val="36"/>
+      <w:szCs w:val="24"/>
+      <w:u w:val="none"/>
+      <w:em w:val="none"/>
+      <w:lang w:val="fr-FR" w:eastAsia="en-US" w:bidi="ar-SA"/>
+    </w:rPr>
+  </w:style>
+  <w:style w:type="paragraph" w:styleId="Objetsansremplissage">
+    <w:name w:val="Objet sans remplissage"/>
+    <w:basedOn w:val="Stylededessinpardfaut"/>
+    <w:qFormat/>
+    <w:pPr>
+      <w:spacing w:lineRule="atLeast" w:line="200" w:before="0" w:after="0"/>
+    </w:pPr>
+    <w:rPr>
+      <w:rFonts w:ascii="Arial" w:hAnsi="Arial"/>
+      <w:b w:val="false"/>
+      <w:i w:val="false"/>
+      <w:strike w:val="false"/>
+      <w:dstrike w:val="false"/>
+      <w:outline w:val="false"/>
+      <w:shadow w:val="false"/>
+      <w:color w:val="auto"/>
+      <w:kern w:val="2"/>
+      <w:sz w:val="36"/>
+      <w:u w:val="none"/>
+      <w:em w:val="none"/>
+    </w:rPr>
+  </w:style>
+  <w:style w:type="paragraph" w:styleId="Objetsansremplissageetsansligne">
+    <w:name w:val="Objet sans remplissage et sans ligne"/>
+    <w:basedOn w:val="Stylededessinpardfaut"/>
+    <w:qFormat/>
+    <w:pPr>
+      <w:spacing w:lineRule="atLeast" w:line="200" w:before="0" w:after="0"/>
+    </w:pPr>
+    <w:rPr>
+      <w:rFonts w:ascii="Arial" w:hAnsi="Arial"/>
+      <w:b w:val="false"/>
+      <w:i w:val="false"/>
+      <w:strike w:val="false"/>
+      <w:dstrike w:val="false"/>
+      <w:outline w:val="false"/>
+      <w:shadow w:val="false"/>
+      <w:color w:val="auto"/>
+      <w:kern w:val="2"/>
+      <w:sz w:val="36"/>
+      <w:u w:val="none"/>
+      <w:em w:val="none"/>
+    </w:rPr>
+  </w:style>
+  <w:style w:type="paragraph" w:styleId="A4">
+    <w:name w:val="A4"/>
+    <w:basedOn w:val="Texte"/>
+    <w:qFormat/>
+    <w:pPr/>
+    <w:rPr>
+      <w:rFonts w:ascii="Noto Sans" w:hAnsi="Noto Sans"/>
+      <w:sz w:val="36"/>
+    </w:rPr>
+  </w:style>
+  <w:style w:type="paragraph" w:styleId="Texte">
+    <w:name w:val="Texte"/>
+    <w:basedOn w:val="Lgende"/>
+    <w:qFormat/>
+    <w:pPr/>
+    <w:rPr/>
+  </w:style>
+  <w:style w:type="paragraph" w:styleId="TitreA4">
+    <w:name w:val="Titre A4"/>
+    <w:basedOn w:val="A4"/>
+    <w:qFormat/>
+    <w:pPr/>
+    <w:rPr>
+      <w:rFonts w:ascii="Noto Sans" w:hAnsi="Noto Sans"/>
+      <w:sz w:val="87"/>
+    </w:rPr>
+  </w:style>
+  <w:style w:type="paragraph" w:styleId="EntteA4">
+    <w:name w:val="En-tête A4"/>
+    <w:basedOn w:val="A4"/>
+    <w:qFormat/>
+    <w:pPr/>
+    <w:rPr>
+      <w:rFonts w:ascii="Noto Sans" w:hAnsi="Noto Sans"/>
+      <w:sz w:val="48"/>
+    </w:rPr>
+  </w:style>
+  <w:style w:type="paragraph" w:styleId="TexteA4">
+    <w:name w:val="Texte A4"/>
+    <w:basedOn w:val="A4"/>
+    <w:qFormat/>
+    <w:pPr/>
+    <w:rPr>
+      <w:rFonts w:ascii="Noto Sans" w:hAnsi="Noto Sans"/>
+      <w:sz w:val="36"/>
+    </w:rPr>
+  </w:style>
+  <w:style w:type="paragraph" w:styleId="A0">
+    <w:name w:val="A0"/>
+    <w:basedOn w:val="Texte"/>
+    <w:qFormat/>
+    <w:pPr/>
+    <w:rPr>
+      <w:rFonts w:ascii="Noto Sans" w:hAnsi="Noto Sans"/>
+      <w:sz w:val="95"/>
+    </w:rPr>
+  </w:style>
+  <w:style w:type="paragraph" w:styleId="TitreA0">
+    <w:name w:val="Titre A0"/>
+    <w:basedOn w:val="A0"/>
+    <w:qFormat/>
+    <w:pPr/>
+    <w:rPr>
+      <w:rFonts w:ascii="Noto Sans" w:hAnsi="Noto Sans"/>
+      <w:sz w:val="191"/>
+    </w:rPr>
+  </w:style>
+  <w:style w:type="paragraph" w:styleId="EntteA0">
+    <w:name w:val="En-tête A0"/>
+    <w:basedOn w:val="A0"/>
+    <w:qFormat/>
+    <w:pPr/>
+    <w:rPr>
+      <w:rFonts w:ascii="Noto Sans" w:hAnsi="Noto Sans"/>
+      <w:sz w:val="143"/>
+    </w:rPr>
+  </w:style>
+  <w:style w:type="paragraph" w:styleId="TexteA0">
+    <w:name w:val="Texte A0"/>
+    <w:basedOn w:val="A0"/>
+    <w:qFormat/>
+    <w:pPr/>
+    <w:rPr>
+      <w:rFonts w:ascii="Noto Sans" w:hAnsi="Noto Sans"/>
+      <w:sz w:val="95"/>
+    </w:rPr>
+  </w:style>
+  <w:style w:type="paragraph" w:styleId="Image">
+    <w:name w:val="Image"/>
+    <w:qFormat/>
+    <w:pPr>
+      <w:widowControl/>
+      <w:bidi w:val="0"/>
+      <w:spacing w:before="0" w:after="0"/>
+      <w:jc w:val="left"/>
+    </w:pPr>
+    <w:rPr>
+      <w:rFonts w:ascii="Liberation Sans" w:hAnsi="Liberation Sans" w:eastAsia="Tahoma" w:cs="Noto Sans"/>
+      <w:color w:val="auto"/>
+      <w:kern w:val="0"/>
+      <w:sz w:val="36"/>
+      <w:szCs w:val="24"/>
+      <w:lang w:val="fr-FR" w:eastAsia="en-US" w:bidi="ar-SA"/>
+    </w:rPr>
+  </w:style>
+  <w:style w:type="paragraph" w:styleId="Formes">
+    <w:name w:val="Formes"/>
+    <w:basedOn w:val="Image"/>
+    <w:qFormat/>
+    <w:pPr/>
+    <w:rPr>
+      <w:rFonts w:ascii="Liberation Sans" w:hAnsi="Liberation Sans"/>
+      <w:b/>
+      <w:sz w:val="28"/>
+    </w:rPr>
+  </w:style>
+  <w:style w:type="paragraph" w:styleId="Plein">
+    <w:name w:val="Plein"/>
+    <w:basedOn w:val="Formes"/>
+    <w:qFormat/>
+    <w:pPr/>
+    <w:rPr>
+      <w:rFonts w:ascii="Liberation Sans" w:hAnsi="Liberation Sans"/>
+      <w:b/>
+      <w:sz w:val="28"/>
+    </w:rPr>
+  </w:style>
+  <w:style w:type="paragraph" w:styleId="Pleinbleu">
+    <w:name w:val="Plein bleu"/>
+    <w:basedOn w:val="Plein"/>
+    <w:qFormat/>
+    <w:pPr/>
+    <w:rPr>
+      <w:rFonts w:ascii="Liberation Sans" w:hAnsi="Liberation Sans"/>
+      <w:b/>
+      <w:color w:val="FFFFFF"/>
+      <w:sz w:val="28"/>
+    </w:rPr>
+  </w:style>
+  <w:style w:type="paragraph" w:styleId="Pleinvert">
+    <w:name w:val="Plein vert"/>
+    <w:basedOn w:val="Plein"/>
+    <w:qFormat/>
+    <w:pPr/>
+    <w:rPr>
+      <w:rFonts w:ascii="Liberation Sans" w:hAnsi="Liberation Sans"/>
+      <w:b/>
+      <w:color w:val="FFFFFF"/>
+      <w:sz w:val="28"/>
+    </w:rPr>
+  </w:style>
+  <w:style w:type="paragraph" w:styleId="Pleinrouge">
+    <w:name w:val="Plein rouge"/>
+    <w:basedOn w:val="Plein"/>
+    <w:qFormat/>
+    <w:pPr/>
+    <w:rPr>
+      <w:rFonts w:ascii="Liberation Sans" w:hAnsi="Liberation Sans"/>
+      <w:b/>
+      <w:color w:val="FFFFFF"/>
+      <w:sz w:val="28"/>
+    </w:rPr>
+  </w:style>
+  <w:style w:type="paragraph" w:styleId="Pleinjaune">
+    <w:name w:val="Plein jaune"/>
+    <w:basedOn w:val="Plein"/>
+    <w:qFormat/>
+    <w:pPr/>
+    <w:rPr>
+      <w:rFonts w:ascii="Liberation Sans" w:hAnsi="Liberation Sans"/>
+      <w:b/>
+      <w:color w:val="FFFFFF"/>
+      <w:sz w:val="28"/>
+    </w:rPr>
+  </w:style>
+  <w:style w:type="paragraph" w:styleId="Contour">
+    <w:name w:val="Contour"/>
+    <w:basedOn w:val="Formes"/>
+    <w:qFormat/>
+    <w:pPr/>
+    <w:rPr>
+      <w:rFonts w:ascii="Liberation Sans" w:hAnsi="Liberation Sans"/>
+      <w:b/>
+      <w:sz w:val="28"/>
+    </w:rPr>
+  </w:style>
+  <w:style w:type="paragraph" w:styleId="Contourbleu">
+    <w:name w:val="Contour bleu"/>
+    <w:basedOn w:val="Contour"/>
+    <w:qFormat/>
+    <w:pPr/>
+    <w:rPr>
+      <w:rFonts w:ascii="Liberation Sans" w:hAnsi="Liberation Sans"/>
+      <w:b/>
+      <w:color w:val="355269"/>
+      <w:sz w:val="28"/>
+    </w:rPr>
+  </w:style>
+  <w:style w:type="paragraph" w:styleId="Contourvert">
+    <w:name w:val="Contour vert"/>
+    <w:basedOn w:val="Contour"/>
+    <w:qFormat/>
+    <w:pPr/>
+    <w:rPr>
+      <w:rFonts w:ascii="Liberation Sans" w:hAnsi="Liberation Sans"/>
+      <w:b/>
+      <w:color w:val="127622"/>
+      <w:sz w:val="28"/>
+    </w:rPr>
+  </w:style>
+  <w:style w:type="paragraph" w:styleId="Contourrouge">
+    <w:name w:val="Contour rouge"/>
+    <w:basedOn w:val="Contour"/>
+    <w:qFormat/>
+    <w:pPr/>
+    <w:rPr>
+      <w:rFonts w:ascii="Liberation Sans" w:hAnsi="Liberation Sans"/>
+      <w:b/>
+      <w:color w:val="C9211E"/>
+      <w:sz w:val="28"/>
+    </w:rPr>
+  </w:style>
+  <w:style w:type="paragraph" w:styleId="Contourjaune">
+    <w:name w:val="Contour jaune"/>
+    <w:basedOn w:val="Contour"/>
+    <w:qFormat/>
+    <w:pPr/>
+    <w:rPr>
+      <w:rFonts w:ascii="Liberation Sans" w:hAnsi="Liberation Sans"/>
+      <w:b/>
+      <w:color w:val="B47804"/>
+      <w:sz w:val="28"/>
+    </w:rPr>
+  </w:style>
+  <w:style w:type="paragraph" w:styleId="Lignes">
+    <w:name w:val="Lignes"/>
+    <w:basedOn w:val="Image"/>
+    <w:qFormat/>
+    <w:pPr/>
+    <w:rPr>
+      <w:rFonts w:ascii="Liberation Sans" w:hAnsi="Liberation Sans"/>
+      <w:sz w:val="36"/>
+    </w:rPr>
+  </w:style>
+  <w:style w:type="paragraph" w:styleId="Ligneflche">
+    <w:name w:val="Ligne fléchée"/>
+    <w:basedOn w:val="Lignes"/>
+    <w:qFormat/>
+    <w:pPr/>
+    <w:rPr>
+      <w:rFonts w:ascii="Liberation Sans" w:hAnsi="Liberation Sans"/>
+      <w:sz w:val="36"/>
+    </w:rPr>
+  </w:style>
+  <w:style w:type="paragraph" w:styleId="Ligneenpointills">
+    <w:name w:val="Ligne en pointillés"/>
+    <w:basedOn w:val="Lignes"/>
+    <w:qFormat/>
+    <w:pPr/>
+    <w:rPr>
+      <w:rFonts w:ascii="Liberation Sans" w:hAnsi="Liberation Sans"/>
+      <w:sz w:val="36"/>
+    </w:rPr>
+  </w:style>
+  <w:style w:type="paragraph" w:styleId="DiapositivedetitreLTGliederung1">
+    <w:name w:val="Diapositive de titre~LT~Gliederung 1"/>
+    <w:qFormat/>
+    <w:pPr>
+      <w:widowControl/>
+      <w:bidi w:val="0"/>
+      <w:spacing w:lineRule="atLeast" w:line="200" w:before="283" w:after="0"/>
+      <w:jc w:val="left"/>
+    </w:pPr>
+    <w:rPr>
+      <w:rFonts w:ascii="Arial" w:hAnsi="Arial" w:eastAsia="Tahoma" w:cs="Noto Sans"/>
+      <w:b w:val="false"/>
+      <w:i w:val="false"/>
+      <w:strike w:val="false"/>
+      <w:dstrike w:val="false"/>
+      <w:outline w:val="false"/>
+      <w:shadow w:val="false"/>
+      <w:color w:val="000000"/>
+      <w:spacing w:val="0"/>
+      <w:kern w:val="2"/>
+      <w:sz w:val="60"/>
+      <w:szCs w:val="24"/>
+      <w:u w:val="none"/>
+      <w:em w:val="none"/>
+      <w:lang w:val="fr-FR" w:eastAsia="en-US" w:bidi="ar-SA"/>
+    </w:rPr>
+  </w:style>
+  <w:style w:type="paragraph" w:styleId="DiapositivedetitreLTGliederung2">
+    <w:name w:val="Diapositive de titre~LT~Gliederung 2"/>
+    <w:basedOn w:val="DiapositivedetitreLTGliederung1"/>
+    <w:qFormat/>
+    <w:pPr>
+      <w:bidi w:val="0"/>
+      <w:spacing w:lineRule="atLeast" w:line="200" w:before="227" w:after="0"/>
+      <w:jc w:val="left"/>
+    </w:pPr>
+    <w:rPr>
+      <w:rFonts w:ascii="Arial" w:hAnsi="Arial"/>
+      <w:b w:val="false"/>
+      <w:i w:val="false"/>
+      <w:strike w:val="false"/>
+      <w:dstrike w:val="false"/>
+      <w:outline w:val="false"/>
+      <w:shadow w:val="false"/>
+      <w:color w:val="000000"/>
+      <w:spacing w:val="0"/>
+      <w:kern w:val="2"/>
+      <w:sz w:val="46"/>
+      <w:u w:val="none"/>
+      <w:em w:val="none"/>
+    </w:rPr>
+  </w:style>
+  <w:style w:type="paragraph" w:styleId="DiapositivedetitreLTGliederung3">
+    <w:name w:val="Diapositive de titre~LT~Gliederung 3"/>
+    <w:basedOn w:val="DiapositivedetitreLTGliederung2"/>
+    <w:qFormat/>
+    <w:pPr>
+      <w:bidi w:val="0"/>
+      <w:spacing w:lineRule="atLeast" w:line="200" w:before="170" w:after="0"/>
+      <w:jc w:val="left"/>
+    </w:pPr>
+    <w:rPr>
+      <w:rFonts w:ascii="Arial" w:hAnsi="Arial"/>
+      <w:b w:val="false"/>
+      <w:i w:val="false"/>
+      <w:strike w:val="false"/>
+      <w:dstrike w:val="false"/>
+      <w:outline w:val="false"/>
+      <w:shadow w:val="false"/>
+      <w:color w:val="000000"/>
+      <w:spacing w:val="0"/>
+      <w:kern w:val="2"/>
+      <w:sz w:val="40"/>
+      <w:u w:val="none"/>
+      <w:em w:val="none"/>
+    </w:rPr>
+  </w:style>
+  <w:style w:type="paragraph" w:styleId="DiapositivedetitreLTGliederung4">
+    <w:name w:val="Diapositive de titre~LT~Gliederung 4"/>
+    <w:basedOn w:val="DiapositivedetitreLTGliederung3"/>
+    <w:qFormat/>
+    <w:pPr>
+      <w:bidi w:val="0"/>
+      <w:spacing w:lineRule="atLeast" w:line="200" w:before="113" w:after="0"/>
+      <w:jc w:val="left"/>
+    </w:pPr>
+    <w:rPr>
+      <w:rFonts w:ascii="Arial" w:hAnsi="Arial"/>
+      <w:b w:val="false"/>
+      <w:i w:val="false"/>
+      <w:strike w:val="false"/>
+      <w:dstrike w:val="false"/>
+      <w:outline w:val="false"/>
+      <w:shadow w:val="false"/>
+      <w:color w:val="000000"/>
+      <w:spacing w:val="0"/>
+      <w:kern w:val="2"/>
+      <w:sz w:val="40"/>
+      <w:u w:val="none"/>
+      <w:em w:val="none"/>
+    </w:rPr>
+  </w:style>
+  <w:style w:type="paragraph" w:styleId="DiapositivedetitreLTGliederung5">
+    <w:name w:val="Diapositive de titre~LT~Gliederung 5"/>
+    <w:basedOn w:val="DiapositivedetitreLTGliederung4"/>
+    <w:qFormat/>
+    <w:pPr>
+      <w:bidi w:val="0"/>
+      <w:spacing w:lineRule="atLeast" w:line="200" w:before="57" w:after="0"/>
+      <w:jc w:val="left"/>
+    </w:pPr>
+    <w:rPr>
+      <w:rFonts w:ascii="Arial" w:hAnsi="Arial"/>
+      <w:b w:val="false"/>
+      <w:i w:val="false"/>
+      <w:strike w:val="false"/>
+      <w:dstrike w:val="false"/>
+      <w:outline w:val="false"/>
+      <w:shadow w:val="false"/>
+      <w:color w:val="000000"/>
+      <w:spacing w:val="0"/>
+      <w:kern w:val="2"/>
+      <w:sz w:val="40"/>
+      <w:u w:val="none"/>
+      <w:em w:val="none"/>
+    </w:rPr>
+  </w:style>
+  <w:style w:type="paragraph" w:styleId="DiapositivedetitreLTGliederung6">
+    <w:name w:val="Diapositive de titre~LT~Gliederung 6"/>
+    <w:basedOn w:val="DiapositivedetitreLTGliederung5"/>
+    <w:qFormat/>
+    <w:pPr>
+      <w:bidi w:val="0"/>
+      <w:spacing w:lineRule="atLeast" w:line="200" w:before="57" w:after="0"/>
+      <w:jc w:val="left"/>
+    </w:pPr>
+    <w:rPr>
+      <w:rFonts w:ascii="Arial" w:hAnsi="Arial"/>
+      <w:b w:val="false"/>
+      <w:i w:val="false"/>
+      <w:strike w:val="false"/>
+      <w:dstrike w:val="false"/>
+      <w:outline w:val="false"/>
+      <w:shadow w:val="false"/>
+      <w:color w:val="000000"/>
+      <w:spacing w:val="0"/>
+      <w:kern w:val="2"/>
+      <w:sz w:val="40"/>
+      <w:u w:val="none"/>
+      <w:em w:val="none"/>
+    </w:rPr>
+  </w:style>
+  <w:style w:type="paragraph" w:styleId="DiapositivedetitreLTGliederung7">
+    <w:name w:val="Diapositive de titre~LT~Gliederung 7"/>
+    <w:basedOn w:val="DiapositivedetitreLTGliederung6"/>
+    <w:qFormat/>
+    <w:pPr>
+      <w:bidi w:val="0"/>
+      <w:spacing w:lineRule="atLeast" w:line="200" w:before="57" w:after="0"/>
+      <w:jc w:val="left"/>
+    </w:pPr>
+    <w:rPr>
+      <w:rFonts w:ascii="Arial" w:hAnsi="Arial"/>
+      <w:b w:val="false"/>
+      <w:i w:val="false"/>
+      <w:strike w:val="false"/>
+      <w:dstrike w:val="false"/>
+      <w:outline w:val="false"/>
+      <w:shadow w:val="false"/>
+      <w:color w:val="000000"/>
+      <w:spacing w:val="0"/>
+      <w:kern w:val="2"/>
+      <w:sz w:val="40"/>
+      <w:u w:val="none"/>
+      <w:em w:val="none"/>
+    </w:rPr>
+  </w:style>
+  <w:style w:type="paragraph" w:styleId="DiapositivedetitreLTGliederung8">
+    <w:name w:val="Diapositive de titre~LT~Gliederung 8"/>
+    <w:basedOn w:val="DiapositivedetitreLTGliederung7"/>
+    <w:qFormat/>
+    <w:pPr>
+      <w:bidi w:val="0"/>
+      <w:spacing w:lineRule="atLeast" w:line="200" w:before="57" w:after="0"/>
+      <w:jc w:val="left"/>
+    </w:pPr>
+    <w:rPr>
+      <w:rFonts w:ascii="Arial" w:hAnsi="Arial"/>
+      <w:b w:val="false"/>
+      <w:i w:val="false"/>
+      <w:strike w:val="false"/>
+      <w:dstrike w:val="false"/>
+      <w:outline w:val="false"/>
+      <w:shadow w:val="false"/>
+      <w:color w:val="000000"/>
+      <w:spacing w:val="0"/>
+      <w:kern w:val="2"/>
+      <w:sz w:val="40"/>
+      <w:u w:val="none"/>
+      <w:em w:val="none"/>
+    </w:rPr>
+  </w:style>
+  <w:style w:type="paragraph" w:styleId="DiapositivedetitreLTGliederung9">
+    <w:name w:val="Diapositive de titre~LT~Gliederung 9"/>
+    <w:basedOn w:val="DiapositivedetitreLTGliederung8"/>
+    <w:qFormat/>
+    <w:pPr>
+      <w:bidi w:val="0"/>
+      <w:spacing w:lineRule="atLeast" w:line="200" w:before="57" w:after="0"/>
+      <w:jc w:val="left"/>
+    </w:pPr>
+    <w:rPr>
+      <w:rFonts w:ascii="Arial" w:hAnsi="Arial"/>
+      <w:b w:val="false"/>
+      <w:i w:val="false"/>
+      <w:strike w:val="false"/>
+      <w:dstrike w:val="false"/>
+      <w:outline w:val="false"/>
+      <w:shadow w:val="false"/>
+      <w:color w:val="000000"/>
+      <w:spacing w:val="0"/>
+      <w:kern w:val="2"/>
+      <w:sz w:val="40"/>
+      <w:u w:val="none"/>
+      <w:em w:val="none"/>
+    </w:rPr>
+  </w:style>
+  <w:style w:type="paragraph" w:styleId="DiapositivedetitreLTTitel">
+    <w:name w:val="Diapositive de titre~LT~Titel"/>
+    <w:qFormat/>
+    <w:pPr>
+      <w:widowControl/>
+      <w:bidi w:val="0"/>
+      <w:spacing w:lineRule="atLeast" w:line="200" w:before="0" w:after="0"/>
+      <w:jc w:val="left"/>
+    </w:pPr>
+    <w:rPr>
+      <w:rFonts w:ascii="Arial" w:hAnsi="Arial" w:eastAsia="Tahoma" w:cs="Noto Sans"/>
+      <w:b w:val="false"/>
+      <w:i w:val="false"/>
+      <w:strike w:val="false"/>
+      <w:dstrike w:val="false"/>
+      <w:outline w:val="false"/>
+      <w:shadow w:val="false"/>
+      <w:color w:val="000000"/>
+      <w:spacing w:val="0"/>
+      <w:kern w:val="2"/>
+      <w:sz w:val="76"/>
+      <w:szCs w:val="24"/>
+      <w:u w:val="none"/>
+      <w:em w:val="none"/>
+      <w:lang w:val="fr-FR" w:eastAsia="en-US" w:bidi="ar-SA"/>
+    </w:rPr>
+  </w:style>
+  <w:style w:type="paragraph" w:styleId="DiapositivedetitreLTUntertitel">
+    <w:name w:val="Diapositive de titre~LT~Untertitel"/>
+    <w:qFormat/>
+    <w:pPr>
+      <w:widowControl/>
+      <w:bidi w:val="0"/>
+      <w:spacing w:before="0" w:after="0"/>
+      <w:jc w:val="center"/>
+    </w:pPr>
+    <w:rPr>
+      <w:rFonts w:ascii="Arial" w:hAnsi="Arial" w:eastAsia="Tahoma" w:cs="Noto Sans"/>
+      <w:b w:val="false"/>
+      <w:i w:val="false"/>
+      <w:strike w:val="false"/>
+      <w:dstrike w:val="false"/>
+      <w:outline w:val="false"/>
+      <w:shadow w:val="false"/>
+      <w:color w:val="auto"/>
+      <w:kern w:val="2"/>
+      <w:sz w:val="64"/>
+      <w:szCs w:val="24"/>
+      <w:u w:val="none"/>
+      <w:em w:val="none"/>
+      <w:lang w:val="fr-FR" w:eastAsia="en-US" w:bidi="ar-SA"/>
+    </w:rPr>
+  </w:style>
+  <w:style w:type="paragraph" w:styleId="DiapositivedetitreLTNotizen">
+    <w:name w:val="Diapositive de titre~LT~Notizen"/>
+    <w:qFormat/>
+    <w:pPr>
+      <w:widowControl/>
+      <w:bidi w:val="0"/>
+      <w:spacing w:before="0" w:after="0"/>
+      <w:ind w:left="340" w:hanging="340"/>
+      <w:jc w:val="left"/>
+    </w:pPr>
+    <w:rPr>
+      <w:rFonts w:ascii="Arial" w:hAnsi="Arial" w:eastAsia="Tahoma" w:cs="Noto Sans"/>
+      <w:b w:val="false"/>
+      <w:i w:val="false"/>
+      <w:strike w:val="false"/>
+      <w:dstrike w:val="false"/>
+      <w:outline w:val="false"/>
+      <w:shadow w:val="false"/>
+      <w:color w:val="auto"/>
+      <w:kern w:val="2"/>
+      <w:sz w:val="40"/>
+      <w:szCs w:val="24"/>
+      <w:u w:val="none"/>
+      <w:em w:val="none"/>
+      <w:lang w:val="fr-FR" w:eastAsia="en-US" w:bidi="ar-SA"/>
+    </w:rPr>
+  </w:style>
+  <w:style w:type="paragraph" w:styleId="DiapositivedetitreLTHintergrundobjekte">
+    <w:name w:val="Diapositive de titre~LT~Hintergrundobjekte"/>
+    <w:qFormat/>
+    <w:pPr>
+      <w:widowControl/>
+      <w:bidi w:val="0"/>
+      <w:spacing w:before="0" w:after="0"/>
+      <w:jc w:val="left"/>
+    </w:pPr>
+    <w:rPr>
+      <w:rFonts w:ascii="Liberation Serif" w:hAnsi="Liberation Serif" w:eastAsia="Tahoma" w:cs="Noto Sans"/>
+      <w:color w:val="auto"/>
+      <w:kern w:val="2"/>
+      <w:sz w:val="24"/>
+      <w:szCs w:val="24"/>
+      <w:lang w:val="fr-FR" w:eastAsia="en-US" w:bidi="ar-SA"/>
+    </w:rPr>
+  </w:style>
+  <w:style w:type="paragraph" w:styleId="DiapositivedetitreLTHintergrund">
+    <w:name w:val="Diapositive de titre~LT~Hintergrund"/>
+    <w:qFormat/>
+    <w:pPr>
+      <w:widowControl/>
+      <w:bidi w:val="0"/>
+      <w:spacing w:before="0" w:after="0"/>
+      <w:jc w:val="left"/>
+    </w:pPr>
+    <w:rPr>
+      <w:rFonts w:ascii="Liberation Serif" w:hAnsi="Liberation Serif" w:eastAsia="Tahoma" w:cs="Noto Sans"/>
+      <w:color w:val="auto"/>
+      <w:kern w:val="2"/>
+      <w:sz w:val="24"/>
+      <w:szCs w:val="24"/>
+      <w:lang w:val="fr-FR" w:eastAsia="en-US" w:bidi="ar-SA"/>
+    </w:rPr>
+  </w:style>
+  <w:style w:type="paragraph" w:styleId="Default">
+    <w:name w:val="default"/>
+    <w:qFormat/>
+    <w:pPr>
+      <w:widowControl/>
+      <w:bidi w:val="0"/>
+      <w:spacing w:lineRule="atLeast" w:line="200" w:before="0" w:after="0"/>
+      <w:jc w:val="left"/>
+    </w:pPr>
+    <w:rPr>
+      <w:rFonts w:ascii="Arial" w:hAnsi="Arial" w:eastAsia="Tahoma" w:cs="Noto Sans"/>
+      <w:color w:val="auto"/>
+      <w:kern w:val="2"/>
+      <w:sz w:val="36"/>
+      <w:szCs w:val="24"/>
+      <w:lang w:val="fr-FR" w:eastAsia="en-US" w:bidi="ar-SA"/>
+    </w:rPr>
+  </w:style>
+  <w:style w:type="paragraph" w:styleId="Gray1">
+    <w:name w:val="gray1"/>
+    <w:basedOn w:val="Default"/>
+    <w:qFormat/>
+    <w:pPr>
+      <w:spacing w:lineRule="atLeast" w:line="200" w:before="0" w:after="0"/>
+    </w:pPr>
+    <w:rPr>
+      <w:rFonts w:ascii="Arial" w:hAnsi="Arial"/>
+      <w:color w:val="auto"/>
+      <w:kern w:val="2"/>
+      <w:sz w:val="36"/>
+    </w:rPr>
+  </w:style>
+  <w:style w:type="paragraph" w:styleId="Gray2">
+    <w:name w:val="gray2"/>
+    <w:basedOn w:val="Default"/>
+    <w:qFormat/>
+    <w:pPr>
+      <w:spacing w:lineRule="atLeast" w:line="200" w:before="0" w:after="0"/>
+    </w:pPr>
+    <w:rPr>
+      <w:rFonts w:ascii="Arial" w:hAnsi="Arial"/>
+      <w:color w:val="auto"/>
+      <w:kern w:val="2"/>
+      <w:sz w:val="36"/>
+    </w:rPr>
+  </w:style>
+  <w:style w:type="paragraph" w:styleId="Gray3">
+    <w:name w:val="gray3"/>
+    <w:basedOn w:val="Default"/>
+    <w:qFormat/>
+    <w:pPr>
+      <w:spacing w:lineRule="atLeast" w:line="200" w:before="0" w:after="0"/>
+    </w:pPr>
+    <w:rPr>
+      <w:rFonts w:ascii="Arial" w:hAnsi="Arial"/>
+      <w:color w:val="auto"/>
+      <w:kern w:val="2"/>
+      <w:sz w:val="36"/>
+    </w:rPr>
+  </w:style>
+  <w:style w:type="paragraph" w:styleId="Bw1">
+    <w:name w:val="bw1"/>
+    <w:basedOn w:val="Default"/>
+    <w:qFormat/>
+    <w:pPr>
+      <w:spacing w:lineRule="atLeast" w:line="200" w:before="0" w:after="0"/>
+    </w:pPr>
+    <w:rPr>
+      <w:rFonts w:ascii="Arial" w:hAnsi="Arial"/>
+      <w:color w:val="auto"/>
+      <w:kern w:val="2"/>
+      <w:sz w:val="36"/>
+    </w:rPr>
+  </w:style>
+  <w:style w:type="paragraph" w:styleId="Bw2">
+    <w:name w:val="bw2"/>
+    <w:basedOn w:val="Default"/>
+    <w:qFormat/>
+    <w:pPr>
+      <w:spacing w:lineRule="atLeast" w:line="200" w:before="0" w:after="0"/>
+    </w:pPr>
+    <w:rPr>
+      <w:rFonts w:ascii="Arial" w:hAnsi="Arial"/>
+      <w:color w:val="auto"/>
+      <w:kern w:val="2"/>
+      <w:sz w:val="36"/>
+    </w:rPr>
+  </w:style>
+  <w:style w:type="paragraph" w:styleId="Bw3">
+    <w:name w:val="bw3"/>
+    <w:basedOn w:val="Default"/>
+    <w:qFormat/>
+    <w:pPr>
+      <w:spacing w:lineRule="atLeast" w:line="200" w:before="0" w:after="0"/>
+    </w:pPr>
+    <w:rPr>
+      <w:rFonts w:ascii="Arial" w:hAnsi="Arial"/>
+      <w:color w:val="auto"/>
+      <w:kern w:val="2"/>
+      <w:sz w:val="36"/>
+    </w:rPr>
+  </w:style>
+  <w:style w:type="paragraph" w:styleId="Orange1">
+    <w:name w:val="orange1"/>
+    <w:basedOn w:val="Default"/>
+    <w:qFormat/>
+    <w:pPr>
+      <w:spacing w:lineRule="atLeast" w:line="200" w:before="0" w:after="0"/>
+    </w:pPr>
+    <w:rPr>
+      <w:rFonts w:ascii="Arial" w:hAnsi="Arial"/>
+      <w:color w:val="auto"/>
+      <w:kern w:val="2"/>
+      <w:sz w:val="36"/>
+    </w:rPr>
+  </w:style>
+  <w:style w:type="paragraph" w:styleId="Orange2">
+    <w:name w:val="orange2"/>
+    <w:basedOn w:val="Default"/>
+    <w:qFormat/>
+    <w:pPr>
+      <w:spacing w:lineRule="atLeast" w:line="200" w:before="0" w:after="0"/>
+    </w:pPr>
+    <w:rPr>
+      <w:rFonts w:ascii="Arial" w:hAnsi="Arial"/>
+      <w:color w:val="auto"/>
+      <w:kern w:val="2"/>
+      <w:sz w:val="36"/>
+    </w:rPr>
+  </w:style>
+  <w:style w:type="paragraph" w:styleId="Orange3">
+    <w:name w:val="orange3"/>
+    <w:basedOn w:val="Default"/>
+    <w:qFormat/>
+    <w:pPr>
+      <w:spacing w:lineRule="atLeast" w:line="200" w:before="0" w:after="0"/>
+    </w:pPr>
+    <w:rPr>
+      <w:rFonts w:ascii="Arial" w:hAnsi="Arial"/>
+      <w:color w:val="auto"/>
+      <w:kern w:val="2"/>
+      <w:sz w:val="36"/>
+    </w:rPr>
+  </w:style>
+  <w:style w:type="paragraph" w:styleId="Turquoise1">
+    <w:name w:val="turquoise1"/>
+    <w:basedOn w:val="Default"/>
+    <w:qFormat/>
+    <w:pPr>
+      <w:spacing w:lineRule="atLeast" w:line="200" w:before="0" w:after="0"/>
+    </w:pPr>
+    <w:rPr>
+      <w:rFonts w:ascii="Arial" w:hAnsi="Arial"/>
+      <w:color w:val="auto"/>
+      <w:kern w:val="2"/>
+      <w:sz w:val="36"/>
+    </w:rPr>
+  </w:style>
+  <w:style w:type="paragraph" w:styleId="Turquoise2">
+    <w:name w:val="turquoise2"/>
+    <w:basedOn w:val="Default"/>
+    <w:qFormat/>
+    <w:pPr>
+      <w:spacing w:lineRule="atLeast" w:line="200" w:before="0" w:after="0"/>
+    </w:pPr>
+    <w:rPr>
+      <w:rFonts w:ascii="Arial" w:hAnsi="Arial"/>
+      <w:color w:val="auto"/>
+      <w:kern w:val="2"/>
+      <w:sz w:val="36"/>
+    </w:rPr>
+  </w:style>
+  <w:style w:type="paragraph" w:styleId="Turquoise3">
+    <w:name w:val="turquoise3"/>
+    <w:basedOn w:val="Default"/>
+    <w:qFormat/>
+    <w:pPr>
+      <w:spacing w:lineRule="atLeast" w:line="200" w:before="0" w:after="0"/>
+    </w:pPr>
+    <w:rPr>
+      <w:rFonts w:ascii="Arial" w:hAnsi="Arial"/>
+      <w:color w:val="auto"/>
+      <w:kern w:val="2"/>
+      <w:sz w:val="36"/>
+    </w:rPr>
+  </w:style>
+  <w:style w:type="paragraph" w:styleId="Blue1">
+    <w:name w:val="blue1"/>
+    <w:basedOn w:val="Default"/>
+    <w:qFormat/>
+    <w:pPr>
+      <w:spacing w:lineRule="atLeast" w:line="200" w:before="0" w:after="0"/>
+    </w:pPr>
+    <w:rPr>
+      <w:rFonts w:ascii="Arial" w:hAnsi="Arial"/>
+      <w:color w:val="auto"/>
+      <w:kern w:val="2"/>
+      <w:sz w:val="36"/>
+    </w:rPr>
+  </w:style>
+  <w:style w:type="paragraph" w:styleId="Blue2">
+    <w:name w:val="blue2"/>
+    <w:basedOn w:val="Default"/>
+    <w:qFormat/>
+    <w:pPr>
+      <w:spacing w:lineRule="atLeast" w:line="200" w:before="0" w:after="0"/>
+    </w:pPr>
+    <w:rPr>
+      <w:rFonts w:ascii="Arial" w:hAnsi="Arial"/>
+      <w:color w:val="auto"/>
+      <w:kern w:val="2"/>
+      <w:sz w:val="36"/>
+    </w:rPr>
+  </w:style>
+  <w:style w:type="paragraph" w:styleId="Blue3">
+    <w:name w:val="blue3"/>
+    <w:basedOn w:val="Default"/>
+    <w:qFormat/>
+    <w:pPr>
+      <w:spacing w:lineRule="atLeast" w:line="200" w:before="0" w:after="0"/>
+    </w:pPr>
+    <w:rPr>
+      <w:rFonts w:ascii="Arial" w:hAnsi="Arial"/>
+      <w:color w:val="auto"/>
+      <w:kern w:val="2"/>
+      <w:sz w:val="36"/>
+    </w:rPr>
+  </w:style>
+  <w:style w:type="paragraph" w:styleId="Sun1">
+    <w:name w:val="sun1"/>
+    <w:basedOn w:val="Default"/>
+    <w:qFormat/>
+    <w:pPr>
+      <w:spacing w:lineRule="atLeast" w:line="200" w:before="0" w:after="0"/>
+    </w:pPr>
+    <w:rPr>
+      <w:rFonts w:ascii="Arial" w:hAnsi="Arial"/>
+      <w:color w:val="auto"/>
+      <w:kern w:val="2"/>
+      <w:sz w:val="36"/>
+    </w:rPr>
+  </w:style>
+  <w:style w:type="paragraph" w:styleId="Sun2">
+    <w:name w:val="sun2"/>
+    <w:basedOn w:val="Default"/>
+    <w:qFormat/>
+    <w:pPr>
+      <w:spacing w:lineRule="atLeast" w:line="200" w:before="0" w:after="0"/>
+    </w:pPr>
+    <w:rPr>
+      <w:rFonts w:ascii="Arial" w:hAnsi="Arial"/>
+      <w:color w:val="auto"/>
+      <w:kern w:val="2"/>
+      <w:sz w:val="36"/>
+    </w:rPr>
+  </w:style>
+  <w:style w:type="paragraph" w:styleId="Sun3">
+    <w:name w:val="sun3"/>
+    <w:basedOn w:val="Default"/>
+    <w:qFormat/>
+    <w:pPr>
+      <w:spacing w:lineRule="atLeast" w:line="200" w:before="0" w:after="0"/>
+    </w:pPr>
+    <w:rPr>
+      <w:rFonts w:ascii="Arial" w:hAnsi="Arial"/>
+      <w:color w:val="auto"/>
+      <w:kern w:val="2"/>
+      <w:sz w:val="36"/>
+    </w:rPr>
+  </w:style>
+  <w:style w:type="paragraph" w:styleId="Earth1">
+    <w:name w:val="earth1"/>
+    <w:basedOn w:val="Default"/>
+    <w:qFormat/>
+    <w:pPr>
+      <w:spacing w:lineRule="atLeast" w:line="200" w:before="0" w:after="0"/>
+    </w:pPr>
+    <w:rPr>
+      <w:rFonts w:ascii="Arial" w:hAnsi="Arial"/>
+      <w:color w:val="auto"/>
+      <w:kern w:val="2"/>
+      <w:sz w:val="36"/>
+    </w:rPr>
+  </w:style>
+  <w:style w:type="paragraph" w:styleId="Earth2">
+    <w:name w:val="earth2"/>
+    <w:basedOn w:val="Default"/>
+    <w:qFormat/>
+    <w:pPr>
+      <w:spacing w:lineRule="atLeast" w:line="200" w:before="0" w:after="0"/>
+    </w:pPr>
+    <w:rPr>
+      <w:rFonts w:ascii="Arial" w:hAnsi="Arial"/>
+      <w:color w:val="auto"/>
+      <w:kern w:val="2"/>
+      <w:sz w:val="36"/>
+    </w:rPr>
+  </w:style>
+  <w:style w:type="paragraph" w:styleId="Earth3">
+    <w:name w:val="earth3"/>
+    <w:basedOn w:val="Default"/>
+    <w:qFormat/>
+    <w:pPr>
+      <w:spacing w:lineRule="atLeast" w:line="200" w:before="0" w:after="0"/>
+    </w:pPr>
+    <w:rPr>
+      <w:rFonts w:ascii="Arial" w:hAnsi="Arial"/>
+      <w:color w:val="auto"/>
+      <w:kern w:val="2"/>
+      <w:sz w:val="36"/>
+    </w:rPr>
+  </w:style>
+  <w:style w:type="paragraph" w:styleId="Green1">
+    <w:name w:val="green1"/>
+    <w:basedOn w:val="Default"/>
+    <w:qFormat/>
+    <w:pPr>
+      <w:spacing w:lineRule="atLeast" w:line="200" w:before="0" w:after="0"/>
+    </w:pPr>
+    <w:rPr>
+      <w:rFonts w:ascii="Arial" w:hAnsi="Arial"/>
+      <w:color w:val="auto"/>
+      <w:kern w:val="2"/>
+      <w:sz w:val="36"/>
+    </w:rPr>
+  </w:style>
+  <w:style w:type="paragraph" w:styleId="Green2">
+    <w:name w:val="green2"/>
+    <w:basedOn w:val="Default"/>
+    <w:qFormat/>
+    <w:pPr>
+      <w:spacing w:lineRule="atLeast" w:line="200" w:before="0" w:after="0"/>
+    </w:pPr>
+    <w:rPr>
+      <w:rFonts w:ascii="Arial" w:hAnsi="Arial"/>
+      <w:color w:val="auto"/>
+      <w:kern w:val="2"/>
+      <w:sz w:val="36"/>
+    </w:rPr>
+  </w:style>
+  <w:style w:type="paragraph" w:styleId="Green3">
+    <w:name w:val="green3"/>
+    <w:basedOn w:val="Default"/>
+    <w:qFormat/>
+    <w:pPr>
+      <w:spacing w:lineRule="atLeast" w:line="200" w:before="0" w:after="0"/>
+    </w:pPr>
+    <w:rPr>
+      <w:rFonts w:ascii="Arial" w:hAnsi="Arial"/>
+      <w:color w:val="auto"/>
+      <w:kern w:val="2"/>
+      <w:sz w:val="36"/>
+    </w:rPr>
+  </w:style>
+  <w:style w:type="paragraph" w:styleId="Seetang1">
+    <w:name w:val="seetang1"/>
+    <w:basedOn w:val="Default"/>
+    <w:qFormat/>
+    <w:pPr>
+      <w:spacing w:lineRule="atLeast" w:line="200" w:before="0" w:after="0"/>
+    </w:pPr>
+    <w:rPr>
+      <w:rFonts w:ascii="Arial" w:hAnsi="Arial"/>
+      <w:color w:val="auto"/>
+      <w:kern w:val="2"/>
+      <w:sz w:val="36"/>
+    </w:rPr>
+  </w:style>
+  <w:style w:type="paragraph" w:styleId="Seetang2">
+    <w:name w:val="seetang2"/>
+    <w:basedOn w:val="Default"/>
+    <w:qFormat/>
+    <w:pPr>
+      <w:spacing w:lineRule="atLeast" w:line="200" w:before="0" w:after="0"/>
+    </w:pPr>
+    <w:rPr>
+      <w:rFonts w:ascii="Arial" w:hAnsi="Arial"/>
+      <w:color w:val="auto"/>
+      <w:kern w:val="2"/>
+      <w:sz w:val="36"/>
+    </w:rPr>
+  </w:style>
+  <w:style w:type="paragraph" w:styleId="Seetang3">
+    <w:name w:val="seetang3"/>
+    <w:basedOn w:val="Default"/>
+    <w:qFormat/>
+    <w:pPr>
+      <w:spacing w:lineRule="atLeast" w:line="200" w:before="0" w:after="0"/>
+    </w:pPr>
+    <w:rPr>
+      <w:rFonts w:ascii="Arial" w:hAnsi="Arial"/>
+      <w:color w:val="auto"/>
+      <w:kern w:val="2"/>
+      <w:sz w:val="36"/>
+    </w:rPr>
+  </w:style>
+  <w:style w:type="paragraph" w:styleId="Lightblue1">
+    <w:name w:val="lightblue1"/>
+    <w:basedOn w:val="Default"/>
+    <w:qFormat/>
+    <w:pPr>
+      <w:spacing w:lineRule="atLeast" w:line="200" w:before="0" w:after="0"/>
+    </w:pPr>
+    <w:rPr>
+      <w:rFonts w:ascii="Arial" w:hAnsi="Arial"/>
+      <w:color w:val="auto"/>
+      <w:kern w:val="2"/>
+      <w:sz w:val="36"/>
+    </w:rPr>
+  </w:style>
+  <w:style w:type="paragraph" w:styleId="Lightblue2">
+    <w:name w:val="lightblue2"/>
+    <w:basedOn w:val="Default"/>
+    <w:qFormat/>
+    <w:pPr>
+      <w:spacing w:lineRule="atLeast" w:line="200" w:before="0" w:after="0"/>
+    </w:pPr>
+    <w:rPr>
+      <w:rFonts w:ascii="Arial" w:hAnsi="Arial"/>
+      <w:color w:val="auto"/>
+      <w:kern w:val="2"/>
+      <w:sz w:val="36"/>
+    </w:rPr>
+  </w:style>
+  <w:style w:type="paragraph" w:styleId="Lightblue3">
+    <w:name w:val="lightblue3"/>
+    <w:basedOn w:val="Default"/>
+    <w:qFormat/>
+    <w:pPr>
+      <w:spacing w:lineRule="atLeast" w:line="200" w:before="0" w:after="0"/>
+    </w:pPr>
+    <w:rPr>
+      <w:rFonts w:ascii="Arial" w:hAnsi="Arial"/>
+      <w:color w:val="auto"/>
+      <w:kern w:val="2"/>
+      <w:sz w:val="36"/>
+    </w:rPr>
+  </w:style>
+  <w:style w:type="paragraph" w:styleId="Yellow1">
+    <w:name w:val="yellow1"/>
+    <w:basedOn w:val="Default"/>
+    <w:qFormat/>
+    <w:pPr>
+      <w:spacing w:lineRule="atLeast" w:line="200" w:before="0" w:after="0"/>
+    </w:pPr>
+    <w:rPr>
+      <w:rFonts w:ascii="Arial" w:hAnsi="Arial"/>
+      <w:color w:val="auto"/>
+      <w:kern w:val="2"/>
+      <w:sz w:val="36"/>
+    </w:rPr>
+  </w:style>
+  <w:style w:type="paragraph" w:styleId="Yellow2">
+    <w:name w:val="yellow2"/>
+    <w:basedOn w:val="Default"/>
+    <w:qFormat/>
+    <w:pPr>
+      <w:spacing w:lineRule="atLeast" w:line="200" w:before="0" w:after="0"/>
+    </w:pPr>
+    <w:rPr>
+      <w:rFonts w:ascii="Arial" w:hAnsi="Arial"/>
+      <w:color w:val="auto"/>
+      <w:kern w:val="2"/>
+      <w:sz w:val="36"/>
+    </w:rPr>
+  </w:style>
+  <w:style w:type="paragraph" w:styleId="Yellow3">
+    <w:name w:val="yellow3"/>
+    <w:basedOn w:val="Default"/>
+    <w:qFormat/>
+    <w:pPr>
+      <w:spacing w:lineRule="atLeast" w:line="200" w:before="0" w:after="0"/>
+    </w:pPr>
+    <w:rPr>
+      <w:rFonts w:ascii="Arial" w:hAnsi="Arial"/>
+      <w:color w:val="auto"/>
+      <w:kern w:val="2"/>
+      <w:sz w:val="36"/>
+    </w:rPr>
+  </w:style>
+  <w:style w:type="paragraph" w:styleId="Objetsdarrireplan">
+    <w:name w:val="Objets d'arrière-plan"/>
+    <w:qFormat/>
+    <w:pPr>
+      <w:widowControl/>
+      <w:bidi w:val="0"/>
+      <w:spacing w:before="0" w:after="0"/>
+      <w:jc w:val="left"/>
+    </w:pPr>
+    <w:rPr>
+      <w:rFonts w:ascii="Liberation Serif" w:hAnsi="Liberation Serif" w:eastAsia="Tahoma" w:cs="Noto Sans"/>
+      <w:color w:val="auto"/>
+      <w:kern w:val="2"/>
+      <w:sz w:val="24"/>
+      <w:szCs w:val="24"/>
+      <w:lang w:val="fr-FR" w:eastAsia="en-US" w:bidi="ar-SA"/>
+    </w:rPr>
+  </w:style>
+  <w:style w:type="paragraph" w:styleId="Arrireplan">
+    <w:name w:val="Arrière-plan"/>
+    <w:qFormat/>
+    <w:pPr>
+      <w:widowControl/>
+      <w:bidi w:val="0"/>
+      <w:spacing w:before="0" w:after="0"/>
+      <w:jc w:val="left"/>
+    </w:pPr>
+    <w:rPr>
+      <w:rFonts w:ascii="Liberation Serif" w:hAnsi="Liberation Serif" w:eastAsia="Tahoma" w:cs="Noto Sans"/>
+      <w:color w:val="auto"/>
+      <w:kern w:val="2"/>
+      <w:sz w:val="24"/>
+      <w:szCs w:val="24"/>
+      <w:lang w:val="fr-FR" w:eastAsia="en-US" w:bidi="ar-SA"/>
+    </w:rPr>
+  </w:style>
+  <w:style w:type="paragraph" w:styleId="Notes">
+    <w:name w:val="Notes"/>
+    <w:qFormat/>
+    <w:pPr>
+      <w:widowControl/>
+      <w:bidi w:val="0"/>
+      <w:spacing w:before="0" w:after="0"/>
+      <w:ind w:left="340" w:hanging="340"/>
+      <w:jc w:val="left"/>
+    </w:pPr>
+    <w:rPr>
+      <w:rFonts w:ascii="Arial" w:hAnsi="Arial" w:eastAsia="Tahoma" w:cs="Noto Sans"/>
+      <w:b w:val="false"/>
+      <w:i w:val="false"/>
+      <w:strike w:val="false"/>
+      <w:dstrike w:val="false"/>
+      <w:outline w:val="false"/>
+      <w:shadow w:val="false"/>
+      <w:color w:val="auto"/>
+      <w:kern w:val="2"/>
+      <w:sz w:val="40"/>
+      <w:szCs w:val="24"/>
+      <w:u w:val="none"/>
+      <w:em w:val="none"/>
+      <w:lang w:val="fr-FR" w:eastAsia="en-US" w:bidi="ar-SA"/>
+    </w:rPr>
+  </w:style>
+  <w:style w:type="paragraph" w:styleId="Plan1">
+    <w:name w:val="Plan 1"/>
+    <w:qFormat/>
+    <w:pPr>
+      <w:widowControl/>
+      <w:bidi w:val="0"/>
+      <w:spacing w:lineRule="atLeast" w:line="200" w:before="283" w:after="0"/>
+      <w:jc w:val="left"/>
+    </w:pPr>
+    <w:rPr>
+      <w:rFonts w:ascii="Arial" w:hAnsi="Arial" w:eastAsia="Tahoma" w:cs="Noto Sans"/>
+      <w:b w:val="false"/>
+      <w:i w:val="false"/>
+      <w:strike w:val="false"/>
+      <w:dstrike w:val="false"/>
+      <w:outline w:val="false"/>
+      <w:shadow w:val="false"/>
+      <w:color w:val="000000"/>
+      <w:spacing w:val="0"/>
+      <w:kern w:val="2"/>
+      <w:sz w:val="60"/>
+      <w:szCs w:val="24"/>
+      <w:u w:val="none"/>
+      <w:em w:val="none"/>
+      <w:lang w:val="fr-FR" w:eastAsia="en-US" w:bidi="ar-SA"/>
+    </w:rPr>
+  </w:style>
+  <w:style w:type="paragraph" w:styleId="Plan2">
+    <w:name w:val="Plan 2"/>
+    <w:basedOn w:val="Plan1"/>
+    <w:qFormat/>
+    <w:pPr>
+      <w:bidi w:val="0"/>
+      <w:spacing w:lineRule="atLeast" w:line="200" w:before="227" w:after="0"/>
+      <w:jc w:val="left"/>
+    </w:pPr>
+    <w:rPr>
+      <w:rFonts w:ascii="Arial" w:hAnsi="Arial"/>
+      <w:b w:val="false"/>
+      <w:i w:val="false"/>
+      <w:strike w:val="false"/>
+      <w:dstrike w:val="false"/>
+      <w:outline w:val="false"/>
+      <w:shadow w:val="false"/>
+      <w:color w:val="000000"/>
+      <w:spacing w:val="0"/>
+      <w:kern w:val="2"/>
+      <w:sz w:val="46"/>
+      <w:u w:val="none"/>
+      <w:em w:val="none"/>
+    </w:rPr>
+  </w:style>
+  <w:style w:type="paragraph" w:styleId="Plan3">
+    <w:name w:val="Plan 3"/>
+    <w:basedOn w:val="Plan2"/>
+    <w:qFormat/>
+    <w:pPr>
+      <w:bidi w:val="0"/>
+      <w:spacing w:lineRule="atLeast" w:line="200" w:before="170" w:after="0"/>
+      <w:jc w:val="left"/>
+    </w:pPr>
+    <w:rPr>
+      <w:rFonts w:ascii="Arial" w:hAnsi="Arial"/>
+      <w:b w:val="false"/>
+      <w:i w:val="false"/>
+      <w:strike w:val="false"/>
+      <w:dstrike w:val="false"/>
+      <w:outline w:val="false"/>
+      <w:shadow w:val="false"/>
+      <w:color w:val="000000"/>
+      <w:spacing w:val="0"/>
+      <w:kern w:val="2"/>
+      <w:sz w:val="40"/>
+      <w:u w:val="none"/>
+      <w:em w:val="none"/>
+    </w:rPr>
+  </w:style>
+  <w:style w:type="paragraph" w:styleId="Plan4">
+    <w:name w:val="Plan 4"/>
+    <w:basedOn w:val="Plan3"/>
+    <w:qFormat/>
+    <w:pPr>
+      <w:bidi w:val="0"/>
+      <w:spacing w:lineRule="atLeast" w:line="200" w:before="113" w:after="0"/>
+      <w:jc w:val="left"/>
+    </w:pPr>
+    <w:rPr>
+      <w:rFonts w:ascii="Arial" w:hAnsi="Arial"/>
+      <w:b w:val="false"/>
+      <w:i w:val="false"/>
+      <w:strike w:val="false"/>
+      <w:dstrike w:val="false"/>
+      <w:outline w:val="false"/>
+      <w:shadow w:val="false"/>
+      <w:color w:val="000000"/>
+      <w:spacing w:val="0"/>
+      <w:kern w:val="2"/>
+      <w:sz w:val="40"/>
+      <w:u w:val="none"/>
+      <w:em w:val="none"/>
+    </w:rPr>
+  </w:style>
+  <w:style w:type="paragraph" w:styleId="Plan5">
+    <w:name w:val="Plan 5"/>
+    <w:basedOn w:val="Plan4"/>
+    <w:qFormat/>
+    <w:pPr>
+      <w:bidi w:val="0"/>
+      <w:spacing w:lineRule="atLeast" w:line="200" w:before="57" w:after="0"/>
+      <w:jc w:val="left"/>
+    </w:pPr>
+    <w:rPr>
+      <w:rFonts w:ascii="Arial" w:hAnsi="Arial"/>
+      <w:b w:val="false"/>
+      <w:i w:val="false"/>
+      <w:strike w:val="false"/>
+      <w:dstrike w:val="false"/>
+      <w:outline w:val="false"/>
+      <w:shadow w:val="false"/>
+      <w:color w:val="000000"/>
+      <w:spacing w:val="0"/>
+      <w:kern w:val="2"/>
+      <w:sz w:val="40"/>
+      <w:u w:val="none"/>
+      <w:em w:val="none"/>
+    </w:rPr>
+  </w:style>
+  <w:style w:type="paragraph" w:styleId="Plan6">
+    <w:name w:val="Plan 6"/>
+    <w:basedOn w:val="Plan5"/>
+    <w:qFormat/>
+    <w:pPr>
+      <w:bidi w:val="0"/>
+      <w:spacing w:lineRule="atLeast" w:line="200" w:before="57" w:after="0"/>
+      <w:jc w:val="left"/>
+    </w:pPr>
+    <w:rPr>
+      <w:rFonts w:ascii="Arial" w:hAnsi="Arial"/>
+      <w:b w:val="false"/>
+      <w:i w:val="false"/>
+      <w:strike w:val="false"/>
+      <w:dstrike w:val="false"/>
+      <w:outline w:val="false"/>
+      <w:shadow w:val="false"/>
+      <w:color w:val="000000"/>
+      <w:spacing w:val="0"/>
+      <w:kern w:val="2"/>
+      <w:sz w:val="40"/>
+      <w:u w:val="none"/>
+      <w:em w:val="none"/>
+    </w:rPr>
+  </w:style>
+  <w:style w:type="paragraph" w:styleId="Plan7">
+    <w:name w:val="Plan 7"/>
+    <w:basedOn w:val="Plan6"/>
+    <w:qFormat/>
+    <w:pPr>
+      <w:bidi w:val="0"/>
+      <w:spacing w:lineRule="atLeast" w:line="200" w:before="57" w:after="0"/>
+      <w:jc w:val="left"/>
+    </w:pPr>
+    <w:rPr>
+      <w:rFonts w:ascii="Arial" w:hAnsi="Arial"/>
+      <w:b w:val="false"/>
+      <w:i w:val="false"/>
+      <w:strike w:val="false"/>
+      <w:dstrike w:val="false"/>
+      <w:outline w:val="false"/>
+      <w:shadow w:val="false"/>
+      <w:color w:val="000000"/>
+      <w:spacing w:val="0"/>
+      <w:kern w:val="2"/>
+      <w:sz w:val="40"/>
+      <w:u w:val="none"/>
+      <w:em w:val="none"/>
+    </w:rPr>
+  </w:style>
+  <w:style w:type="paragraph" w:styleId="Plan8">
+    <w:name w:val="Plan 8"/>
+    <w:basedOn w:val="Plan7"/>
+    <w:qFormat/>
+    <w:pPr>
+      <w:bidi w:val="0"/>
+      <w:spacing w:lineRule="atLeast" w:line="200" w:before="57" w:after="0"/>
+      <w:jc w:val="left"/>
+    </w:pPr>
+    <w:rPr>
+      <w:rFonts w:ascii="Arial" w:hAnsi="Arial"/>
+      <w:b w:val="false"/>
+      <w:i w:val="false"/>
+      <w:strike w:val="false"/>
+      <w:dstrike w:val="false"/>
+      <w:outline w:val="false"/>
+      <w:shadow w:val="false"/>
+      <w:color w:val="000000"/>
+      <w:spacing w:val="0"/>
+      <w:kern w:val="2"/>
+      <w:sz w:val="40"/>
+      <w:u w:val="none"/>
+      <w:em w:val="none"/>
+    </w:rPr>
+  </w:style>
+  <w:style w:type="paragraph" w:styleId="Plan9">
+    <w:name w:val="Plan 9"/>
+    <w:basedOn w:val="Plan8"/>
+    <w:qFormat/>
+    <w:pPr>
+      <w:bidi w:val="0"/>
+      <w:spacing w:lineRule="atLeast" w:line="200" w:before="57" w:after="0"/>
+      <w:jc w:val="left"/>
+    </w:pPr>
+    <w:rPr>
+      <w:rFonts w:ascii="Arial" w:hAnsi="Arial"/>
+      <w:b w:val="false"/>
+      <w:i w:val="false"/>
+      <w:strike w:val="false"/>
+      <w:dstrike w:val="false"/>
+      <w:outline w:val="false"/>
+      <w:shadow w:val="false"/>
+      <w:color w:val="000000"/>
+      <w:spacing w:val="0"/>
+      <w:kern w:val="2"/>
+      <w:sz w:val="40"/>
+      <w:u w:val="none"/>
+      <w:em w:val="none"/>
+    </w:rPr>
+  </w:style>
+  <w:style w:type="paragraph" w:styleId="TitreetcontenuLTGliederung1">
+    <w:name w:val="Titre et contenu~LT~Gliederung 1"/>
+    <w:qFormat/>
+    <w:pPr>
+      <w:widowControl/>
+      <w:bidi w:val="0"/>
+      <w:spacing w:lineRule="atLeast" w:line="200" w:before="283" w:after="0"/>
+      <w:jc w:val="left"/>
+    </w:pPr>
+    <w:rPr>
+      <w:rFonts w:ascii="Arial" w:hAnsi="Arial" w:eastAsia="Tahoma" w:cs="Noto Sans"/>
+      <w:b w:val="false"/>
+      <w:i w:val="false"/>
+      <w:strike w:val="false"/>
+      <w:dstrike w:val="false"/>
+      <w:outline w:val="false"/>
+      <w:shadow w:val="false"/>
+      <w:color w:val="000000"/>
+      <w:spacing w:val="0"/>
+      <w:kern w:val="2"/>
+      <w:sz w:val="60"/>
+      <w:szCs w:val="24"/>
+      <w:u w:val="none"/>
+      <w:em w:val="none"/>
+      <w:lang w:val="fr-FR" w:eastAsia="en-US" w:bidi="ar-SA"/>
+    </w:rPr>
+  </w:style>
+  <w:style w:type="paragraph" w:styleId="TitreetcontenuLTGliederung2">
+    <w:name w:val="Titre et contenu~LT~Gliederung 2"/>
+    <w:basedOn w:val="TitreetcontenuLTGliederung1"/>
+    <w:qFormat/>
+    <w:pPr>
+      <w:bidi w:val="0"/>
+      <w:spacing w:lineRule="atLeast" w:line="200" w:before="227" w:after="0"/>
+      <w:jc w:val="left"/>
+    </w:pPr>
+    <w:rPr>
+      <w:rFonts w:ascii="Arial" w:hAnsi="Arial"/>
+      <w:b w:val="false"/>
+      <w:i w:val="false"/>
+      <w:strike w:val="false"/>
+      <w:dstrike w:val="false"/>
+      <w:outline w:val="false"/>
+      <w:shadow w:val="false"/>
+      <w:color w:val="000000"/>
+      <w:spacing w:val="0"/>
+      <w:kern w:val="2"/>
+      <w:sz w:val="46"/>
+      <w:u w:val="none"/>
+      <w:em w:val="none"/>
+    </w:rPr>
+  </w:style>
+  <w:style w:type="paragraph" w:styleId="TitreetcontenuLTGliederung3">
+    <w:name w:val="Titre et contenu~LT~Gliederung 3"/>
+    <w:basedOn w:val="TitreetcontenuLTGliederung2"/>
+    <w:qFormat/>
+    <w:pPr>
+      <w:bidi w:val="0"/>
+      <w:spacing w:lineRule="atLeast" w:line="200" w:before="170" w:after="0"/>
+      <w:jc w:val="left"/>
+    </w:pPr>
+    <w:rPr>
+      <w:rFonts w:ascii="Arial" w:hAnsi="Arial"/>
+      <w:b w:val="false"/>
+      <w:i w:val="false"/>
+      <w:strike w:val="false"/>
+      <w:dstrike w:val="false"/>
+      <w:outline w:val="false"/>
+      <w:shadow w:val="false"/>
+      <w:color w:val="000000"/>
+      <w:spacing w:val="0"/>
+      <w:kern w:val="2"/>
+      <w:sz w:val="40"/>
+      <w:u w:val="none"/>
+      <w:em w:val="none"/>
+    </w:rPr>
+  </w:style>
+  <w:style w:type="paragraph" w:styleId="TitreetcontenuLTGliederung4">
+    <w:name w:val="Titre et contenu~LT~Gliederung 4"/>
+    <w:basedOn w:val="TitreetcontenuLTGliederung3"/>
+    <w:qFormat/>
+    <w:pPr>
+      <w:bidi w:val="0"/>
+      <w:spacing w:lineRule="atLeast" w:line="200" w:before="113" w:after="0"/>
+      <w:jc w:val="left"/>
+    </w:pPr>
+    <w:rPr>
+      <w:rFonts w:ascii="Arial" w:hAnsi="Arial"/>
+      <w:b w:val="false"/>
+      <w:i w:val="false"/>
+      <w:strike w:val="false"/>
+      <w:dstrike w:val="false"/>
+      <w:outline w:val="false"/>
+      <w:shadow w:val="false"/>
+      <w:color w:val="000000"/>
+      <w:spacing w:val="0"/>
+      <w:kern w:val="2"/>
+      <w:sz w:val="40"/>
+      <w:u w:val="none"/>
+      <w:em w:val="none"/>
+    </w:rPr>
+  </w:style>
+  <w:style w:type="paragraph" w:styleId="TitreetcontenuLTGliederung5">
+    <w:name w:val="Titre et contenu~LT~Gliederung 5"/>
+    <w:basedOn w:val="TitreetcontenuLTGliederung4"/>
+    <w:qFormat/>
+    <w:pPr>
+      <w:bidi w:val="0"/>
+      <w:spacing w:lineRule="atLeast" w:line="200" w:before="57" w:after="0"/>
+      <w:jc w:val="left"/>
+    </w:pPr>
+    <w:rPr>
+      <w:rFonts w:ascii="Arial" w:hAnsi="Arial"/>
+      <w:b w:val="false"/>
+      <w:i w:val="false"/>
+      <w:strike w:val="false"/>
+      <w:dstrike w:val="false"/>
+      <w:outline w:val="false"/>
+      <w:shadow w:val="false"/>
+      <w:color w:val="000000"/>
+      <w:spacing w:val="0"/>
+      <w:kern w:val="2"/>
+      <w:sz w:val="40"/>
+      <w:u w:val="none"/>
+      <w:em w:val="none"/>
+    </w:rPr>
+  </w:style>
+  <w:style w:type="paragraph" w:styleId="TitreetcontenuLTGliederung6">
+    <w:name w:val="Titre et contenu~LT~Gliederung 6"/>
+    <w:basedOn w:val="TitreetcontenuLTGliederung5"/>
+    <w:qFormat/>
+    <w:pPr>
+      <w:bidi w:val="0"/>
+      <w:spacing w:lineRule="atLeast" w:line="200" w:before="57" w:after="0"/>
+      <w:jc w:val="left"/>
+    </w:pPr>
+    <w:rPr>
+      <w:rFonts w:ascii="Arial" w:hAnsi="Arial"/>
+      <w:b w:val="false"/>
+      <w:i w:val="false"/>
+      <w:strike w:val="false"/>
+      <w:dstrike w:val="false"/>
+      <w:outline w:val="false"/>
+      <w:shadow w:val="false"/>
+      <w:color w:val="000000"/>
+      <w:spacing w:val="0"/>
+      <w:kern w:val="2"/>
+      <w:sz w:val="40"/>
+      <w:u w:val="none"/>
+      <w:em w:val="none"/>
+    </w:rPr>
+  </w:style>
+  <w:style w:type="paragraph" w:styleId="TitreetcontenuLTGliederung7">
+    <w:name w:val="Titre et contenu~LT~Gliederung 7"/>
+    <w:basedOn w:val="TitreetcontenuLTGliederung6"/>
+    <w:qFormat/>
+    <w:pPr>
+      <w:bidi w:val="0"/>
+      <w:spacing w:lineRule="atLeast" w:line="200" w:before="57" w:after="0"/>
+      <w:jc w:val="left"/>
+    </w:pPr>
+    <w:rPr>
+      <w:rFonts w:ascii="Arial" w:hAnsi="Arial"/>
+      <w:b w:val="false"/>
+      <w:i w:val="false"/>
+      <w:strike w:val="false"/>
+      <w:dstrike w:val="false"/>
+      <w:outline w:val="false"/>
+      <w:shadow w:val="false"/>
+      <w:color w:val="000000"/>
+      <w:spacing w:val="0"/>
+      <w:kern w:val="2"/>
+      <w:sz w:val="40"/>
+      <w:u w:val="none"/>
+      <w:em w:val="none"/>
+    </w:rPr>
+  </w:style>
+  <w:style w:type="paragraph" w:styleId="TitreetcontenuLTGliederung8">
+    <w:name w:val="Titre et contenu~LT~Gliederung 8"/>
+    <w:basedOn w:val="TitreetcontenuLTGliederung7"/>
+    <w:qFormat/>
+    <w:pPr>
+      <w:bidi w:val="0"/>
+      <w:spacing w:lineRule="atLeast" w:line="200" w:before="57" w:after="0"/>
+      <w:jc w:val="left"/>
+    </w:pPr>
+    <w:rPr>
+      <w:rFonts w:ascii="Arial" w:hAnsi="Arial"/>
+      <w:b w:val="false"/>
+      <w:i w:val="false"/>
+      <w:strike w:val="false"/>
+      <w:dstrike w:val="false"/>
+      <w:outline w:val="false"/>
+      <w:shadow w:val="false"/>
+      <w:color w:val="000000"/>
+      <w:spacing w:val="0"/>
+      <w:kern w:val="2"/>
+      <w:sz w:val="40"/>
+      <w:u w:val="none"/>
+      <w:em w:val="none"/>
+    </w:rPr>
+  </w:style>
+  <w:style w:type="paragraph" w:styleId="TitreetcontenuLTGliederung9">
+    <w:name w:val="Titre et contenu~LT~Gliederung 9"/>
+    <w:basedOn w:val="TitreetcontenuLTGliederung8"/>
+    <w:qFormat/>
+    <w:pPr>
+      <w:bidi w:val="0"/>
+      <w:spacing w:lineRule="atLeast" w:line="200" w:before="57" w:after="0"/>
+      <w:jc w:val="left"/>
+    </w:pPr>
+    <w:rPr>
+      <w:rFonts w:ascii="Arial" w:hAnsi="Arial"/>
+      <w:b w:val="false"/>
+      <w:i w:val="false"/>
+      <w:strike w:val="false"/>
+      <w:dstrike w:val="false"/>
+      <w:outline w:val="false"/>
+      <w:shadow w:val="false"/>
+      <w:color w:val="000000"/>
+      <w:spacing w:val="0"/>
+      <w:kern w:val="2"/>
+      <w:sz w:val="40"/>
+      <w:u w:val="none"/>
+      <w:em w:val="none"/>
+    </w:rPr>
+  </w:style>
+  <w:style w:type="paragraph" w:styleId="TitreetcontenuLTTitel">
+    <w:name w:val="Titre et contenu~LT~Titel"/>
+    <w:qFormat/>
+    <w:pPr>
+      <w:widowControl/>
+      <w:bidi w:val="0"/>
+      <w:spacing w:lineRule="atLeast" w:line="200" w:before="0" w:after="0"/>
+      <w:jc w:val="left"/>
+    </w:pPr>
+    <w:rPr>
+      <w:rFonts w:ascii="Arial" w:hAnsi="Arial" w:eastAsia="Tahoma" w:cs="Noto Sans"/>
+      <w:b w:val="false"/>
+      <w:i w:val="false"/>
+      <w:strike w:val="false"/>
+      <w:dstrike w:val="false"/>
+      <w:outline w:val="false"/>
+      <w:shadow w:val="false"/>
+      <w:color w:val="000000"/>
+      <w:spacing w:val="0"/>
+      <w:kern w:val="2"/>
+      <w:sz w:val="76"/>
+      <w:szCs w:val="24"/>
+      <w:u w:val="none"/>
+      <w:em w:val="none"/>
+      <w:lang w:val="fr-FR" w:eastAsia="en-US" w:bidi="ar-SA"/>
+    </w:rPr>
+  </w:style>
+  <w:style w:type="paragraph" w:styleId="TitreetcontenuLTUntertitel">
+    <w:name w:val="Titre et contenu~LT~Untertitel"/>
+    <w:qFormat/>
+    <w:pPr>
+      <w:widowControl/>
+      <w:bidi w:val="0"/>
+      <w:spacing w:before="0" w:after="0"/>
+      <w:jc w:val="center"/>
+    </w:pPr>
+    <w:rPr>
+      <w:rFonts w:ascii="Arial" w:hAnsi="Arial" w:eastAsia="Tahoma" w:cs="Noto Sans"/>
+      <w:b w:val="false"/>
+      <w:i w:val="false"/>
+      <w:strike w:val="false"/>
+      <w:dstrike w:val="false"/>
+      <w:outline w:val="false"/>
+      <w:shadow w:val="false"/>
+      <w:color w:val="auto"/>
+      <w:kern w:val="2"/>
+      <w:sz w:val="64"/>
+      <w:szCs w:val="24"/>
+      <w:u w:val="none"/>
+      <w:em w:val="none"/>
+      <w:lang w:val="fr-FR" w:eastAsia="en-US" w:bidi="ar-SA"/>
+    </w:rPr>
+  </w:style>
+  <w:style w:type="paragraph" w:styleId="TitreetcontenuLTNotizen">
+    <w:name w:val="Titre et contenu~LT~Notizen"/>
+    <w:qFormat/>
+    <w:pPr>
+      <w:widowControl/>
+      <w:bidi w:val="0"/>
+      <w:spacing w:before="0" w:after="0"/>
+      <w:ind w:left="340" w:hanging="340"/>
+      <w:jc w:val="left"/>
+    </w:pPr>
+    <w:rPr>
+      <w:rFonts w:ascii="Arial" w:hAnsi="Arial" w:eastAsia="Tahoma" w:cs="Noto Sans"/>
+      <w:b w:val="false"/>
+      <w:i w:val="false"/>
+      <w:strike w:val="false"/>
+      <w:dstrike w:val="false"/>
+      <w:outline w:val="false"/>
+      <w:shadow w:val="false"/>
+      <w:color w:val="auto"/>
+      <w:kern w:val="2"/>
+      <w:sz w:val="40"/>
+      <w:szCs w:val="24"/>
+      <w:u w:val="none"/>
+      <w:em w:val="none"/>
+      <w:lang w:val="fr-FR" w:eastAsia="en-US" w:bidi="ar-SA"/>
+    </w:rPr>
+  </w:style>
+  <w:style w:type="paragraph" w:styleId="TitreetcontenuLTHintergrundobjekte">
+    <w:name w:val="Titre et contenu~LT~Hintergrundobjekte"/>
+    <w:qFormat/>
+    <w:pPr>
+      <w:widowControl/>
+      <w:bidi w:val="0"/>
+      <w:spacing w:before="0" w:after="0"/>
+      <w:jc w:val="left"/>
+    </w:pPr>
+    <w:rPr>
+      <w:rFonts w:ascii="Liberation Serif" w:hAnsi="Liberation Serif" w:eastAsia="Tahoma" w:cs="Noto Sans"/>
+      <w:color w:val="auto"/>
+      <w:kern w:val="2"/>
+      <w:sz w:val="24"/>
+      <w:szCs w:val="24"/>
+      <w:lang w:val="fr-FR" w:eastAsia="en-US" w:bidi="ar-SA"/>
+    </w:rPr>
+  </w:style>
+  <w:style w:type="paragraph" w:styleId="TitreetcontenuLTHintergrund">
+    <w:name w:val="Titre et contenu~LT~Hintergrund"/>
+    <w:qFormat/>
+    <w:pPr>
+      <w:widowControl/>
+      <w:bidi w:val="0"/>
+      <w:spacing w:before="0" w:after="0"/>
+      <w:jc w:val="left"/>
+    </w:pPr>
+    <w:rPr>
+      <w:rFonts w:ascii="Liberation Serif" w:hAnsi="Liberation Serif" w:eastAsia="Tahoma" w:cs="Noto Sans"/>
+      <w:color w:val="auto"/>
+      <w:kern w:val="2"/>
+      <w:sz w:val="24"/>
+      <w:szCs w:val="24"/>
+      <w:lang w:val="fr-FR" w:eastAsia="en-US" w:bidi="ar-SA"/>
     </w:rPr>
   </w:style>
   <w:style w:type="numbering" w:styleId="NoList" w:default="1">
@@ -1652,7 +3891,6 @@
     <w:semiHidden/>
     <w:unhideWhenUsed/>
     <w:tblPr>
-      <w:tblInd w:w="0" w:type="dxa"/>
       <w:tblCellMar>
         <w:top w:w="0" w:type="dxa"/>
         <w:left w:w="108" w:type="dxa"/>

</xml_diff>

<commit_message>
insertion table des matière automatique
</commit_message>
<xml_diff>
--- a/supports/Cahier_de_charge_du_projet.docx
+++ b/supports/Cahier_de_charge_du_projet.docx
@@ -1,6 +1,6 @@
 
 <file path=word/document.xml><?xml version="1.0" encoding="utf-8"?>
-<w:document xmlns:o="urn:schemas-microsoft-com:office:office" xmlns:r="http://schemas.openxmlformats.org/officeDocument/2006/relationships" xmlns:v="urn:schemas-microsoft-com:vml" xmlns:w="http://schemas.openxmlformats.org/wordprocessingml/2006/main" xmlns:w10="urn:schemas-microsoft-com:office:word" xmlns:wp="http://schemas.openxmlformats.org/drawingml/2006/wordprocessingDrawing" xmlns:wps="http://schemas.microsoft.com/office/word/2010/wordprocessingShape" xmlns:wpg="http://schemas.microsoft.com/office/word/2010/wordprocessingGroup" xmlns:mc="http://schemas.openxmlformats.org/markup-compatibility/2006" xmlns:wp14="http://schemas.microsoft.com/office/word/2010/wordprocessingDrawing" xmlns:w14="http://schemas.microsoft.com/office/word/2010/wordml" xmlns:w15="http://schemas.microsoft.com/office/word/2012/wordml" mc:Ignorable="w14 wp14 w15">
+<w:document xmlns:o="urn:schemas-microsoft-com:office:office" xmlns:r="http://schemas.openxmlformats.org/officeDocument/2006/relationships" xmlns:v="urn:schemas-microsoft-com:vml" xmlns:w="http://schemas.openxmlformats.org/wordprocessingml/2006/main" xmlns:w10="urn:schemas-microsoft-com:office:word" xmlns:wp="http://schemas.openxmlformats.org/drawingml/2006/wordprocessingDrawing" xmlns:wps="http://schemas.microsoft.com/office/word/2010/wordprocessingShape" xmlns:wpg="http://schemas.microsoft.com/office/word/2010/wordprocessingGroup" xmlns:mc="http://schemas.openxmlformats.org/markup-compatibility/2006" xmlns:wp14="http://schemas.microsoft.com/office/word/2010/wordprocessingDrawing" xmlns:w14="http://schemas.microsoft.com/office/word/2010/wordml" mc:Ignorable="w14 wp14">
   <w:body>
     <w:p>
       <w:pPr>
@@ -11,7 +11,7 @@
       </w:pPr>
       <w:r>
         <w:drawing>
-          <wp:anchor behindDoc="0" distT="0" distB="0" distL="114300" distR="114300" simplePos="0" locked="0" layoutInCell="0" allowOverlap="1" relativeHeight="3">
+          <wp:anchor behindDoc="0" distT="0" distB="0" distL="114300" distR="114300" simplePos="0" locked="0" layoutInCell="1" allowOverlap="1" relativeHeight="2">
             <wp:simplePos x="0" y="0"/>
             <wp:positionH relativeFrom="margin">
               <wp:posOffset>5290185</wp:posOffset>
@@ -60,7 +60,13 @@
         <w:rPr>
           <w:rFonts w:cs="Calibri" w:cstheme="minorHAnsi"/>
         </w:rPr>
-        <w:t xml:space="preserve">                                                                        </w:t>
+        <w:t xml:space="preserve"> </w:t>
+      </w:r>
+      <w:r>
+        <w:rPr>
+          <w:rFonts w:cs="Calibri" w:cstheme="minorHAnsi"/>
+        </w:rPr>
+        <w:t xml:space="preserve">                                      </w:t>
       </w:r>
     </w:p>
     <w:p>
@@ -112,7 +118,7 @@
       </w:pPr>
       <w:r>
         <w:drawing>
-          <wp:anchor behindDoc="0" distT="0" distB="0" distL="114300" distR="114300" simplePos="0" locked="0" layoutInCell="0" allowOverlap="1" relativeHeight="4">
+          <wp:anchor behindDoc="0" distT="0" distB="0" distL="114300" distR="114300" simplePos="0" locked="0" layoutInCell="1" allowOverlap="1" relativeHeight="3">
             <wp:simplePos x="0" y="0"/>
             <wp:positionH relativeFrom="margin">
               <wp:align>center</wp:align>
@@ -161,74 +167,20 @@
         <w:rPr>
           <w:color w:val="2F5496" w:themeColor="accent1" w:themeShade="bf"/>
         </w:rPr>
-        <w:t>GROUPE 67</w:t>
-      </w:r>
-    </w:p>
-    <w:p>
-      <w:pPr>
-        <w:pStyle w:val="Normal"/>
-        <w:rPr>
-          <w:rFonts w:cs="Calibri" w:cstheme="minorHAnsi"/>
-        </w:rPr>
-      </w:pPr>
-      <w:r>
-        <w:rPr/>
-        <mc:AlternateContent>
-          <mc:Choice Requires="wps">
-            <w:drawing>
-              <wp:inline distT="0" distB="0" distL="0" distR="0" wp14:anchorId="24FFFFAA">
-                <wp:extent cx="302895" cy="302895"/>
-                <wp:effectExtent l="0" t="0" r="0" b="0"/>
-                <wp:docPr id="3" name="Forme1"/>
-                <a:graphic xmlns:a="http://schemas.openxmlformats.org/drawingml/2006/main">
-                  <a:graphicData uri="http://schemas.microsoft.com/office/word/2010/wordprocessingShape">
-                    <wps:wsp>
-                      <wps:cNvSpPr/>
-                      <wps:spPr>
-                        <a:xfrm>
-                          <a:off x="0" y="0"/>
-                          <a:ext cx="302760" cy="302760"/>
-                        </a:xfrm>
-                        <a:prstGeom prst="rect">
-                          <a:avLst/>
-                        </a:prstGeom>
-                        <a:noFill/>
-                        <a:ln w="0">
-                          <a:noFill/>
-                        </a:ln>
-                      </wps:spPr>
-                      <wps:style>
-                        <a:lnRef idx="0"/>
-                        <a:fillRef idx="0"/>
-                        <a:effectRef idx="0"/>
-                        <a:fontRef idx="minor"/>
-                      </wps:style>
-                      <wps:bodyPr/>
-                    </wps:wsp>
-                  </a:graphicData>
-                </a:graphic>
-              </wp:inline>
-            </w:drawing>
-          </mc:Choice>
-          <mc:Fallback>
-            <w:pict>
-              <v:rect id="shape_0" ID="Forme1" path="m0,0l-2147483645,0l-2147483645,-2147483646l0,-2147483646xe" stroked="f" o:allowincell="f" style="position:absolute;margin-left:0pt;margin-top:-23.9pt;width:23.8pt;height:23.8pt;mso-wrap-style:none;v-text-anchor:middle;mso-position-vertical:top" wp14:anchorId="24FFFFAA">
-                <v:fill o:detectmouseclick="t" on="false"/>
-                <v:stroke color="#3465a4" joinstyle="round" endcap="flat"/>
-                <w10:wrap type="square"/>
-              </v:rect>
-            </w:pict>
-          </mc:Fallback>
-        </mc:AlternateContent>
+        <w:t>G</w:t>
+      </w:r>
+      <w:r>
+        <w:rPr>
+          <w:color w:val="2F5496" w:themeColor="accent1" w:themeShade="bf"/>
+        </w:rPr>
+        <w:t>ROUPE 67</w:t>
       </w:r>
     </w:p>
     <w:p>
       <w:pPr>
         <w:pStyle w:val="Normal"/>
         <w:jc w:val="right"/>
-        <w:rPr>
-          <w:rFonts w:cs="Calibri" w:cstheme="minorHAnsi"/>
-        </w:rPr>
+        <w:rPr/>
       </w:pPr>
       <w:r>
         <w:rPr>
@@ -254,16 +206,9 @@
     <w:p>
       <w:pPr>
         <w:pStyle w:val="Normal"/>
-        <w:rPr>
-          <w:rFonts w:cs="Calibri" w:cstheme="minorHAnsi"/>
-        </w:rPr>
-      </w:pPr>
-      <w:r>
-        <w:rPr>
-          <w:rStyle w:val="Titre2Car"/>
-        </w:rPr>
-        <w:t xml:space="preserve">                                                                                          </w:t>
-      </w:r>
+        <w:jc w:val="right"/>
+        <w:rPr/>
+      </w:pPr>
       <w:r>
         <w:rPr>
           <w:rStyle w:val="Titre2Car"/>
@@ -276,7 +221,20 @@
         <w:rPr>
           <w:rFonts w:cs="Calibri" w:cstheme="minorHAnsi"/>
         </w:rPr>
-        <w:t xml:space="preserve">  </w:t>
+        <w:t xml:space="preserve"> </w:t>
+      </w:r>
+    </w:p>
+    <w:p>
+      <w:pPr>
+        <w:pStyle w:val="Normal"/>
+        <w:jc w:val="right"/>
+        <w:rPr/>
+      </w:pPr>
+      <w:r>
+        <w:rPr>
+          <w:rFonts w:cs="Calibri" w:cstheme="minorHAnsi"/>
+        </w:rPr>
+        <w:t xml:space="preserve"> </w:t>
       </w:r>
       <w:r>
         <w:rPr/>
@@ -286,54 +244,54 @@
     <w:p>
       <w:pPr>
         <w:pStyle w:val="Normal"/>
-        <w:rPr>
-          <w:rFonts w:cs="Calibri" w:cstheme="minorHAnsi"/>
-        </w:rPr>
-      </w:pPr>
-      <w:r>
-        <w:rPr/>
-        <w:t xml:space="preserve">                                                                                                                                   </w:t>
-      </w:r>
-      <w:r>
-        <w:rPr/>
-        <w:t>Nguyen Quynh Nhu HO</w:t>
+        <w:jc w:val="right"/>
+        <w:rPr/>
+      </w:pPr>
+      <w:r>
+        <w:rPr/>
+        <w:t xml:space="preserve"> </w:t>
+      </w:r>
+      <w:r>
+        <w:rPr/>
+        <w:t>Quynh Nhu HO</w:t>
       </w:r>
     </w:p>
     <w:p>
       <w:pPr>
         <w:pStyle w:val="Normal"/>
-        <w:rPr/>
-      </w:pPr>
-      <w:r>
-        <w:rPr/>
-        <w:t xml:space="preserve">                                                                                                                                   </w:t>
-      </w:r>
-      <w:r>
-        <w:rPr/>
-        <w:t>Mélissa MARCO</w:t>
+        <w:jc w:val="right"/>
+        <w:rPr/>
+      </w:pPr>
+      <w:r>
+        <w:rPr/>
+        <w:t xml:space="preserve"> </w:t>
+      </w:r>
+      <w:r>
+        <w:rPr/>
+        <w:t xml:space="preserve">Mélissa </w:t>
+      </w:r>
+      <w:r>
+        <w:rPr/>
+        <w:t>MARCO</w:t>
       </w:r>
     </w:p>
     <w:p>
       <w:pPr>
         <w:pStyle w:val="Normal"/>
-        <w:rPr/>
-      </w:pPr>
-      <w:r>
-        <w:rPr/>
-        <w:t xml:space="preserve">                                                                                                                                   </w:t>
-      </w:r>
-      <w:r>
-        <w:rPr/>
-        <w:t>Timothé SARRAT</w:t>
-      </w:r>
-    </w:p>
-    <w:p>
-      <w:pPr>
-        <w:pStyle w:val="Normal"/>
-        <w:rPr/>
-      </w:pPr>
-      <w:r>
-        <w:rPr/>
+        <w:jc w:val="right"/>
+        <w:rPr/>
+      </w:pPr>
+      <w:r>
+        <w:rPr/>
+        <w:t xml:space="preserve"> </w:t>
+      </w:r>
+      <w:r>
+        <w:rPr/>
+        <w:t>Timothé</w:t>
+      </w:r>
+      <w:r>
+        <w:rPr/>
+        <w:t xml:space="preserve"> SARRAT</w:t>
       </w:r>
     </w:p>
     <w:p>
@@ -349,13 +307,398 @@
       <w:pPr>
         <w:pStyle w:val="Normal"/>
         <w:jc w:val="both"/>
-        <w:rPr/>
-      </w:pPr>
-      <w:r>
-        <w:rPr/>
-        <w:t>Sommaire :</w:t>
-      </w:r>
-    </w:p>
+        <w:rPr>
+          <w:rFonts w:cs="Calibri" w:cstheme="minorHAnsi"/>
+        </w:rPr>
+      </w:pPr>
+      <w:r>
+        <w:rPr>
+          <w:rFonts w:cs="Calibri" w:cstheme="minorHAnsi"/>
+        </w:rPr>
+      </w:r>
+    </w:p>
+    <w:sdt>
+      <w:sdtPr>
+        <w:docPartObj>
+          <w:docPartGallery w:val="Table of Contents"/>
+          <w:docPartUnique w:val="true"/>
+        </w:docPartObj>
+      </w:sdtPr>
+      <w:sdtContent>
+        <w:p>
+          <w:pPr>
+            <w:pStyle w:val="Titredetabledesmatires"/>
+            <w:suppressLineNumbers/>
+            <w:ind w:left="0" w:hanging="0"/>
+            <w:rPr>
+              <w:b/>
+              <w:b/>
+              <w:bCs/>
+              <w:sz w:val="32"/>
+              <w:szCs w:val="32"/>
+            </w:rPr>
+          </w:pPr>
+          <w:r>
+            <w:rPr>
+              <w:b/>
+              <w:bCs/>
+              <w:sz w:val="32"/>
+              <w:szCs w:val="32"/>
+            </w:rPr>
+            <w:t>Table des matières</w:t>
+          </w:r>
+        </w:p>
+        <w:p>
+          <w:pPr>
+            <w:pStyle w:val="Tabledesmatiresniveau1"/>
+            <w:rPr/>
+          </w:pPr>
+          <w:r>
+            <w:fldChar w:fldCharType="begin"/>
+          </w:r>
+          <w:r>
+            <w:rPr>
+              <w:rStyle w:val="Sautdindex"/>
+            </w:rPr>
+            <w:instrText> TOC \f \o "1-9" \h</w:instrText>
+          </w:r>
+          <w:r>
+            <w:rPr>
+              <w:rStyle w:val="Sautdindex"/>
+            </w:rPr>
+            <w:fldChar w:fldCharType="separate"/>
+          </w:r>
+          <w:hyperlink w:anchor="__RefHeading___Toc184_1557494163">
+            <w:r>
+              <w:rPr>
+                <w:rStyle w:val="Sautdindex"/>
+              </w:rPr>
+              <w:t>1. Présentation générale du problème</w:t>
+              <w:tab/>
+              <w:t>3</w:t>
+            </w:r>
+          </w:hyperlink>
+        </w:p>
+        <w:p>
+          <w:pPr>
+            <w:pStyle w:val="Tabledesmatiresniveau2"/>
+            <w:tabs>
+              <w:tab w:val="clear" w:pos="8789"/>
+              <w:tab w:val="right" w:pos="9072" w:leader="dot"/>
+            </w:tabs>
+            <w:rPr/>
+          </w:pPr>
+          <w:hyperlink w:anchor="__RefHeading___Toc186_1557494163">
+            <w:r>
+              <w:rPr>
+                <w:rStyle w:val="Sautdindex"/>
+              </w:rPr>
+              <w:t>1.1 Projet</w:t>
+              <w:tab/>
+              <w:t>3</w:t>
+            </w:r>
+          </w:hyperlink>
+        </w:p>
+        <w:p>
+          <w:pPr>
+            <w:pStyle w:val="Tabledesmatiresniveau2"/>
+            <w:tabs>
+              <w:tab w:val="clear" w:pos="8789"/>
+              <w:tab w:val="right" w:pos="9072" w:leader="dot"/>
+            </w:tabs>
+            <w:rPr/>
+          </w:pPr>
+          <w:hyperlink w:anchor="__RefHeading___Toc188_1557494163">
+            <w:r>
+              <w:rPr>
+                <w:rStyle w:val="Sautdindex"/>
+              </w:rPr>
+              <w:t>1.2 Contexte</w:t>
+              <w:tab/>
+              <w:t>3</w:t>
+            </w:r>
+          </w:hyperlink>
+        </w:p>
+        <w:p>
+          <w:pPr>
+            <w:pStyle w:val="Tabledesmatiresniveau2"/>
+            <w:tabs>
+              <w:tab w:val="clear" w:pos="8789"/>
+              <w:tab w:val="right" w:pos="9072" w:leader="dot"/>
+            </w:tabs>
+            <w:rPr/>
+          </w:pPr>
+          <w:hyperlink w:anchor="__RefHeading___Toc190_1557494163">
+            <w:r>
+              <w:rPr>
+                <w:rStyle w:val="Sautdindex"/>
+              </w:rPr>
+              <w:t>1.3 Énoncé du besoin</w:t>
+              <w:tab/>
+              <w:t>3</w:t>
+            </w:r>
+          </w:hyperlink>
+        </w:p>
+        <w:p>
+          <w:pPr>
+            <w:pStyle w:val="Tabledesmatiresniveau2"/>
+            <w:tabs>
+              <w:tab w:val="clear" w:pos="8789"/>
+              <w:tab w:val="right" w:pos="9072" w:leader="dot"/>
+            </w:tabs>
+            <w:rPr/>
+          </w:pPr>
+          <w:hyperlink w:anchor="__RefHeading___Toc192_1557494163">
+            <w:r>
+              <w:rPr>
+                <w:rStyle w:val="Sautdindex"/>
+              </w:rPr>
+              <w:t>1.4 Environnement du produit recherché</w:t>
+              <w:tab/>
+              <w:t>4</w:t>
+            </w:r>
+          </w:hyperlink>
+        </w:p>
+        <w:p>
+          <w:pPr>
+            <w:pStyle w:val="Tabledesmatiresniveau1"/>
+            <w:rPr/>
+          </w:pPr>
+          <w:hyperlink w:anchor="__RefHeading___Toc194_1557494163">
+            <w:r>
+              <w:rPr>
+                <w:rStyle w:val="Sautdindex"/>
+              </w:rPr>
+              <w:t>2. Expression fonctionnelle du besoin</w:t>
+              <w:tab/>
+              <w:t>4</w:t>
+            </w:r>
+          </w:hyperlink>
+        </w:p>
+        <w:p>
+          <w:pPr>
+            <w:pStyle w:val="Tabledesmatiresniveau2"/>
+            <w:tabs>
+              <w:tab w:val="clear" w:pos="8789"/>
+              <w:tab w:val="right" w:pos="9072" w:leader="dot"/>
+            </w:tabs>
+            <w:rPr/>
+          </w:pPr>
+          <w:hyperlink w:anchor="__RefHeading___Toc196_1557494163">
+            <w:r>
+              <w:rPr>
+                <w:rStyle w:val="Sautdindex"/>
+              </w:rPr>
+              <w:t>2.1 Description des fonctions</w:t>
+              <w:tab/>
+              <w:t>5</w:t>
+            </w:r>
+          </w:hyperlink>
+        </w:p>
+        <w:p>
+          <w:pPr>
+            <w:pStyle w:val="Tabledesmatiresniveau2"/>
+            <w:tabs>
+              <w:tab w:val="clear" w:pos="8789"/>
+              <w:tab w:val="right" w:pos="9072" w:leader="dot"/>
+            </w:tabs>
+            <w:rPr/>
+          </w:pPr>
+          <w:hyperlink w:anchor="__RefHeading___Toc198_1557494163">
+            <w:r>
+              <w:rPr>
+                <w:rStyle w:val="Sautdindex"/>
+              </w:rPr>
+              <w:t>2.1.1 Fonctions principales</w:t>
+              <w:tab/>
+              <w:t>5</w:t>
+            </w:r>
+          </w:hyperlink>
+        </w:p>
+        <w:p>
+          <w:pPr>
+            <w:pStyle w:val="Tabledesmatiresniveau2"/>
+            <w:tabs>
+              <w:tab w:val="clear" w:pos="8789"/>
+              <w:tab w:val="right" w:pos="9072" w:leader="dot"/>
+            </w:tabs>
+            <w:rPr/>
+          </w:pPr>
+          <w:hyperlink w:anchor="__RefHeading___Toc200_1557494163">
+            <w:r>
+              <w:rPr>
+                <w:rStyle w:val="Sautdindex"/>
+              </w:rPr>
+              <w:t>2.1.2 Fonction secondaires</w:t>
+              <w:tab/>
+              <w:t>5</w:t>
+            </w:r>
+          </w:hyperlink>
+        </w:p>
+        <w:p>
+          <w:pPr>
+            <w:pStyle w:val="Tabledesmatiresniveau2"/>
+            <w:tabs>
+              <w:tab w:val="clear" w:pos="8789"/>
+              <w:tab w:val="right" w:pos="9072" w:leader="dot"/>
+            </w:tabs>
+            <w:rPr/>
+          </w:pPr>
+          <w:hyperlink w:anchor="__RefHeading___Toc202_1557494163">
+            <w:r>
+              <w:rPr>
+                <w:rStyle w:val="Sautdindex"/>
+              </w:rPr>
+              <w:t>2.3 Matrice de criticité</w:t>
+              <w:tab/>
+              <w:t>5</w:t>
+            </w:r>
+          </w:hyperlink>
+        </w:p>
+        <w:p>
+          <w:pPr>
+            <w:pStyle w:val="Tabledesmatiresniveau2"/>
+            <w:tabs>
+              <w:tab w:val="clear" w:pos="8789"/>
+              <w:tab w:val="right" w:pos="9072" w:leader="dot"/>
+            </w:tabs>
+            <w:rPr/>
+          </w:pPr>
+          <w:hyperlink w:anchor="__RefHeading___Toc204_1557494163">
+            <w:r>
+              <w:rPr>
+                <w:rStyle w:val="Sautdindex"/>
+              </w:rPr>
+              <w:t>2.3.1 Analyse et gestion des risque</w:t>
+              <w:tab/>
+              <w:t>5</w:t>
+            </w:r>
+          </w:hyperlink>
+        </w:p>
+        <w:p>
+          <w:pPr>
+            <w:pStyle w:val="Tabledesmatiresniveau1"/>
+            <w:rPr/>
+          </w:pPr>
+          <w:hyperlink w:anchor="__RefHeading___Toc206_1557494163">
+            <w:r>
+              <w:rPr>
+                <w:rStyle w:val="Sautdindex"/>
+              </w:rPr>
+              <w:t>3. Planning et répartition des taches</w:t>
+              <w:tab/>
+              <w:t>5</w:t>
+            </w:r>
+          </w:hyperlink>
+        </w:p>
+        <w:p>
+          <w:pPr>
+            <w:pStyle w:val="Tabledesmatiresniveau2"/>
+            <w:tabs>
+              <w:tab w:val="clear" w:pos="8789"/>
+              <w:tab w:val="right" w:pos="9072" w:leader="dot"/>
+            </w:tabs>
+            <w:rPr/>
+          </w:pPr>
+          <w:hyperlink w:anchor="__RefHeading___Toc208_1557494163">
+            <w:r>
+              <w:rPr>
+                <w:rStyle w:val="Sautdindex"/>
+              </w:rPr>
+              <w:t>3.1 Décomposition du projet</w:t>
+              <w:tab/>
+              <w:t>5</w:t>
+            </w:r>
+          </w:hyperlink>
+        </w:p>
+        <w:p>
+          <w:pPr>
+            <w:pStyle w:val="Tabledesmatiresniveau3"/>
+            <w:tabs>
+              <w:tab w:val="clear" w:pos="8506"/>
+              <w:tab w:val="right" w:pos="9072" w:leader="dot"/>
+            </w:tabs>
+            <w:rPr/>
+          </w:pPr>
+          <w:hyperlink w:anchor="__RefHeading___Toc210_1557494163">
+            <w:r>
+              <w:rPr>
+                <w:rStyle w:val="Sautdindex"/>
+              </w:rPr>
+              <w:t>3.1.1 Jeu initial</w:t>
+              <w:tab/>
+              <w:t>5</w:t>
+            </w:r>
+          </w:hyperlink>
+        </w:p>
+        <w:p>
+          <w:pPr>
+            <w:pStyle w:val="Tabledesmatiresniveau3"/>
+            <w:tabs>
+              <w:tab w:val="clear" w:pos="8506"/>
+              <w:tab w:val="right" w:pos="9072" w:leader="dot"/>
+            </w:tabs>
+            <w:rPr/>
+          </w:pPr>
+          <w:hyperlink w:anchor="__RefHeading___Toc212_1557494163">
+            <w:r>
+              <w:rPr>
+                <w:rStyle w:val="Sautdindex"/>
+              </w:rPr>
+              <w:t>3.1.2 Programmation d’une première extension</w:t>
+              <w:tab/>
+              <w:t>5</w:t>
+            </w:r>
+          </w:hyperlink>
+        </w:p>
+        <w:p>
+          <w:pPr>
+            <w:pStyle w:val="Tabledesmatiresniveau3"/>
+            <w:tabs>
+              <w:tab w:val="clear" w:pos="8506"/>
+              <w:tab w:val="right" w:pos="9072" w:leader="dot"/>
+            </w:tabs>
+            <w:rPr/>
+          </w:pPr>
+          <w:hyperlink w:anchor="__RefHeading___Toc214_1557494163">
+            <w:r>
+              <w:rPr>
+                <w:rStyle w:val="Sautdindex"/>
+              </w:rPr>
+              <w:t>3.1.3 Programmation d’une seconde extension</w:t>
+              <w:tab/>
+              <w:t>5</w:t>
+            </w:r>
+          </w:hyperlink>
+        </w:p>
+        <w:p>
+          <w:pPr>
+            <w:pStyle w:val="Tabledesmatiresniveau3"/>
+            <w:tabs>
+              <w:tab w:val="clear" w:pos="8506"/>
+              <w:tab w:val="right" w:pos="9072" w:leader="dot"/>
+            </w:tabs>
+            <w:rPr/>
+          </w:pPr>
+          <w:hyperlink w:anchor="__RefHeading___Toc216_1557494163">
+            <w:r>
+              <w:rPr>
+                <w:rStyle w:val="Sautdindex"/>
+              </w:rPr>
+              <w:t>3.1.4 Composition des extensions et développement de l’interface graphique</w:t>
+              <w:tab/>
+              <w:t>5</w:t>
+            </w:r>
+          </w:hyperlink>
+          <w:r>
+            <w:rPr>
+              <w:rStyle w:val="Sautdindex"/>
+            </w:rPr>
+            <w:fldChar w:fldCharType="end"/>
+          </w:r>
+        </w:p>
+      </w:sdtContent>
+    </w:sdt>
     <w:p>
       <w:pPr>
         <w:pStyle w:val="Normal"/>
@@ -369,11 +712,27 @@
           <w:rFonts w:cs="Calibri" w:cstheme="minorHAnsi"/>
         </w:rPr>
       </w:r>
+      <w:r>
+        <w:br w:type="page"/>
+      </w:r>
     </w:p>
     <w:p>
       <w:pPr>
         <w:pStyle w:val="Normal"/>
         <w:jc w:val="both"/>
+        <w:rPr>
+          <w:rFonts w:cs="Calibri" w:cstheme="minorHAnsi"/>
+        </w:rPr>
+      </w:pPr>
+      <w:r>
+        <w:rPr>
+          <w:rFonts w:cs="Calibri" w:cstheme="minorHAnsi"/>
+        </w:rPr>
+      </w:r>
+    </w:p>
+    <w:p>
+      <w:pPr>
+        <w:pStyle w:val="Titre1"/>
         <w:rPr>
           <w:b/>
           <w:b/>
@@ -382,21 +741,20 @@
           <w:szCs w:val="28"/>
         </w:rPr>
       </w:pPr>
-      <w:r>
-        <w:rPr>
-          <w:rFonts w:cs="Calibri" w:cstheme="minorHAnsi"/>
-          <w:b/>
-          <w:bCs/>
-          <w:sz w:val="28"/>
-          <w:szCs w:val="28"/>
-        </w:rPr>
-        <w:t>1. Présentation générale du problème</w:t>
-      </w:r>
-    </w:p>
-    <w:p>
-      <w:pPr>
-        <w:pStyle w:val="Normal"/>
-        <w:jc w:val="both"/>
+      <w:bookmarkStart w:id="0" w:name="__RefHeading___Toc184_1557494163"/>
+      <w:bookmarkEnd w:id="0"/>
+      <w:r>
+        <w:rPr/>
+        <w:t xml:space="preserve">1. </w:t>
+      </w:r>
+      <w:r>
+        <w:rPr/>
+        <w:t>Présentation générale du problème</w:t>
+      </w:r>
+    </w:p>
+    <w:p>
+      <w:pPr>
+        <w:pStyle w:val="Titre2"/>
         <w:rPr>
           <w:b/>
           <w:b/>
@@ -405,14 +763,10 @@
           <w:szCs w:val="26"/>
         </w:rPr>
       </w:pPr>
-      <w:r>
-        <w:rPr>
-          <w:rFonts w:cs="Calibri" w:cstheme="minorHAnsi"/>
-          <w:b/>
-          <w:bCs/>
-          <w:sz w:val="26"/>
-          <w:szCs w:val="26"/>
-        </w:rPr>
+      <w:bookmarkStart w:id="1" w:name="__RefHeading___Toc186_1557494163"/>
+      <w:bookmarkEnd w:id="1"/>
+      <w:r>
+        <w:rPr/>
         <w:t>1.1 Projet</w:t>
       </w:r>
     </w:p>
@@ -445,8 +799,7 @@
     </w:p>
     <w:p>
       <w:pPr>
-        <w:pStyle w:val="Normal"/>
-        <w:jc w:val="both"/>
+        <w:pStyle w:val="Titre2"/>
         <w:rPr>
           <w:b/>
           <w:b/>
@@ -455,14 +808,10 @@
           <w:szCs w:val="26"/>
         </w:rPr>
       </w:pPr>
-      <w:r>
-        <w:rPr>
-          <w:rFonts w:cs="Calibri" w:cstheme="minorHAnsi"/>
-          <w:b/>
-          <w:bCs/>
-          <w:sz w:val="26"/>
-          <w:szCs w:val="26"/>
-        </w:rPr>
+      <w:bookmarkStart w:id="2" w:name="__RefHeading___Toc188_1557494163"/>
+      <w:bookmarkEnd w:id="2"/>
+      <w:r>
+        <w:rPr/>
         <w:t>1.2 Contexte</w:t>
       </w:r>
     </w:p>
@@ -495,8 +844,7 @@
     </w:p>
     <w:p>
       <w:pPr>
-        <w:pStyle w:val="Normal"/>
-        <w:jc w:val="both"/>
+        <w:pStyle w:val="Titre2"/>
         <w:rPr>
           <w:b/>
           <w:b/>
@@ -505,14 +853,10 @@
           <w:szCs w:val="26"/>
         </w:rPr>
       </w:pPr>
-      <w:r>
-        <w:rPr>
-          <w:rFonts w:cs="Calibri" w:cstheme="minorHAnsi"/>
-          <w:b/>
-          <w:bCs/>
-          <w:sz w:val="26"/>
-          <w:szCs w:val="26"/>
-        </w:rPr>
+      <w:bookmarkStart w:id="3" w:name="__RefHeading___Toc190_1557494163"/>
+      <w:bookmarkEnd w:id="3"/>
+      <w:r>
+        <w:rPr/>
         <w:t>1.3 Énoncé du besoin</w:t>
       </w:r>
     </w:p>
@@ -538,7 +882,9 @@
         </w:rPr>
       </w:pPr>
       <w:r>
-        <w:rPr/>
+        <w:rPr>
+          <w:rFonts w:cs="Calibri" w:cstheme="minorHAnsi"/>
+        </w:rPr>
       </w:r>
     </w:p>
     <w:p>
@@ -549,7 +895,7 @@
       </w:pPr>
       <w:r>
         <w:drawing>
-          <wp:anchor behindDoc="0" distT="0" distB="0" distL="0" distR="0" simplePos="0" locked="0" layoutInCell="0" allowOverlap="1" relativeHeight="5">
+          <wp:anchor behindDoc="0" distT="0" distB="0" distL="0" distR="0" simplePos="0" locked="0" layoutInCell="1" allowOverlap="1" relativeHeight="4">
             <wp:simplePos x="0" y="0"/>
             <wp:positionH relativeFrom="column">
               <wp:align>center</wp:align>
@@ -560,7 +906,7 @@
             <wp:extent cx="3381375" cy="3492500"/>
             <wp:effectExtent l="0" t="0" r="0" b="0"/>
             <wp:wrapTopAndBottom/>
-            <wp:docPr id="4" name="Image1" descr=""/>
+            <wp:docPr id="3" name="Image1" descr=""/>
             <wp:cNvGraphicFramePr>
               <a:graphicFrameLocks xmlns:a="http://schemas.openxmlformats.org/drawingml/2006/main" noChangeAspect="1"/>
             </wp:cNvGraphicFramePr>
@@ -568,7 +914,7 @@
               <a:graphicData uri="http://schemas.openxmlformats.org/drawingml/2006/picture">
                 <pic:pic xmlns:pic="http://schemas.openxmlformats.org/drawingml/2006/picture">
                   <pic:nvPicPr>
-                    <pic:cNvPr id="4" name="Image1" descr=""/>
+                    <pic:cNvPr id="3" name="Image1" descr=""/>
                     <pic:cNvPicPr>
                       <a:picLocks noChangeAspect="1" noChangeArrowheads="1"/>
                     </pic:cNvPicPr>
@@ -599,13 +945,13 @@
           <w:rFonts w:cs="Calibri" w:cstheme="minorHAnsi"/>
         </w:rPr>
         <w:tab/>
+      </w:r>
+      <w:r>
+        <w:rPr>
+          <w:rFonts w:cs="Calibri" w:cstheme="minorHAnsi"/>
+        </w:rPr>
         <w:tab/>
         <w:tab/>
-      </w:r>
-      <w:r>
-        <w:rPr>
-          <w:rFonts w:cs="Calibri" w:cstheme="minorHAnsi"/>
-        </w:rPr>
         <w:t>Diagramme de la bête a corne</w:t>
       </w:r>
     </w:p>
@@ -618,7 +964,9 @@
         </w:rPr>
       </w:pPr>
       <w:r>
-        <w:rPr/>
+        <w:rPr>
+          <w:rFonts w:cs="Calibri" w:cstheme="minorHAnsi"/>
+        </w:rPr>
       </w:r>
     </w:p>
     <w:p>
@@ -637,8 +985,7 @@
     </w:p>
     <w:p>
       <w:pPr>
-        <w:pStyle w:val="Normal"/>
-        <w:jc w:val="both"/>
+        <w:pStyle w:val="Titre2"/>
         <w:rPr>
           <w:b/>
           <w:b/>
@@ -647,6 +994,35 @@
           <w:szCs w:val="26"/>
         </w:rPr>
       </w:pPr>
+      <w:bookmarkStart w:id="4" w:name="__RefHeading___Toc192_1557494163"/>
+      <w:bookmarkEnd w:id="4"/>
+      <w:r>
+        <w:rPr/>
+        <w:t>1.4 Environnement du produit recherché</w:t>
+      </w:r>
+    </w:p>
+    <w:p>
+      <w:pPr>
+        <w:pStyle w:val="Normal"/>
+        <w:jc w:val="both"/>
+        <w:rPr>
+          <w:b/>
+          <w:b/>
+          <w:bCs/>
+          <w:sz w:val="26"/>
+          <w:szCs w:val="26"/>
+        </w:rPr>
+      </w:pPr>
+      <w:r>
+        <w:rPr>
+          <w:rFonts w:cs="Calibri" w:cstheme="minorHAnsi"/>
+          <w:b/>
+          <w:bCs/>
+          <w:sz w:val="22"/>
+          <w:szCs w:val="22"/>
+        </w:rPr>
+        <w:t>Encadrant :</w:t>
+      </w:r>
       <w:r>
         <w:rPr>
           <w:rFonts w:cs="Calibri" w:cstheme="minorHAnsi"/>
@@ -655,13 +1031,188 @@
           <w:sz w:val="26"/>
           <w:szCs w:val="26"/>
         </w:rPr>
-        <w:t>1.4 Environnement du produit recherché</w:t>
+        <w:t xml:space="preserve"> </w:t>
       </w:r>
     </w:p>
     <w:p>
       <w:pPr>
         <w:pStyle w:val="Normal"/>
         <w:jc w:val="both"/>
+        <w:rPr/>
+      </w:pPr>
+      <w:r>
+        <w:rPr>
+          <w:rFonts w:cs="Calibri" w:cstheme="minorHAnsi"/>
+        </w:rPr>
+        <w:tab/>
+        <w:t>- Bertrand Yves</w:t>
+      </w:r>
+    </w:p>
+    <w:p>
+      <w:pPr>
+        <w:pStyle w:val="Normal"/>
+        <w:jc w:val="both"/>
+        <w:rPr>
+          <w:b/>
+          <w:b/>
+          <w:bCs/>
+          <w:sz w:val="22"/>
+          <w:szCs w:val="22"/>
+        </w:rPr>
+      </w:pPr>
+      <w:r>
+        <w:rPr>
+          <w:rFonts w:cs="Calibri" w:cstheme="minorHAnsi"/>
+          <w:b/>
+          <w:bCs/>
+          <w:sz w:val="22"/>
+          <w:szCs w:val="22"/>
+        </w:rPr>
+        <w:t>Développeurs :</w:t>
+      </w:r>
+    </w:p>
+    <w:p>
+      <w:pPr>
+        <w:pStyle w:val="Normal"/>
+        <w:jc w:val="both"/>
+        <w:rPr/>
+      </w:pPr>
+      <w:r>
+        <w:rPr>
+          <w:rFonts w:cs="Calibri" w:cstheme="minorHAnsi"/>
+        </w:rPr>
+        <w:tab/>
+        <w:t>- Nguyen Quynh Nhu HO</w:t>
+      </w:r>
+    </w:p>
+    <w:p>
+      <w:pPr>
+        <w:pStyle w:val="Normal"/>
+        <w:jc w:val="both"/>
+        <w:rPr/>
+      </w:pPr>
+      <w:r>
+        <w:rPr>
+          <w:rFonts w:cs="Calibri" w:cstheme="minorHAnsi"/>
+        </w:rPr>
+        <w:tab/>
+        <w:t>- Dylan Loya</w:t>
+      </w:r>
+    </w:p>
+    <w:p>
+      <w:pPr>
+        <w:pStyle w:val="Normal"/>
+        <w:jc w:val="both"/>
+        <w:rPr/>
+      </w:pPr>
+      <w:r>
+        <w:rPr>
+          <w:rFonts w:cs="Calibri" w:cstheme="minorHAnsi"/>
+        </w:rPr>
+        <w:tab/>
+        <w:t>- Melissa Marco</w:t>
+      </w:r>
+    </w:p>
+    <w:p>
+      <w:pPr>
+        <w:pStyle w:val="Normal"/>
+        <w:jc w:val="both"/>
+        <w:rPr/>
+      </w:pPr>
+      <w:r>
+        <w:rPr>
+          <w:rFonts w:cs="Calibri" w:cstheme="minorHAnsi"/>
+        </w:rPr>
+        <w:tab/>
+        <w:t>-Timothé Sarrat</w:t>
+      </w:r>
+    </w:p>
+    <w:p>
+      <w:pPr>
+        <w:pStyle w:val="Normal"/>
+        <w:jc w:val="both"/>
+        <w:rPr>
+          <w:b/>
+          <w:b/>
+          <w:bCs/>
+          <w:sz w:val="22"/>
+          <w:szCs w:val="22"/>
+        </w:rPr>
+      </w:pPr>
+      <w:r>
+        <w:rPr>
+          <w:rFonts w:cs="Calibri" w:cstheme="minorHAnsi"/>
+          <w:b/>
+          <w:bCs/>
+          <w:sz w:val="22"/>
+          <w:szCs w:val="22"/>
+        </w:rPr>
+        <w:t>Équipement :</w:t>
+      </w:r>
+    </w:p>
+    <w:p>
+      <w:pPr>
+        <w:pStyle w:val="Normal"/>
+        <w:jc w:val="both"/>
+        <w:rPr/>
+      </w:pPr>
+      <w:r>
+        <w:rPr>
+          <w:rFonts w:cs="Calibri" w:cstheme="minorHAnsi"/>
+        </w:rPr>
+        <w:tab/>
+        <w:t>- Salles informatique du campus du Futuroscope de l’université de Poitiers</w:t>
+      </w:r>
+    </w:p>
+    <w:p>
+      <w:pPr>
+        <w:pStyle w:val="Normal"/>
+        <w:jc w:val="both"/>
+        <w:rPr/>
+      </w:pPr>
+      <w:r>
+        <w:rPr>
+          <w:rFonts w:cs="Calibri" w:cstheme="minorHAnsi"/>
+        </w:rPr>
+        <w:tab/>
+        <w:t>- Ordinateurs personnels</w:t>
+      </w:r>
+    </w:p>
+    <w:p>
+      <w:pPr>
+        <w:pStyle w:val="Normal"/>
+        <w:jc w:val="both"/>
+        <w:rPr>
+          <w:rFonts w:cs="Calibri" w:cstheme="minorHAnsi"/>
+        </w:rPr>
+      </w:pPr>
+      <w:r>
+        <w:rPr>
+          <w:rFonts w:cs="Calibri" w:cstheme="minorHAnsi"/>
+        </w:rPr>
+      </w:r>
+    </w:p>
+    <w:p>
+      <w:pPr>
+        <w:pStyle w:val="Titre1"/>
+        <w:rPr>
+          <w:b/>
+          <w:b/>
+          <w:bCs/>
+          <w:sz w:val="28"/>
+          <w:szCs w:val="28"/>
+        </w:rPr>
+      </w:pPr>
+      <w:bookmarkStart w:id="5" w:name="__RefHeading___Toc194_1557494163"/>
+      <w:bookmarkEnd w:id="5"/>
+      <w:r>
+        <w:rPr/>
+        <w:t>2. Expression fonctionnelle du besoin</w:t>
+      </w:r>
+    </w:p>
+    <w:p>
+      <w:pPr>
+        <w:pStyle w:val="Titre2"/>
         <w:rPr>
           <w:b/>
           <w:b/>
@@ -670,25 +1221,42 @@
           <w:szCs w:val="26"/>
         </w:rPr>
       </w:pPr>
+      <w:bookmarkStart w:id="6" w:name="__RefHeading___Toc196_1557494163"/>
+      <w:bookmarkEnd w:id="6"/>
+      <w:r>
+        <w:rPr/>
+        <w:t>2.1 Description des fonctions</w:t>
+      </w:r>
+    </w:p>
+    <w:p>
+      <w:pPr>
+        <w:pStyle w:val="Normal"/>
+        <w:jc w:val="both"/>
+        <w:rPr/>
+      </w:pPr>
       <w:r>
         <w:rPr>
           <w:rFonts w:cs="Calibri" w:cstheme="minorHAnsi"/>
+        </w:rPr>
+        <w:t>DIAGRAMME DE CAS D UTILISATION</w:t>
+      </w:r>
+    </w:p>
+    <w:p>
+      <w:pPr>
+        <w:pStyle w:val="Titre2"/>
+        <w:rPr>
           <w:b/>
-          <w:bCs/>
-          <w:sz w:val="22"/>
-          <w:szCs w:val="22"/>
-        </w:rPr>
-        <w:t>Encadrant :</w:t>
-      </w:r>
-      <w:r>
-        <w:rPr>
-          <w:rFonts w:cs="Calibri" w:cstheme="minorHAnsi"/>
           <w:b/>
           <w:bCs/>
           <w:sz w:val="26"/>
           <w:szCs w:val="26"/>
         </w:rPr>
-        <w:t xml:space="preserve"> </w:t>
+      </w:pPr>
+      <w:bookmarkStart w:id="7" w:name="__RefHeading___Toc198_1557494163"/>
+      <w:bookmarkEnd w:id="7"/>
+      <w:r>
+        <w:rPr/>
+        <w:t>2.1.1 Fonctions principales</w:t>
       </w:r>
     </w:p>
     <w:p>
@@ -701,31 +1269,25 @@
         <w:rPr>
           <w:rFonts w:cs="Calibri" w:cstheme="minorHAnsi"/>
         </w:rPr>
-        <w:tab/>
-        <w:t>- Bertrand Yves</w:t>
-      </w:r>
-    </w:p>
-    <w:p>
-      <w:pPr>
-        <w:pStyle w:val="Normal"/>
-        <w:jc w:val="both"/>
+        <w:t>TABLEAU DES FONCTIONS PRINCIPALES</w:t>
+      </w:r>
+    </w:p>
+    <w:p>
+      <w:pPr>
+        <w:pStyle w:val="Titre2"/>
         <w:rPr>
           <w:b/>
           <w:b/>
           <w:bCs/>
-          <w:sz w:val="22"/>
-          <w:szCs w:val="22"/>
-        </w:rPr>
-      </w:pPr>
-      <w:r>
-        <w:rPr>
-          <w:rFonts w:cs="Calibri" w:cstheme="minorHAnsi"/>
-          <w:b/>
-          <w:bCs/>
-          <w:sz w:val="22"/>
-          <w:szCs w:val="22"/>
-        </w:rPr>
-        <w:t>Développeurs :</w:t>
+          <w:sz w:val="26"/>
+          <w:szCs w:val="26"/>
+        </w:rPr>
+      </w:pPr>
+      <w:bookmarkStart w:id="8" w:name="__RefHeading___Toc200_1557494163"/>
+      <w:bookmarkEnd w:id="8"/>
+      <w:r>
+        <w:rPr/>
+        <w:t>2.1.2 Fonction secondaires</w:t>
       </w:r>
     </w:p>
     <w:p>
@@ -738,73 +1300,56 @@
         <w:rPr>
           <w:rFonts w:cs="Calibri" w:cstheme="minorHAnsi"/>
         </w:rPr>
-        <w:tab/>
-        <w:t>- Nguyen Quynh Nhu HO</w:t>
-      </w:r>
-    </w:p>
-    <w:p>
-      <w:pPr>
-        <w:pStyle w:val="Normal"/>
-        <w:jc w:val="both"/>
-        <w:rPr/>
-      </w:pPr>
-      <w:r>
-        <w:rPr>
-          <w:rFonts w:cs="Calibri" w:cstheme="minorHAnsi"/>
-        </w:rPr>
-        <w:tab/>
-        <w:t>- Dylan Loya</w:t>
-      </w:r>
-    </w:p>
-    <w:p>
-      <w:pPr>
-        <w:pStyle w:val="Normal"/>
-        <w:jc w:val="both"/>
-        <w:rPr/>
-      </w:pPr>
-      <w:r>
-        <w:rPr>
-          <w:rFonts w:cs="Calibri" w:cstheme="minorHAnsi"/>
-        </w:rPr>
-        <w:tab/>
-        <w:t>- Melissa Marco</w:t>
-      </w:r>
-    </w:p>
-    <w:p>
-      <w:pPr>
-        <w:pStyle w:val="Normal"/>
-        <w:jc w:val="both"/>
-        <w:rPr/>
-      </w:pPr>
-      <w:r>
-        <w:rPr>
-          <w:rFonts w:cs="Calibri" w:cstheme="minorHAnsi"/>
-        </w:rPr>
-        <w:tab/>
-        <w:t>-Timothé Sarrat</w:t>
-      </w:r>
-    </w:p>
-    <w:p>
-      <w:pPr>
-        <w:pStyle w:val="Normal"/>
-        <w:jc w:val="both"/>
+        <w:t>TABLEAU DES FONCTIONS SECONDAIRES</w:t>
+      </w:r>
+    </w:p>
+    <w:p>
+      <w:pPr>
+        <w:pStyle w:val="Titre2"/>
         <w:rPr>
           <w:b/>
           <w:b/>
           <w:bCs/>
-          <w:sz w:val="22"/>
-          <w:szCs w:val="22"/>
-        </w:rPr>
+          <w:sz w:val="26"/>
+          <w:szCs w:val="26"/>
+        </w:rPr>
+      </w:pPr>
+      <w:bookmarkStart w:id="9" w:name="__RefHeading___Toc202_1557494163"/>
+      <w:bookmarkEnd w:id="9"/>
+      <w:r>
+        <w:rPr/>
+        <w:t>2.3 Matrice de criticité</w:t>
+      </w:r>
+    </w:p>
+    <w:p>
+      <w:pPr>
+        <w:pStyle w:val="Normal"/>
+        <w:jc w:val="both"/>
+        <w:rPr/>
       </w:pPr>
       <w:r>
         <w:rPr>
           <w:rFonts w:cs="Calibri" w:cstheme="minorHAnsi"/>
+        </w:rPr>
+        <w:t>MATRICE DE CRITICITÉ</w:t>
+      </w:r>
+    </w:p>
+    <w:p>
+      <w:pPr>
+        <w:pStyle w:val="Titre2"/>
+        <w:rPr>
+          <w:b/>
           <w:b/>
           <w:bCs/>
-          <w:sz w:val="22"/>
-          <w:szCs w:val="22"/>
-        </w:rPr>
-        <w:t>Équipement :</w:t>
+          <w:sz w:val="26"/>
+          <w:szCs w:val="26"/>
+        </w:rPr>
+      </w:pPr>
+      <w:bookmarkStart w:id="10" w:name="__RefHeading___Toc204_1557494163"/>
+      <w:bookmarkEnd w:id="10"/>
+      <w:r>
+        <w:rPr/>
+        <w:t>2.3.1 Analyse et gestion des risque</w:t>
       </w:r>
     </w:p>
     <w:p>
@@ -817,42 +1362,12 @@
         <w:rPr>
           <w:rFonts w:cs="Calibri" w:cstheme="minorHAnsi"/>
         </w:rPr>
-        <w:tab/>
-        <w:t>- Salles informatique du campus du Futuroscope de l’université de Poitiers</w:t>
-      </w:r>
-    </w:p>
-    <w:p>
-      <w:pPr>
-        <w:pStyle w:val="Normal"/>
-        <w:jc w:val="both"/>
-        <w:rPr/>
-      </w:pPr>
-      <w:r>
-        <w:rPr>
-          <w:rFonts w:cs="Calibri" w:cstheme="minorHAnsi"/>
-        </w:rPr>
-        <w:tab/>
-        <w:t>- Ordinateurs personnels</w:t>
-      </w:r>
-    </w:p>
-    <w:p>
-      <w:pPr>
-        <w:pStyle w:val="Normal"/>
-        <w:jc w:val="both"/>
-        <w:rPr>
-          <w:rFonts w:cs="Calibri" w:cstheme="minorHAnsi"/>
-        </w:rPr>
-      </w:pPr>
-      <w:r>
-        <w:rPr>
-          <w:rFonts w:cs="Calibri" w:cstheme="minorHAnsi"/>
-        </w:rPr>
-      </w:r>
-    </w:p>
-    <w:p>
-      <w:pPr>
-        <w:pStyle w:val="Normal"/>
-        <w:jc w:val="both"/>
+        <w:t>TABLEAU DE GESTION DES RISQUES</w:t>
+      </w:r>
+    </w:p>
+    <w:p>
+      <w:pPr>
+        <w:pStyle w:val="Titre1"/>
         <w:rPr>
           <w:b/>
           <w:b/>
@@ -861,21 +1376,16 @@
           <w:szCs w:val="28"/>
         </w:rPr>
       </w:pPr>
-      <w:r>
-        <w:rPr>
-          <w:rFonts w:cs="Calibri" w:cstheme="minorHAnsi"/>
-          <w:b/>
-          <w:bCs/>
-          <w:sz w:val="28"/>
-          <w:szCs w:val="28"/>
-        </w:rPr>
-        <w:t>2. Expression fonctionnelle du besoin</w:t>
-      </w:r>
-    </w:p>
-    <w:p>
-      <w:pPr>
-        <w:pStyle w:val="Normal"/>
-        <w:jc w:val="both"/>
+      <w:bookmarkStart w:id="11" w:name="__RefHeading___Toc206_1557494163"/>
+      <w:bookmarkEnd w:id="11"/>
+      <w:r>
+        <w:rPr/>
+        <w:t>3. Planning et répartition des taches</w:t>
+      </w:r>
+    </w:p>
+    <w:p>
+      <w:pPr>
+        <w:pStyle w:val="Titre2"/>
         <w:rPr>
           <w:b/>
           <w:b/>
@@ -884,227 +1394,21 @@
           <w:szCs w:val="26"/>
         </w:rPr>
       </w:pPr>
-      <w:r>
-        <w:rPr>
-          <w:rFonts w:cs="Calibri" w:cstheme="minorHAnsi"/>
-          <w:b/>
-          <w:bCs/>
-          <w:sz w:val="26"/>
-          <w:szCs w:val="26"/>
-        </w:rPr>
-        <w:t>2.1 Description des fonctions</w:t>
-      </w:r>
-    </w:p>
-    <w:p>
-      <w:pPr>
-        <w:pStyle w:val="Normal"/>
-        <w:jc w:val="both"/>
-        <w:rPr/>
-      </w:pPr>
-      <w:r>
-        <w:rPr>
-          <w:rFonts w:cs="Calibri" w:cstheme="minorHAnsi"/>
-        </w:rPr>
-        <w:t>DIAGRAMME DE CAS D UTILISATION</w:t>
-      </w:r>
-    </w:p>
-    <w:p>
-      <w:pPr>
-        <w:pStyle w:val="Normal"/>
-        <w:jc w:val="both"/>
-        <w:rPr>
-          <w:b/>
-          <w:b/>
-          <w:bCs/>
-          <w:sz w:val="26"/>
-          <w:szCs w:val="26"/>
-        </w:rPr>
-      </w:pPr>
-      <w:r>
-        <w:rPr>
-          <w:rFonts w:cs="Calibri" w:cstheme="minorHAnsi"/>
-          <w:b/>
-          <w:bCs/>
-          <w:sz w:val="26"/>
-          <w:szCs w:val="26"/>
-        </w:rPr>
-        <w:t>2.1.1 Fonctions principales</w:t>
-      </w:r>
-    </w:p>
-    <w:p>
-      <w:pPr>
-        <w:pStyle w:val="Normal"/>
-        <w:jc w:val="both"/>
-        <w:rPr/>
-      </w:pPr>
-      <w:r>
-        <w:rPr>
-          <w:rFonts w:cs="Calibri" w:cstheme="minorHAnsi"/>
-        </w:rPr>
-        <w:t>TABLEAU DES FONCTIONS PRINCIPALES</w:t>
-      </w:r>
-    </w:p>
-    <w:p>
-      <w:pPr>
-        <w:pStyle w:val="Normal"/>
-        <w:jc w:val="both"/>
-        <w:rPr>
-          <w:b/>
-          <w:b/>
-          <w:bCs/>
-          <w:sz w:val="26"/>
-          <w:szCs w:val="26"/>
-        </w:rPr>
-      </w:pPr>
-      <w:r>
-        <w:rPr>
-          <w:rFonts w:cs="Calibri" w:cstheme="minorHAnsi"/>
-          <w:b/>
-          <w:bCs/>
-          <w:sz w:val="26"/>
-          <w:szCs w:val="26"/>
-        </w:rPr>
-        <w:t>2.1.2 Fonction secondaires</w:t>
-      </w:r>
-    </w:p>
-    <w:p>
-      <w:pPr>
-        <w:pStyle w:val="Normal"/>
-        <w:jc w:val="both"/>
-        <w:rPr/>
-      </w:pPr>
-      <w:r>
-        <w:rPr>
-          <w:rFonts w:cs="Calibri" w:cstheme="minorHAnsi"/>
-        </w:rPr>
-        <w:t>TABLEAU DES FONCTIONS SECONDAIRES</w:t>
-      </w:r>
-    </w:p>
-    <w:p>
-      <w:pPr>
-        <w:pStyle w:val="Normal"/>
-        <w:jc w:val="both"/>
-        <w:rPr>
-          <w:b/>
-          <w:b/>
-          <w:bCs/>
-          <w:sz w:val="26"/>
-          <w:szCs w:val="26"/>
-        </w:rPr>
-      </w:pPr>
-      <w:r>
-        <w:rPr>
-          <w:rFonts w:cs="Calibri" w:cstheme="minorHAnsi"/>
-          <w:b/>
-          <w:bCs/>
-          <w:sz w:val="26"/>
-          <w:szCs w:val="26"/>
-        </w:rPr>
-        <w:t>2.3 Matrice de criticité</w:t>
-      </w:r>
-    </w:p>
-    <w:p>
-      <w:pPr>
-        <w:pStyle w:val="Normal"/>
-        <w:jc w:val="both"/>
-        <w:rPr/>
-      </w:pPr>
-      <w:r>
-        <w:rPr>
-          <w:rFonts w:cs="Calibri" w:cstheme="minorHAnsi"/>
-        </w:rPr>
-        <w:t>MATRICE DE CRITICITÉ</w:t>
-      </w:r>
-    </w:p>
-    <w:p>
-      <w:pPr>
-        <w:pStyle w:val="Normal"/>
-        <w:jc w:val="both"/>
-        <w:rPr>
-          <w:b/>
-          <w:b/>
-          <w:bCs/>
-          <w:sz w:val="26"/>
-          <w:szCs w:val="26"/>
-        </w:rPr>
-      </w:pPr>
-      <w:r>
-        <w:rPr>
-          <w:rFonts w:cs="Calibri" w:cstheme="minorHAnsi"/>
-          <w:b/>
-          <w:bCs/>
-          <w:sz w:val="26"/>
-          <w:szCs w:val="26"/>
-        </w:rPr>
-        <w:t>2.3.1 Analyse et gestion des risque</w:t>
-      </w:r>
-    </w:p>
-    <w:p>
-      <w:pPr>
-        <w:pStyle w:val="Normal"/>
-        <w:jc w:val="both"/>
-        <w:rPr/>
-      </w:pPr>
-      <w:r>
-        <w:rPr>
-          <w:rFonts w:cs="Calibri" w:cstheme="minorHAnsi"/>
-        </w:rPr>
-        <w:t>TABLEAU DE GESTION DES RISQUES</w:t>
-      </w:r>
-    </w:p>
-    <w:p>
-      <w:pPr>
-        <w:pStyle w:val="Normal"/>
-        <w:spacing w:before="0" w:after="160"/>
-        <w:jc w:val="both"/>
-        <w:rPr>
-          <w:b/>
-          <w:b/>
-          <w:bCs/>
-          <w:sz w:val="28"/>
-          <w:szCs w:val="28"/>
-        </w:rPr>
-      </w:pPr>
-      <w:r>
-        <w:rPr>
-          <w:rFonts w:cs="Calibri" w:cstheme="minorHAnsi"/>
-          <w:b/>
-          <w:bCs/>
-          <w:sz w:val="28"/>
-          <w:szCs w:val="28"/>
-        </w:rPr>
-        <w:t>3. Planning et répartition des taches</w:t>
-      </w:r>
-    </w:p>
-    <w:p>
-      <w:pPr>
-        <w:pStyle w:val="Normal"/>
-        <w:spacing w:before="0" w:after="160"/>
-        <w:jc w:val="both"/>
-        <w:rPr>
-          <w:b/>
-          <w:b/>
-          <w:bCs/>
-          <w:sz w:val="26"/>
-          <w:szCs w:val="26"/>
-        </w:rPr>
-      </w:pPr>
-      <w:r>
-        <w:rPr>
-          <w:rFonts w:cs="Calibri" w:cstheme="minorHAnsi"/>
-          <w:b/>
-          <w:bCs/>
-          <w:sz w:val="26"/>
-          <w:szCs w:val="26"/>
-        </w:rPr>
+      <w:bookmarkStart w:id="12" w:name="__RefHeading___Toc208_1557494163"/>
+      <w:bookmarkEnd w:id="12"/>
+      <w:r>
+        <w:rPr/>
         <w:t>3.1 Décomposition du projet</w:t>
       </w:r>
     </w:p>
     <w:p>
       <w:pPr>
-        <w:pStyle w:val="Normal"/>
-        <w:spacing w:before="0" w:after="160"/>
-        <w:jc w:val="both"/>
+        <w:pStyle w:val="Titre3"/>
+        <w:numPr>
+          <w:ilvl w:val="0"/>
+          <w:numId w:val="0"/>
+        </w:numPr>
+        <w:ind w:left="0" w:hanging="0"/>
         <w:rPr>
           <w:b/>
           <w:b/>
@@ -1113,25 +1417,11 @@
           <w:szCs w:val="24"/>
         </w:rPr>
       </w:pPr>
-      <w:r>
-        <w:rPr>
-          <w:rFonts w:cs="Calibri" w:cstheme="minorHAnsi"/>
-          <w:b/>
-          <w:bCs/>
-          <w:sz w:val="24"/>
-          <w:szCs w:val="24"/>
-        </w:rPr>
-        <w:t xml:space="preserve">3.1.1 Jeu </w:t>
-      </w:r>
-      <w:r>
-        <w:rPr>
-          <w:rFonts w:cs="Calibri" w:cstheme="minorHAnsi"/>
-          <w:b/>
-          <w:bCs/>
-          <w:sz w:val="24"/>
-          <w:szCs w:val="24"/>
-        </w:rPr>
-        <w:t>initial</w:t>
+      <w:bookmarkStart w:id="13" w:name="__RefHeading___Toc210_1557494163"/>
+      <w:bookmarkEnd w:id="13"/>
+      <w:r>
+        <w:rPr/>
+        <w:t>3.1.1 Jeu initial</w:t>
       </w:r>
     </w:p>
     <w:p>
@@ -1155,8 +1445,45 @@
           <w:sz w:val="22"/>
           <w:szCs w:val="22"/>
         </w:rPr>
-        <w:t xml:space="preserve">Pour le 18 novembre 2022, nous devons être capables de livrer un jeu de base, c’est à dire qu’un utilisateur doit pouvoir jouer contre un ordinateur en ligne de commande. Le joueur doit pouvoir démarrer une partie, </w:t>
-      </w:r>
+        <w:t>Pour le 18 novembre 2022, nous devons être capables de livrer un jeu de base, c’est à dire qu’un utilisateur doit pouvoir jouer contre un ordinateur en ligne de commande. Le joueur doit pouvoir démarrer une partie, utiliser le signe de son choix et placer ses pions sur une grille tour a tour avec l’ordinateur. Quand un des deux joueurs à gagné, ou lorsqu’il n’y a plus de place sur la grille, le jeu doit s’arrêter et afficher un message à l’utilisateur.</w:t>
+      </w:r>
+    </w:p>
+    <w:p>
+      <w:pPr>
+        <w:pStyle w:val="Titre3"/>
+        <w:numPr>
+          <w:ilvl w:val="0"/>
+          <w:numId w:val="0"/>
+        </w:numPr>
+        <w:ind w:left="0" w:hanging="0"/>
+        <w:rPr>
+          <w:b/>
+          <w:b/>
+          <w:bCs/>
+          <w:sz w:val="24"/>
+          <w:szCs w:val="24"/>
+        </w:rPr>
+      </w:pPr>
+      <w:bookmarkStart w:id="14" w:name="__RefHeading___Toc212_1557494163"/>
+      <w:bookmarkEnd w:id="14"/>
+      <w:r>
+        <w:rPr/>
+        <w:t>3.1.2 Programmation d’une première extension</w:t>
+      </w:r>
+    </w:p>
+    <w:p>
+      <w:pPr>
+        <w:pStyle w:val="Normal"/>
+        <w:spacing w:before="0" w:after="160"/>
+        <w:jc w:val="both"/>
+        <w:rPr>
+          <w:b w:val="false"/>
+          <w:b w:val="false"/>
+          <w:bCs w:val="false"/>
+          <w:sz w:val="22"/>
+          <w:szCs w:val="22"/>
+        </w:rPr>
+      </w:pPr>
       <w:r>
         <w:rPr>
           <w:rFonts w:cs="Calibri" w:cstheme="minorHAnsi"/>
@@ -1165,14 +1492,17 @@
           <w:sz w:val="22"/>
           <w:szCs w:val="22"/>
         </w:rPr>
-        <w:t>utiliser le signe de son choix et placer ses pions sur une grille tour a tour avec l’ordinateur. Quand un des deux joueurs à gagné, ou lorsqu’il n’y a plus de place sur la grille, le jeu doit s’arrêter et afficher un message à l’utilisateur.</w:t>
-      </w:r>
-    </w:p>
-    <w:p>
-      <w:pPr>
-        <w:pStyle w:val="Normal"/>
-        <w:spacing w:before="0" w:after="160"/>
-        <w:jc w:val="both"/>
+        <w:t>Pour le 13 janvier 2023, nous devons pouvoir livrer le jeu de base enrichi d’une extension parmi le couple d’extensions assigné à chaque groupe. Comme précédemment, une partie doit être possible entre un ordinateur et un joueur humain, en plus des fonctionnalités de base, le joueur doit pouvoir jouer en utilisant l’extension choisie.</w:t>
+      </w:r>
+    </w:p>
+    <w:p>
+      <w:pPr>
+        <w:pStyle w:val="Titre3"/>
+        <w:numPr>
+          <w:ilvl w:val="0"/>
+          <w:numId w:val="0"/>
+        </w:numPr>
+        <w:ind w:left="0" w:hanging="0"/>
         <w:rPr>
           <w:b/>
           <w:b/>
@@ -1181,15 +1511,11 @@
           <w:szCs w:val="24"/>
         </w:rPr>
       </w:pPr>
-      <w:r>
-        <w:rPr>
-          <w:rFonts w:cs="Calibri" w:cstheme="minorHAnsi"/>
-          <w:b/>
-          <w:bCs/>
-          <w:sz w:val="24"/>
-          <w:szCs w:val="24"/>
-        </w:rPr>
-        <w:t>3.1.2 Programmation d’une première extension</w:t>
+      <w:bookmarkStart w:id="15" w:name="__RefHeading___Toc214_1557494163"/>
+      <w:bookmarkEnd w:id="15"/>
+      <w:r>
+        <w:rPr/>
+        <w:t>3.1.3 Programmation d’une seconde extension</w:t>
       </w:r>
     </w:p>
     <w:p>
@@ -1213,14 +1539,17 @@
           <w:sz w:val="22"/>
           <w:szCs w:val="22"/>
         </w:rPr>
-        <w:t>Pour le 13 janvier 2023, nous devons pouvoir livrer le jeu de base enrichi d’une extension parmi le couple d’extensions assigné à chaque groupe. Comme précédemment, une partie doit être possible entre un ordinateur et un joueur humain, en plus des fonctionnalités de base, le joueur doit pouvoir jouer en utilisant l’extension choisie.</w:t>
-      </w:r>
-    </w:p>
-    <w:p>
-      <w:pPr>
-        <w:pStyle w:val="Normal"/>
-        <w:spacing w:before="0" w:after="160"/>
-        <w:jc w:val="both"/>
+        <w:t>Pour la mi-février 2023, le même travail que pour la première extension doit être effectué pour la seconde et un livrable doit être produit.</w:t>
+      </w:r>
+    </w:p>
+    <w:p>
+      <w:pPr>
+        <w:pStyle w:val="Titre3"/>
+        <w:numPr>
+          <w:ilvl w:val="0"/>
+          <w:numId w:val="0"/>
+        </w:numPr>
+        <w:ind w:left="0" w:hanging="0"/>
         <w:rPr>
           <w:b/>
           <w:b/>
@@ -1229,15 +1558,11 @@
           <w:szCs w:val="24"/>
         </w:rPr>
       </w:pPr>
-      <w:r>
-        <w:rPr>
-          <w:rFonts w:cs="Calibri" w:cstheme="minorHAnsi"/>
-          <w:b/>
-          <w:bCs/>
-          <w:sz w:val="24"/>
-          <w:szCs w:val="24"/>
-        </w:rPr>
-        <w:t>3.1.3 Programmation d’une seconde extension</w:t>
+      <w:bookmarkStart w:id="16" w:name="__RefHeading___Toc216_1557494163"/>
+      <w:bookmarkEnd w:id="16"/>
+      <w:r>
+        <w:rPr/>
+        <w:t>3.1.4 Composition des extensions et développement de l’interface graphique</w:t>
       </w:r>
     </w:p>
     <w:p>
@@ -1261,54 +1586,6 @@
           <w:sz w:val="22"/>
           <w:szCs w:val="22"/>
         </w:rPr>
-        <w:t>Pour la mi-février 2023, le même travail que pour la première extension doit être effectué pour la seconde et un livrable doit être produit.</w:t>
-      </w:r>
-    </w:p>
-    <w:p>
-      <w:pPr>
-        <w:pStyle w:val="Normal"/>
-        <w:spacing w:before="0" w:after="160"/>
-        <w:jc w:val="both"/>
-        <w:rPr>
-          <w:b/>
-          <w:b/>
-          <w:bCs/>
-          <w:sz w:val="24"/>
-          <w:szCs w:val="24"/>
-        </w:rPr>
-      </w:pPr>
-      <w:r>
-        <w:rPr>
-          <w:rFonts w:cs="Calibri" w:cstheme="minorHAnsi"/>
-          <w:b/>
-          <w:bCs/>
-          <w:sz w:val="24"/>
-          <w:szCs w:val="24"/>
-        </w:rPr>
-        <w:t>3.1.4 Composition des extensions et développement de l’interface graphique</w:t>
-      </w:r>
-    </w:p>
-    <w:p>
-      <w:pPr>
-        <w:pStyle w:val="Normal"/>
-        <w:spacing w:before="0" w:after="160"/>
-        <w:jc w:val="both"/>
-        <w:rPr>
-          <w:b w:val="false"/>
-          <w:b w:val="false"/>
-          <w:bCs w:val="false"/>
-          <w:sz w:val="22"/>
-          <w:szCs w:val="22"/>
-        </w:rPr>
-      </w:pPr>
-      <w:r>
-        <w:rPr>
-          <w:rFonts w:cs="Calibri" w:cstheme="minorHAnsi"/>
-          <w:b w:val="false"/>
-          <w:bCs w:val="false"/>
-          <w:sz w:val="22"/>
-          <w:szCs w:val="22"/>
-        </w:rPr>
         <w:t>Pour la fin mars 2023, il faut avoir composé les deux extensions et donc pouvoir les utiliser ensemble. De plus une interface graphique doit être mise en place pour ne plus jouer en ligne de commande mais bien sur une fenêtre dédiée. En outre, le développement du jeu initial doit être repris pour pouvoir jouer contre un autre programme d’un autre groupe dans deux modes différents : pas à pas et en une seule étape.</w:t>
       </w:r>
     </w:p>
@@ -1316,7 +1593,7 @@
       <w:headerReference w:type="default" r:id="rId5"/>
       <w:type w:val="nextPage"/>
       <w:pgSz w:w="11906" w:h="16838"/>
-      <w:pgMar w:left="1417" w:right="1417" w:gutter="0" w:header="708" w:top="1417" w:footer="0" w:bottom="1417"/>
+      <w:pgMar w:left="1417" w:right="1417" w:header="708" w:top="1417" w:footer="0" w:bottom="1417" w:gutter="0"/>
       <w:pgNumType w:fmt="decimal"/>
       <w:formProt w:val="false"/>
       <w:textDirection w:val="lrTb"/>
@@ -1327,7 +1604,7 @@
 </file>
 
 <file path=word/header1.xml><?xml version="1.0" encoding="utf-8"?>
-<w:hdr xmlns:o="urn:schemas-microsoft-com:office:office" xmlns:r="http://schemas.openxmlformats.org/officeDocument/2006/relationships" xmlns:v="urn:schemas-microsoft-com:vml" xmlns:w="http://schemas.openxmlformats.org/wordprocessingml/2006/main" xmlns:w10="urn:schemas-microsoft-com:office:word" xmlns:wp="http://schemas.openxmlformats.org/drawingml/2006/wordprocessingDrawing" xmlns:wps="http://schemas.microsoft.com/office/word/2010/wordprocessingShape" xmlns:wpg="http://schemas.microsoft.com/office/word/2010/wordprocessingGroup" xmlns:mc="http://schemas.openxmlformats.org/markup-compatibility/2006" xmlns:wp14="http://schemas.microsoft.com/office/word/2010/wordprocessingDrawing" xmlns:w14="http://schemas.microsoft.com/office/word/2010/wordml" xmlns:w15="http://schemas.microsoft.com/office/word/2012/wordml" mc:Ignorable="w14 wp14 w15">
+<w:hdr xmlns:o="urn:schemas-microsoft-com:office:office" xmlns:r="http://schemas.openxmlformats.org/officeDocument/2006/relationships" xmlns:v="urn:schemas-microsoft-com:vml" xmlns:w="http://schemas.openxmlformats.org/wordprocessingml/2006/main" xmlns:w10="urn:schemas-microsoft-com:office:word" xmlns:wp="http://schemas.openxmlformats.org/drawingml/2006/wordprocessingDrawing" xmlns:wps="http://schemas.microsoft.com/office/word/2010/wordprocessingShape" xmlns:wpg="http://schemas.microsoft.com/office/word/2010/wordprocessingGroup" xmlns:mc="http://schemas.openxmlformats.org/markup-compatibility/2006" xmlns:wp14="http://schemas.microsoft.com/office/word/2010/wordprocessingDrawing" xmlns:w14="http://schemas.microsoft.com/office/word/2010/wordml" mc:Ignorable="w14 wp14">
   <w:p>
     <w:pPr>
       <w:pStyle w:val="Entte"/>
@@ -1349,13 +1626,133 @@
 </w:hdr>
 </file>
 
+<file path=word/numbering.xml><?xml version="1.0" encoding="utf-8"?>
+<w:numbering xmlns:w="http://schemas.openxmlformats.org/wordprocessingml/2006/main" xmlns:o="urn:schemas-microsoft-com:office:office" xmlns:r="http://schemas.openxmlformats.org/officeDocument/2006/relationships" xmlns:v="urn:schemas-microsoft-com:vml">
+  <w:abstractNum w:abstractNumId="1">
+    <w:lvl w:ilvl="0">
+      <w:start w:val="1"/>
+      <w:numFmt w:val="decimal"/>
+      <w:lvlText w:val="%1."/>
+      <w:lvlJc w:val="left"/>
+      <w:pPr>
+        <w:tabs>
+          <w:tab w:val="num" w:pos="0"/>
+        </w:tabs>
+        <w:ind w:left="0" w:hanging="0"/>
+      </w:pPr>
+    </w:lvl>
+    <w:lvl w:ilvl="1">
+      <w:start w:val="1"/>
+      <w:numFmt w:val="decimal"/>
+      <w:lvlText w:val="%1.%2"/>
+      <w:lvlJc w:val="left"/>
+      <w:pPr>
+        <w:tabs>
+          <w:tab w:val="num" w:pos="0"/>
+        </w:tabs>
+        <w:ind w:left="0" w:hanging="0"/>
+      </w:pPr>
+    </w:lvl>
+    <w:lvl w:ilvl="2">
+      <w:start w:val="1"/>
+      <w:pStyle w:val="Titre3"/>
+      <w:numFmt w:val="decimal"/>
+      <w:lvlText w:val="%1.%2.%3"/>
+      <w:lvlJc w:val="left"/>
+      <w:pPr>
+        <w:tabs>
+          <w:tab w:val="num" w:pos="0"/>
+        </w:tabs>
+        <w:ind w:left="0" w:hanging="0"/>
+      </w:pPr>
+    </w:lvl>
+    <w:lvl w:ilvl="3">
+      <w:start w:val="1"/>
+      <w:pStyle w:val="Titre4"/>
+      <w:numFmt w:val="decimal"/>
+      <w:lvlText w:val="%1.%2.%3.%4"/>
+      <w:lvlJc w:val="left"/>
+      <w:pPr>
+        <w:tabs>
+          <w:tab w:val="num" w:pos="0"/>
+        </w:tabs>
+        <w:ind w:left="0" w:hanging="0"/>
+      </w:pPr>
+    </w:lvl>
+    <w:lvl w:ilvl="4">
+      <w:start w:val="1"/>
+      <w:pStyle w:val="Titre5"/>
+      <w:numFmt w:val="decimal"/>
+      <w:lvlText w:val="%1.%2.%3.%4.%5"/>
+      <w:lvlJc w:val="left"/>
+      <w:pPr>
+        <w:tabs>
+          <w:tab w:val="num" w:pos="0"/>
+        </w:tabs>
+        <w:ind w:left="0" w:hanging="0"/>
+      </w:pPr>
+    </w:lvl>
+    <w:lvl w:ilvl="5">
+      <w:start w:val="1"/>
+      <w:numFmt w:val="decimal"/>
+      <w:lvlText w:val="%1.%2.%3.%4.%5.%6"/>
+      <w:lvlJc w:val="left"/>
+      <w:pPr>
+        <w:tabs>
+          <w:tab w:val="num" w:pos="0"/>
+        </w:tabs>
+        <w:ind w:left="0" w:hanging="0"/>
+      </w:pPr>
+    </w:lvl>
+    <w:lvl w:ilvl="6">
+      <w:start w:val="1"/>
+      <w:numFmt w:val="decimal"/>
+      <w:lvlText w:val="%1.%2.%3.%4.%5.%6.%7"/>
+      <w:lvlJc w:val="left"/>
+      <w:pPr>
+        <w:tabs>
+          <w:tab w:val="num" w:pos="0"/>
+        </w:tabs>
+        <w:ind w:left="0" w:hanging="0"/>
+      </w:pPr>
+    </w:lvl>
+    <w:lvl w:ilvl="7">
+      <w:start w:val="1"/>
+      <w:numFmt w:val="decimal"/>
+      <w:lvlText w:val="%1.%2.%3.%4.%5.%6.%7.%8"/>
+      <w:lvlJc w:val="left"/>
+      <w:pPr>
+        <w:tabs>
+          <w:tab w:val="num" w:pos="0"/>
+        </w:tabs>
+        <w:ind w:left="0" w:hanging="0"/>
+      </w:pPr>
+    </w:lvl>
+    <w:lvl w:ilvl="8">
+      <w:start w:val="1"/>
+      <w:numFmt w:val="decimal"/>
+      <w:lvlText w:val="%1.%2.%3.%4.%5.%6.%7.%8.%9"/>
+      <w:lvlJc w:val="left"/>
+      <w:pPr>
+        <w:tabs>
+          <w:tab w:val="num" w:pos="0"/>
+        </w:tabs>
+        <w:ind w:left="0" w:hanging="0"/>
+      </w:pPr>
+    </w:lvl>
+  </w:abstractNum>
+  <w:num w:numId="1">
+    <w:abstractNumId w:val="1"/>
+  </w:num>
+</w:numbering>
+</file>
+
 <file path=word/styles.xml><?xml version="1.0" encoding="utf-8"?>
 <w:styles xmlns:w="http://schemas.openxmlformats.org/wordprocessingml/2006/main" xmlns:w14="http://schemas.microsoft.com/office/word/2010/wordml" xmlns:mc="http://schemas.openxmlformats.org/markup-compatibility/2006" mc:Ignorable="w14">
   <w:docDefaults>
     <w:rPrDefault>
       <w:rPr>
         <w:rFonts w:ascii="Calibri" w:hAnsi="Calibri" w:eastAsia="Calibri" w:cs="" w:asciiTheme="minorHAnsi" w:cstheme="minorBidi" w:eastAsiaTheme="minorHAnsi" w:hAnsiTheme="minorHAnsi"/>
-        <w:sz w:val="22"/>
         <w:szCs w:val="22"/>
         <w:lang w:val="fr-FR" w:eastAsia="en-US" w:bidi="ar-SA"/>
       </w:rPr>
@@ -1806,6 +2203,68 @@
       <w:szCs w:val="26"/>
     </w:rPr>
   </w:style>
+  <w:style w:type="paragraph" w:styleId="Titre3">
+    <w:name w:val="Heading 3"/>
+    <w:basedOn w:val="Titre"/>
+    <w:next w:val="Corpsdetexte"/>
+    <w:qFormat/>
+    <w:pPr>
+      <w:numPr>
+        <w:ilvl w:val="2"/>
+        <w:numId w:val="1"/>
+      </w:numPr>
+      <w:spacing w:before="140" w:after="120"/>
+      <w:outlineLvl w:val="2"/>
+    </w:pPr>
+    <w:rPr>
+      <w:b/>
+      <w:bCs/>
+      <w:sz w:val="28"/>
+      <w:szCs w:val="28"/>
+    </w:rPr>
+  </w:style>
+  <w:style w:type="paragraph" w:styleId="Titre4">
+    <w:name w:val="Heading 4"/>
+    <w:basedOn w:val="Titre"/>
+    <w:next w:val="Corpsdetexte"/>
+    <w:qFormat/>
+    <w:pPr>
+      <w:numPr>
+        <w:ilvl w:val="3"/>
+        <w:numId w:val="1"/>
+      </w:numPr>
+      <w:spacing w:before="120" w:after="120"/>
+      <w:outlineLvl w:val="3"/>
+    </w:pPr>
+    <w:rPr>
+      <w:b/>
+      <w:bCs/>
+      <w:i/>
+      <w:iCs/>
+      <w:sz w:val="27"/>
+      <w:szCs w:val="27"/>
+    </w:rPr>
+  </w:style>
+  <w:style w:type="paragraph" w:styleId="Titre5">
+    <w:name w:val="Heading 5"/>
+    <w:basedOn w:val="Titre"/>
+    <w:next w:val="Corpsdetexte"/>
+    <w:qFormat/>
+    <w:pPr>
+      <w:numPr>
+        <w:ilvl w:val="4"/>
+        <w:numId w:val="1"/>
+      </w:numPr>
+      <w:spacing w:before="120" w:after="60"/>
+      <w:outlineLvl w:val="4"/>
+    </w:pPr>
+    <w:rPr>
+      <w:b/>
+      <w:bCs/>
+      <w:sz w:val="24"/>
+      <w:szCs w:val="24"/>
+    </w:rPr>
+  </w:style>
   <w:style w:type="character" w:styleId="DefaultParagraphFont" w:default="1">
     <w:name w:val="Default Paragraph Font"/>
     <w:uiPriority w:val="1"/>
@@ -1911,6 +2370,19 @@
       <w:iCs/>
       <w:spacing w:val="5"/>
     </w:rPr>
+  </w:style>
+  <w:style w:type="character" w:styleId="LienInternet">
+    <w:name w:val="Lien Internet"/>
+    <w:rPr>
+      <w:color w:val="000080"/>
+      <w:u w:val="single"/>
+      <w:lang w:val="zxx" w:eastAsia="zxx" w:bidi="zxx"/>
+    </w:rPr>
+  </w:style>
+  <w:style w:type="character" w:styleId="Sautdindex">
+    <w:name w:val="Saut d'index"/>
+    <w:qFormat/>
+    <w:rPr/>
   </w:style>
   <w:style w:type="paragraph" w:styleId="Titre">
     <w:name w:val="Titre"/>
@@ -2093,6 +2565,7 @@
     <w:qFormat/>
     <w:pPr>
       <w:widowControl/>
+      <w:suppressAutoHyphens w:val="true"/>
       <w:bidi w:val="0"/>
       <w:spacing w:lineRule="atLeast" w:line="200" w:before="0" w:after="0"/>
       <w:jc w:val="left"/>
@@ -2250,6 +2723,7 @@
     <w:qFormat/>
     <w:pPr>
       <w:widowControl/>
+      <w:suppressAutoHyphens w:val="true"/>
       <w:bidi w:val="0"/>
       <w:spacing w:before="0" w:after="0"/>
       <w:jc w:val="left"/>
@@ -2427,6 +2901,7 @@
     <w:qFormat/>
     <w:pPr>
       <w:widowControl/>
+      <w:suppressAutoHyphens w:val="true"/>
       <w:bidi w:val="0"/>
       <w:spacing w:lineRule="atLeast" w:line="200" w:before="283" w:after="0"/>
       <w:jc w:val="left"/>
@@ -2654,6 +3129,7 @@
     <w:qFormat/>
     <w:pPr>
       <w:widowControl/>
+      <w:suppressAutoHyphens w:val="true"/>
       <w:bidi w:val="0"/>
       <w:spacing w:lineRule="atLeast" w:line="200" w:before="0" w:after="0"/>
       <w:jc w:val="left"/>
@@ -2681,6 +3157,7 @@
     <w:qFormat/>
     <w:pPr>
       <w:widowControl/>
+      <w:suppressAutoHyphens w:val="true"/>
       <w:bidi w:val="0"/>
       <w:spacing w:before="0" w:after="0"/>
       <w:jc w:val="center"/>
@@ -2707,6 +3184,7 @@
     <w:qFormat/>
     <w:pPr>
       <w:widowControl/>
+      <w:suppressAutoHyphens w:val="true"/>
       <w:bidi w:val="0"/>
       <w:spacing w:before="0" w:after="0"/>
       <w:ind w:left="340" w:hanging="340"/>
@@ -2734,6 +3212,7 @@
     <w:qFormat/>
     <w:pPr>
       <w:widowControl/>
+      <w:suppressAutoHyphens w:val="true"/>
       <w:bidi w:val="0"/>
       <w:spacing w:before="0" w:after="0"/>
       <w:jc w:val="left"/>
@@ -2752,6 +3231,7 @@
     <w:qFormat/>
     <w:pPr>
       <w:widowControl/>
+      <w:suppressAutoHyphens w:val="true"/>
       <w:bidi w:val="0"/>
       <w:spacing w:before="0" w:after="0"/>
       <w:jc w:val="left"/>
@@ -2770,6 +3250,7 @@
     <w:qFormat/>
     <w:pPr>
       <w:widowControl/>
+      <w:suppressAutoHyphens w:val="true"/>
       <w:bidi w:val="0"/>
       <w:spacing w:lineRule="atLeast" w:line="200" w:before="0" w:after="0"/>
       <w:jc w:val="left"/>
@@ -3250,6 +3731,7 @@
     <w:qFormat/>
     <w:pPr>
       <w:widowControl/>
+      <w:suppressAutoHyphens w:val="true"/>
       <w:bidi w:val="0"/>
       <w:spacing w:before="0" w:after="0"/>
       <w:jc w:val="left"/>
@@ -3268,6 +3750,7 @@
     <w:qFormat/>
     <w:pPr>
       <w:widowControl/>
+      <w:suppressAutoHyphens w:val="true"/>
       <w:bidi w:val="0"/>
       <w:spacing w:before="0" w:after="0"/>
       <w:jc w:val="left"/>
@@ -3286,6 +3769,7 @@
     <w:qFormat/>
     <w:pPr>
       <w:widowControl/>
+      <w:suppressAutoHyphens w:val="true"/>
       <w:bidi w:val="0"/>
       <w:spacing w:before="0" w:after="0"/>
       <w:ind w:left="340" w:hanging="340"/>
@@ -3313,6 +3797,7 @@
     <w:qFormat/>
     <w:pPr>
       <w:widowControl/>
+      <w:suppressAutoHyphens w:val="true"/>
       <w:bidi w:val="0"/>
       <w:spacing w:lineRule="atLeast" w:line="200" w:before="283" w:after="0"/>
       <w:jc w:val="left"/>
@@ -3540,6 +4025,7 @@
     <w:qFormat/>
     <w:pPr>
       <w:widowControl/>
+      <w:suppressAutoHyphens w:val="true"/>
       <w:bidi w:val="0"/>
       <w:spacing w:lineRule="atLeast" w:line="200" w:before="283" w:after="0"/>
       <w:jc w:val="left"/>
@@ -3767,6 +4253,7 @@
     <w:qFormat/>
     <w:pPr>
       <w:widowControl/>
+      <w:suppressAutoHyphens w:val="true"/>
       <w:bidi w:val="0"/>
       <w:spacing w:lineRule="atLeast" w:line="200" w:before="0" w:after="0"/>
       <w:jc w:val="left"/>
@@ -3794,6 +4281,7 @@
     <w:qFormat/>
     <w:pPr>
       <w:widowControl/>
+      <w:suppressAutoHyphens w:val="true"/>
       <w:bidi w:val="0"/>
       <w:spacing w:before="0" w:after="0"/>
       <w:jc w:val="center"/>
@@ -3820,6 +4308,7 @@
     <w:qFormat/>
     <w:pPr>
       <w:widowControl/>
+      <w:suppressAutoHyphens w:val="true"/>
       <w:bidi w:val="0"/>
       <w:spacing w:before="0" w:after="0"/>
       <w:ind w:left="340" w:hanging="340"/>
@@ -3847,6 +4336,7 @@
     <w:qFormat/>
     <w:pPr>
       <w:widowControl/>
+      <w:suppressAutoHyphens w:val="true"/>
       <w:bidi w:val="0"/>
       <w:spacing w:before="0" w:after="0"/>
       <w:jc w:val="left"/>
@@ -3865,6 +4355,7 @@
     <w:qFormat/>
     <w:pPr>
       <w:widowControl/>
+      <w:suppressAutoHyphens w:val="true"/>
       <w:bidi w:val="0"/>
       <w:spacing w:before="0" w:after="0"/>
       <w:jc w:val="left"/>
@@ -3877,6 +4368,70 @@
       <w:szCs w:val="24"/>
       <w:lang w:val="fr-FR" w:eastAsia="en-US" w:bidi="ar-SA"/>
     </w:rPr>
+  </w:style>
+  <w:style w:type="paragraph" w:styleId="Indexlexicaltitre">
+    <w:name w:val="Index Heading"/>
+    <w:basedOn w:val="Titre"/>
+    <w:pPr>
+      <w:suppressLineNumbers/>
+      <w:ind w:left="0" w:hanging="0"/>
+    </w:pPr>
+    <w:rPr>
+      <w:b/>
+      <w:bCs/>
+      <w:sz w:val="32"/>
+      <w:szCs w:val="32"/>
+    </w:rPr>
+  </w:style>
+  <w:style w:type="paragraph" w:styleId="Titredetabledesmatires">
+    <w:name w:val="TOA Heading"/>
+    <w:basedOn w:val="Indexlexicaltitre"/>
+    <w:pPr>
+      <w:suppressLineNumbers/>
+      <w:ind w:left="0" w:hanging="0"/>
+    </w:pPr>
+    <w:rPr>
+      <w:b/>
+      <w:bCs/>
+      <w:sz w:val="32"/>
+      <w:szCs w:val="32"/>
+    </w:rPr>
+  </w:style>
+  <w:style w:type="paragraph" w:styleId="Tabledesmatiresniveau1">
+    <w:name w:val="TOC 1"/>
+    <w:basedOn w:val="Index"/>
+    <w:pPr>
+      <w:tabs>
+        <w:tab w:val="clear" w:pos="708"/>
+        <w:tab w:val="right" w:pos="9072" w:leader="dot"/>
+      </w:tabs>
+      <w:ind w:left="0" w:hanging="0"/>
+    </w:pPr>
+    <w:rPr/>
+  </w:style>
+  <w:style w:type="paragraph" w:styleId="Tabledesmatiresniveau2">
+    <w:name w:val="TOC 2"/>
+    <w:basedOn w:val="Index"/>
+    <w:pPr>
+      <w:tabs>
+        <w:tab w:val="clear" w:pos="708"/>
+        <w:tab w:val="right" w:pos="8789" w:leader="dot"/>
+      </w:tabs>
+      <w:ind w:left="283" w:hanging="0"/>
+    </w:pPr>
+    <w:rPr/>
+  </w:style>
+  <w:style w:type="paragraph" w:styleId="Tabledesmatiresniveau3">
+    <w:name w:val="TOC 3"/>
+    <w:basedOn w:val="Index"/>
+    <w:pPr>
+      <w:tabs>
+        <w:tab w:val="clear" w:pos="708"/>
+        <w:tab w:val="right" w:pos="8506" w:leader="dot"/>
+      </w:tabs>
+      <w:ind w:left="566" w:hanging="0"/>
+    </w:pPr>
+    <w:rPr/>
   </w:style>
   <w:style w:type="numbering" w:styleId="NoList" w:default="1">
     <w:name w:val="No List"/>

</xml_diff>